<commit_message>
mas chanegeados have been made-o... yeah, I took five years of spanish
</commit_message>
<xml_diff>
--- a/analysis/Laura-Edited version.docx
+++ b/analysis/Laura-Edited version.docx
@@ -1041,14 +1041,14 @@
         <w:rPr>
           <w:rFonts w:cs="Times New Roman"/>
         </w:rPr>
-        <w:t xml:space="preserve">, however we are more concerned with the statistical methodology used than the </w:t>
+        <w:t xml:space="preserve">, however we are more concerned with the statistical methodology used than the data </w:t>
       </w:r>
       <w:r>
         <w:rPr>
           <w:rFonts w:cs="Times New Roman"/>
         </w:rPr>
         <w:lastRenderedPageBreak/>
-        <w:t>data themselves.  Rather than proposing that new variables be added to the dataset</w:t>
+        <w:t>themselves.  Rather than proposing that new variables be added to the dataset</w:t>
       </w:r>
       <w:ins w:id="64" w:author="Wilson-Harmon, Paul" w:date="2018-04-05T13:18:00Z">
         <w:r>
@@ -3887,7 +3887,14 @@
         <w:rPr>
           <w:rFonts w:cs="Times New Roman"/>
         </w:rPr>
-        <w:t xml:space="preserve"> amount.  That school might implement those changes, only to find out that because of the changes in the underlying PCA that generates each school’s score, those policy goals were not </w:t>
+        <w:t xml:space="preserve"> amount.  That school might implement those changes, only to find out that because of the </w:t>
+      </w:r>
+      <w:r>
+        <w:rPr>
+          <w:rFonts w:cs="Times New Roman"/>
+        </w:rPr>
+        <w:lastRenderedPageBreak/>
+        <w:t xml:space="preserve">changes in the underlying PCA that generates each school’s score, those policy goals were not </w:t>
       </w:r>
       <w:del w:id="263" w:author="Wilson-Harmon, Paul" w:date="2018-04-05T13:33:00Z">
         <w:r>
@@ -3932,7 +3939,6 @@
           <w:rPr>
             <w:rFonts w:cs="Times New Roman"/>
           </w:rPr>
-          <w:lastRenderedPageBreak/>
           <w:t xml:space="preserve">This illustrates </w:t>
         </w:r>
         <w:r>
@@ -4331,7 +4337,6 @@
           <w:rPr>
             <w:rFonts w:cs="Times New Roman"/>
           </w:rPr>
-          <w:lastRenderedPageBreak/>
           <w:delText xml:space="preserve">The manifest variables would be </w:delText>
         </w:r>
         <w:commentRangeStart w:id="293"/>
@@ -4914,7 +4919,6 @@
       </w:pPr>
       <w:ins w:id="337" w:author="Hildreth, Laura" w:date="2018-03-06T12:27:00Z">
         <w:r>
-          <w:lastRenderedPageBreak/>
           <w:tab/>
           <w:t>For the latent varia</w:t>
         </w:r>
@@ -5082,7 +5086,11 @@
       </w:ins>
       <w:ins w:id="375" w:author="Hildreth, Laura" w:date="2018-03-06T12:55:00Z">
         <w:r>
-          <w:t>This also allows for easier interpretation of this mode</w:t>
+          <w:t xml:space="preserve">This also allows for easier </w:t>
+        </w:r>
+        <w:r>
+          <w:lastRenderedPageBreak/>
+          <w:t>interpretation of this mode</w:t>
         </w:r>
         <w:r>
           <w:t>l and allows us to obtain a sing</w:t>
@@ -5097,7 +5105,7 @@
     <w:p>
       <w:pPr>
         <w:rPr>
-          <w:ins w:id="377" w:author="Wilson-Harmon, Paul" w:date="2018-04-05T14:20:00Z"/>
+          <w:ins w:id="377" w:author="Wilson-Harmon, Paul" w:date="2018-04-06T15:50:00Z"/>
         </w:rPr>
         <w:pPrChange w:id="378" w:author="Hildreth, Laura" w:date="2018-03-06T11:08:00Z">
           <w:pPr>
@@ -5105,46 +5113,133 @@
           </w:pPr>
         </w:pPrChange>
       </w:pPr>
-      <w:ins w:id="379" w:author="Wilson-Harmon, Paul" w:date="2018-04-05T14:29:00Z">
-        <w:r>
-          <w:t>[insert path diagram here</w:t>
-        </w:r>
-        <w:bookmarkStart w:id="380" w:name="_GoBack"/>
-        <w:bookmarkEnd w:id="380"/>
-        <w:r>
-          <w:t>]</w:t>
-        </w:r>
-      </w:ins>
-    </w:p>
-    <w:p>
-      <w:pPr>
-        <w:rPr>
-          <w:ins w:id="381" w:author="Wilson-Harmon, Paul" w:date="2018-04-05T14:20:00Z"/>
-        </w:rPr>
-        <w:pPrChange w:id="382" w:author="Hildreth, Laura" w:date="2018-03-06T11:08:00Z">
+    </w:p>
+    <w:p>
+      <w:pPr>
+        <w:rPr>
+          <w:ins w:id="379" w:author="Wilson-Harmon, Paul" w:date="2018-04-06T16:04:00Z"/>
+        </w:rPr>
+        <w:pPrChange w:id="380" w:author="Hildreth, Laura" w:date="2018-03-06T11:08:00Z">
           <w:pPr>
             <w:pStyle w:val="Heading2"/>
           </w:pPr>
         </w:pPrChange>
       </w:pPr>
-    </w:p>
-    <w:p>
-      <w:pPr>
-        <w:rPr>
-          <w:ins w:id="383" w:author="Wilson-Harmon, Paul" w:date="2018-04-05T13:58:00Z"/>
-        </w:rPr>
-        <w:pPrChange w:id="384" w:author="Hildreth, Laura" w:date="2018-03-06T11:08:00Z">
+      <w:ins w:id="381" w:author="Wilson-Harmon, Paul" w:date="2018-04-06T15:50:00Z">
+        <w:r>
+          <w:rPr>
+            <w:noProof/>
+          </w:rPr>
+          <w:drawing>
+            <wp:inline distT="0" distB="0" distL="0" distR="0" wp14:anchorId="72568755" wp14:editId="5CAC9897">
+              <wp:extent cx="5943600" cy="2776220"/>
+              <wp:effectExtent l="0" t="0" r="0" b="5080"/>
+              <wp:docPr id="7" name="Picture 7"/>
+              <wp:cNvGraphicFramePr>
+                <a:graphicFrameLocks xmlns:a="http://schemas.openxmlformats.org/drawingml/2006/main" noChangeAspect="1"/>
+              </wp:cNvGraphicFramePr>
+              <a:graphic xmlns:a="http://schemas.openxmlformats.org/drawingml/2006/main">
+                <a:graphicData uri="http://schemas.openxmlformats.org/drawingml/2006/picture">
+                  <pic:pic xmlns:pic="http://schemas.openxmlformats.org/drawingml/2006/picture">
+                    <pic:nvPicPr>
+                      <pic:cNvPr id="7" name="onyx_final.png"/>
+                      <pic:cNvPicPr/>
+                    </pic:nvPicPr>
+                    <pic:blipFill>
+                      <a:blip r:embed="rId12" cstate="print">
+                        <a:extLst>
+                          <a:ext uri="{28A0092B-C50C-407E-A947-70E740481C1C}">
+                            <a14:useLocalDpi xmlns:a14="http://schemas.microsoft.com/office/drawing/2010/main" val="0"/>
+                          </a:ext>
+                        </a:extLst>
+                      </a:blip>
+                      <a:stretch>
+                        <a:fillRect/>
+                      </a:stretch>
+                    </pic:blipFill>
+                    <pic:spPr>
+                      <a:xfrm>
+                        <a:off x="0" y="0"/>
+                        <a:ext cx="5943600" cy="2776220"/>
+                      </a:xfrm>
+                      <a:prstGeom prst="rect">
+                        <a:avLst/>
+                      </a:prstGeom>
+                    </pic:spPr>
+                  </pic:pic>
+                </a:graphicData>
+              </a:graphic>
+            </wp:inline>
+          </w:drawing>
+        </w:r>
+      </w:ins>
+    </w:p>
+    <w:p>
+      <w:pPr>
+        <w:rPr>
+          <w:ins w:id="382" w:author="Wilson-Harmon, Paul" w:date="2018-04-05T14:20:00Z"/>
+        </w:rPr>
+        <w:pPrChange w:id="383" w:author="Hildreth, Laura" w:date="2018-03-06T11:08:00Z">
           <w:pPr>
             <w:pStyle w:val="Heading2"/>
           </w:pPr>
         </w:pPrChange>
       </w:pPr>
-    </w:p>
-    <w:p>
-      <w:pPr>
-        <w:rPr>
-          <w:ins w:id="385" w:author="Hildreth, Laura" w:date="2018-03-06T12:55:00Z"/>
-          <w:del w:id="386" w:author="Wilson-Harmon, Paul" w:date="2018-04-05T14:19:00Z"/>
+      <w:ins w:id="384" w:author="Wilson-Harmon, Paul" w:date="2018-04-06T16:04:00Z">
+        <w:r>
+          <w:rPr>
+            <w:noProof/>
+          </w:rPr>
+          <w:drawing>
+            <wp:inline distT="0" distB="0" distL="0" distR="0" wp14:anchorId="066D66E3" wp14:editId="42FB3179">
+              <wp:extent cx="5943600" cy="2298065"/>
+              <wp:effectExtent l="0" t="0" r="0" b="6985"/>
+              <wp:docPr id="9" name="Picture 9"/>
+              <wp:cNvGraphicFramePr>
+                <a:graphicFrameLocks xmlns:a="http://schemas.openxmlformats.org/drawingml/2006/main" noChangeAspect="1"/>
+              </wp:cNvGraphicFramePr>
+              <a:graphic xmlns:a="http://schemas.openxmlformats.org/drawingml/2006/main">
+                <a:graphicData uri="http://schemas.openxmlformats.org/drawingml/2006/picture">
+                  <pic:pic xmlns:pic="http://schemas.openxmlformats.org/drawingml/2006/picture">
+                    <pic:nvPicPr>
+                      <pic:cNvPr id="9" name="carnegiepng.png"/>
+                      <pic:cNvPicPr/>
+                    </pic:nvPicPr>
+                    <pic:blipFill>
+                      <a:blip r:embed="rId13" cstate="print">
+                        <a:extLst>
+                          <a:ext uri="{28A0092B-C50C-407E-A947-70E740481C1C}">
+                            <a14:useLocalDpi xmlns:a14="http://schemas.microsoft.com/office/drawing/2010/main" val="0"/>
+                          </a:ext>
+                        </a:extLst>
+                      </a:blip>
+                      <a:stretch>
+                        <a:fillRect/>
+                      </a:stretch>
+                    </pic:blipFill>
+                    <pic:spPr>
+                      <a:xfrm>
+                        <a:off x="0" y="0"/>
+                        <a:ext cx="5943600" cy="2298065"/>
+                      </a:xfrm>
+                      <a:prstGeom prst="rect">
+                        <a:avLst/>
+                      </a:prstGeom>
+                    </pic:spPr>
+                  </pic:pic>
+                </a:graphicData>
+              </a:graphic>
+            </wp:inline>
+          </w:drawing>
+        </w:r>
+      </w:ins>
+      <w:bookmarkStart w:id="385" w:name="_GoBack"/>
+      <w:bookmarkEnd w:id="385"/>
+    </w:p>
+    <w:p>
+      <w:pPr>
+        <w:rPr>
+          <w:ins w:id="386" w:author="Wilson-Harmon, Paul" w:date="2018-04-05T13:58:00Z"/>
         </w:rPr>
         <w:pPrChange w:id="387" w:author="Hildreth, Laura" w:date="2018-03-06T11:08:00Z">
           <w:pPr>
@@ -5156,218 +5251,235 @@
     <w:p>
       <w:pPr>
         <w:rPr>
-          <w:ins w:id="388" w:author="Wilson-Harmon, Paul" w:date="2018-04-05T14:19:00Z"/>
-        </w:rPr>
-        <w:pPrChange w:id="389" w:author="Hildreth, Laura" w:date="2018-03-06T11:08:00Z">
+          <w:ins w:id="388" w:author="Hildreth, Laura" w:date="2018-03-06T12:55:00Z"/>
+          <w:del w:id="389" w:author="Wilson-Harmon, Paul" w:date="2018-04-05T14:19:00Z"/>
+        </w:rPr>
+        <w:pPrChange w:id="390" w:author="Hildreth, Laura" w:date="2018-03-06T11:08:00Z">
           <w:pPr>
             <w:pStyle w:val="Heading2"/>
           </w:pPr>
         </w:pPrChange>
       </w:pPr>
-      <w:ins w:id="390" w:author="Hildreth, Laura" w:date="2018-03-06T12:56:00Z">
-        <w:r>
-          <w:tab/>
-        </w:r>
-        <w:r>
-          <w:t>The measureme</w:t>
-        </w:r>
-        <w:r>
-          <w:t xml:space="preserve">nt model </w:t>
-        </w:r>
-      </w:ins>
-      <w:ins w:id="391" w:author="Hildreth, Laura" w:date="2018-03-06T13:05:00Z">
-        <w:r>
-          <w:t xml:space="preserve">relates the STEM and non-STEM latent factors to their items.  As shown in Figure ??, </w:t>
-        </w:r>
-      </w:ins>
-      <w:ins w:id="392" w:author="Hildreth, Laura" w:date="2018-03-06T13:07:00Z">
-        <w:r>
-          <w:t xml:space="preserve">the items for STEM productivity are </w:t>
-        </w:r>
-      </w:ins>
-      <w:ins w:id="393" w:author="Hildreth, Laura" w:date="2018-03-06T13:08:00Z">
-        <w:r>
-          <w:t xml:space="preserve">STEM PhDs produced, STEM expenditures, and research staff size while the items for non-STEM productivity are </w:t>
-        </w:r>
-      </w:ins>
-      <w:ins w:id="394" w:author="Hildreth, Laura" w:date="2018-03-06T13:10:00Z">
-        <w:r>
-          <w:t>humanities PhDs</w:t>
-        </w:r>
-      </w:ins>
-      <w:ins w:id="395" w:author="Hildreth, Laura" w:date="2018-03-06T13:11:00Z">
-        <w:r>
-          <w:t xml:space="preserve"> produced</w:t>
-        </w:r>
-      </w:ins>
-      <w:ins w:id="396" w:author="Hildreth, Laura" w:date="2018-03-06T13:10:00Z">
-        <w:r>
-          <w:t>, social science PhDs</w:t>
-        </w:r>
-      </w:ins>
-      <w:ins w:id="397" w:author="Hildreth, Laura" w:date="2018-03-06T13:11:00Z">
-        <w:r>
-          <w:t xml:space="preserve"> produced</w:t>
-        </w:r>
-      </w:ins>
-      <w:ins w:id="398" w:author="Hildreth, Laura" w:date="2018-03-06T13:10:00Z">
-        <w:r>
-          <w:t>, other PhDs prod</w:t>
-        </w:r>
-      </w:ins>
-      <w:ins w:id="399" w:author="Hildreth, Laura" w:date="2018-03-06T13:11:00Z">
-        <w:r>
-          <w:t>uced</w:t>
-        </w:r>
-      </w:ins>
-      <w:ins w:id="400" w:author="Hildreth, Laura" w:date="2018-03-06T13:10:00Z">
-        <w:r>
-          <w:t>,</w:t>
-        </w:r>
-      </w:ins>
-      <w:ins w:id="401" w:author="Hildreth, Laura" w:date="2018-03-06T13:11:00Z">
-        <w:r>
-          <w:t xml:space="preserve"> and</w:t>
-        </w:r>
-      </w:ins>
-      <w:ins w:id="402" w:author="Hildreth, Laura" w:date="2018-03-06T13:10:00Z">
-        <w:r>
-          <w:t xml:space="preserve"> non-STEM research expenditures</w:t>
-        </w:r>
-      </w:ins>
-      <w:ins w:id="403" w:author="Hildreth, Laura" w:date="2018-03-06T13:11:00Z">
-        <w:r>
-          <w:t xml:space="preserve">.  </w:t>
-        </w:r>
-      </w:ins>
-      <w:ins w:id="404" w:author="Hildreth, Laura" w:date="2018-03-06T13:14:00Z">
-        <w:r>
-          <w:t xml:space="preserve">The number of tenured and tenure-track faculty is an item for both STEM and non-STEM productivity as </w:t>
-        </w:r>
-      </w:ins>
-      <w:ins w:id="405" w:author="Hildreth, Laura" w:date="2018-03-06T13:15:00Z">
-        <w:r>
-          <w:t>the number of tenure/tenure-able faculty is a measure of productivity in STEM and non-STEM fie</w:t>
-        </w:r>
-      </w:ins>
-      <w:ins w:id="406" w:author="Hildreth, Laura" w:date="2018-03-06T13:16:00Z">
-        <w:r>
-          <w:t>lds.  We opted to use research staff size as a measure of STEM productivity but not non-STEM productivity as research staff are predomi</w:t>
-        </w:r>
-      </w:ins>
-      <w:ins w:id="407" w:author="Hildreth, Laura" w:date="2018-03-06T13:17:00Z">
-        <w:r>
-          <w:t xml:space="preserve">nantly employed in STEM fields.  </w:t>
-        </w:r>
-      </w:ins>
-      <w:ins w:id="408" w:author="Hildreth, Laura" w:date="2018-03-06T13:31:00Z">
-        <w:r>
-          <w:t xml:space="preserve">We chose to use a specific variable for an item of a given latent factor as the choice intuitively makes sense. </w:t>
-        </w:r>
-      </w:ins>
-      <w:ins w:id="409" w:author="Hildreth, Laura" w:date="2018-03-06T13:30:00Z">
-        <w:r>
-          <w:t xml:space="preserve"> </w:t>
-        </w:r>
-      </w:ins>
-      <w:ins w:id="410" w:author="Hildreth, Laura" w:date="2018-03-06T13:31:00Z">
-        <w:r>
-          <w:t xml:space="preserve">Further, </w:t>
-        </w:r>
-      </w:ins>
-      <w:ins w:id="411" w:author="Hildreth, Laura" w:date="2018-03-06T13:25:00Z">
-        <w:r>
-          <w:t>when exam</w:t>
-        </w:r>
-      </w:ins>
-      <w:ins w:id="412" w:author="Hildreth, Laura" w:date="2018-03-06T13:27:00Z">
-        <w:r>
-          <w:t>ining the correlation matrix of the items in Table</w:t>
-        </w:r>
-      </w:ins>
-      <w:ins w:id="413" w:author="Hildreth, Laura" w:date="2018-03-06T13:29:00Z">
-        <w:r>
-          <w:t>/</w:t>
-        </w:r>
-        <w:proofErr w:type="gramStart"/>
-        <w:r>
-          <w:t>Figure</w:t>
-        </w:r>
-      </w:ins>
-      <w:ins w:id="414" w:author="Hildreth, Laura" w:date="2018-03-06T13:27:00Z">
-        <w:r>
-          <w:t xml:space="preserve"> ??</w:t>
-        </w:r>
-        <w:proofErr w:type="gramEnd"/>
-        <w:r>
-          <w:t xml:space="preserve">, </w:t>
-        </w:r>
-      </w:ins>
-      <w:ins w:id="415" w:author="Hildreth, Laura" w:date="2018-03-06T13:17:00Z">
-        <w:r>
-          <w:t xml:space="preserve"> </w:t>
-        </w:r>
-      </w:ins>
-      <w:ins w:id="416" w:author="Hildreth, Laura" w:date="2018-03-06T13:29:00Z">
-        <w:r>
-          <w:t xml:space="preserve">the items of the latent factor for </w:t>
-        </w:r>
-      </w:ins>
-      <w:ins w:id="417" w:author="Hildreth, Laura" w:date="2018-03-06T13:31:00Z">
-        <w:r>
-          <w:t>STEM productivity are highl</w:t>
-        </w:r>
-      </w:ins>
-      <w:ins w:id="418" w:author="Hildreth, Laura" w:date="2018-03-06T13:32:00Z">
-        <w:r>
-          <w:t xml:space="preserve">y correlated and the items for the latent factor for non-STEM productivity are also highly correlated while items of different factors are at most moderately correlated.  </w:t>
-        </w:r>
-      </w:ins>
-      <w:ins w:id="419" w:author="Hildreth, Laura" w:date="2018-03-06T13:34:00Z">
-        <w:r>
-          <w:t xml:space="preserve">The number of tenure and tenure-track faculty is moderately to highly </w:t>
-        </w:r>
-        <w:proofErr w:type="gramStart"/>
-        <w:r>
-          <w:t>correlated</w:t>
-        </w:r>
-        <w:proofErr w:type="gramEnd"/>
-        <w:r>
-          <w:t xml:space="preserve"> with items for both latent </w:t>
-        </w:r>
-        <w:commentRangeStart w:id="420"/>
-        <w:r>
-          <w:t>factors</w:t>
-        </w:r>
-      </w:ins>
-      <w:commentRangeEnd w:id="420"/>
-      <w:ins w:id="421" w:author="Hildreth, Laura" w:date="2018-03-06T13:36:00Z">
-        <w:r>
-          <w:rPr>
-            <w:rStyle w:val="CommentReference"/>
-          </w:rPr>
-          <w:commentReference w:id="420"/>
-        </w:r>
-      </w:ins>
-      <w:ins w:id="422" w:author="Hildreth, Laura" w:date="2018-03-06T13:34:00Z">
-        <w:r>
-          <w:t xml:space="preserve">.  </w:t>
-        </w:r>
-      </w:ins>
-    </w:p>
-    <w:p>
-      <w:pPr>
-        <w:jc w:val="center"/>
-        <w:rPr>
-          <w:ins w:id="423" w:author="Hildreth, Laura" w:date="2018-03-06T13:36:00Z"/>
-        </w:rPr>
-        <w:pPrChange w:id="424" w:author="Wilson-Harmon, Paul" w:date="2018-04-05T14:19:00Z">
+    </w:p>
+    <w:p>
+      <w:pPr>
+        <w:rPr>
+          <w:ins w:id="391" w:author="Wilson-Harmon, Paul" w:date="2018-04-05T14:19:00Z"/>
+        </w:rPr>
+        <w:pPrChange w:id="392" w:author="Hildreth, Laura" w:date="2018-03-06T11:08:00Z">
           <w:pPr>
             <w:pStyle w:val="Heading2"/>
           </w:pPr>
         </w:pPrChange>
       </w:pPr>
-      <w:ins w:id="425" w:author="Wilson-Harmon, Paul" w:date="2018-04-05T14:19:00Z">
+      <w:ins w:id="393" w:author="Hildreth, Laura" w:date="2018-03-06T12:56:00Z">
+        <w:r>
+          <w:tab/>
+        </w:r>
+        <w:r>
+          <w:t>The measureme</w:t>
+        </w:r>
+        <w:r>
+          <w:t xml:space="preserve">nt model </w:t>
+        </w:r>
+      </w:ins>
+      <w:ins w:id="394" w:author="Hildreth, Laura" w:date="2018-03-06T13:05:00Z">
+        <w:r>
+          <w:t xml:space="preserve">relates the STEM and non-STEM latent factors to their items.  As shown in Figure ??, </w:t>
+        </w:r>
+      </w:ins>
+      <w:ins w:id="395" w:author="Hildreth, Laura" w:date="2018-03-06T13:07:00Z">
+        <w:r>
+          <w:t xml:space="preserve">the items for STEM productivity are </w:t>
+        </w:r>
+      </w:ins>
+      <w:ins w:id="396" w:author="Hildreth, Laura" w:date="2018-03-06T13:08:00Z">
+        <w:r>
+          <w:t xml:space="preserve">STEM PhDs produced, STEM expenditures, and research staff size while the items for non-STEM productivity are </w:t>
+        </w:r>
+      </w:ins>
+      <w:ins w:id="397" w:author="Hildreth, Laura" w:date="2018-03-06T13:10:00Z">
+        <w:r>
+          <w:t>humanities PhDs</w:t>
+        </w:r>
+      </w:ins>
+      <w:ins w:id="398" w:author="Hildreth, Laura" w:date="2018-03-06T13:11:00Z">
+        <w:r>
+          <w:t xml:space="preserve"> produced</w:t>
+        </w:r>
+      </w:ins>
+      <w:ins w:id="399" w:author="Hildreth, Laura" w:date="2018-03-06T13:10:00Z">
+        <w:r>
+          <w:t>, social science PhDs</w:t>
+        </w:r>
+      </w:ins>
+      <w:ins w:id="400" w:author="Hildreth, Laura" w:date="2018-03-06T13:11:00Z">
+        <w:r>
+          <w:t xml:space="preserve"> produced</w:t>
+        </w:r>
+      </w:ins>
+      <w:ins w:id="401" w:author="Hildreth, Laura" w:date="2018-03-06T13:10:00Z">
+        <w:r>
+          <w:t>, other PhDs prod</w:t>
+        </w:r>
+      </w:ins>
+      <w:ins w:id="402" w:author="Hildreth, Laura" w:date="2018-03-06T13:11:00Z">
+        <w:r>
+          <w:t>uced</w:t>
+        </w:r>
+      </w:ins>
+      <w:ins w:id="403" w:author="Hildreth, Laura" w:date="2018-03-06T13:10:00Z">
+        <w:r>
+          <w:t>,</w:t>
+        </w:r>
+      </w:ins>
+      <w:ins w:id="404" w:author="Hildreth, Laura" w:date="2018-03-06T13:11:00Z">
+        <w:r>
+          <w:t xml:space="preserve"> and</w:t>
+        </w:r>
+      </w:ins>
+      <w:ins w:id="405" w:author="Hildreth, Laura" w:date="2018-03-06T13:10:00Z">
+        <w:r>
+          <w:t xml:space="preserve"> non-STEM research expenditures</w:t>
+        </w:r>
+      </w:ins>
+      <w:ins w:id="406" w:author="Hildreth, Laura" w:date="2018-03-06T13:11:00Z">
+        <w:r>
+          <w:t xml:space="preserve">.  </w:t>
+        </w:r>
+      </w:ins>
+      <w:ins w:id="407" w:author="Hildreth, Laura" w:date="2018-03-06T13:14:00Z">
+        <w:r>
+          <w:t xml:space="preserve">The number of tenured and tenure-track faculty is an item for both STEM and non-STEM productivity as </w:t>
+        </w:r>
+      </w:ins>
+      <w:ins w:id="408" w:author="Hildreth, Laura" w:date="2018-03-06T13:15:00Z">
+        <w:r>
+          <w:t>the number of tenure/tenure-able faculty is a measure of productivity in STEM and non-STEM fie</w:t>
+        </w:r>
+      </w:ins>
+      <w:ins w:id="409" w:author="Hildreth, Laura" w:date="2018-03-06T13:16:00Z">
+        <w:r>
+          <w:t xml:space="preserve">lds.  We opted to use </w:t>
+        </w:r>
+        <w:r>
+          <w:lastRenderedPageBreak/>
+          <w:t>research staff size as a measure of STEM productivity but not non-STEM productivity as research staff are predomi</w:t>
+        </w:r>
+      </w:ins>
+      <w:ins w:id="410" w:author="Hildreth, Laura" w:date="2018-03-06T13:17:00Z">
+        <w:r>
+          <w:t xml:space="preserve">nantly employed in STEM fields.  </w:t>
+        </w:r>
+      </w:ins>
+      <w:ins w:id="411" w:author="Hildreth, Laura" w:date="2018-03-06T13:31:00Z">
+        <w:r>
+          <w:t xml:space="preserve">We chose to use a specific variable for an item of a given latent factor as the choice intuitively makes sense. </w:t>
+        </w:r>
+      </w:ins>
+      <w:ins w:id="412" w:author="Hildreth, Laura" w:date="2018-03-06T13:30:00Z">
+        <w:r>
+          <w:t xml:space="preserve"> </w:t>
+        </w:r>
+      </w:ins>
+      <w:ins w:id="413" w:author="Hildreth, Laura" w:date="2018-03-06T13:31:00Z">
+        <w:r>
+          <w:t xml:space="preserve">Further, </w:t>
+        </w:r>
+      </w:ins>
+      <w:ins w:id="414" w:author="Hildreth, Laura" w:date="2018-03-06T13:25:00Z">
+        <w:r>
+          <w:t>when exam</w:t>
+        </w:r>
+      </w:ins>
+      <w:ins w:id="415" w:author="Hildreth, Laura" w:date="2018-03-06T13:27:00Z">
+        <w:r>
+          <w:t>ining the correlation matrix of the items in Table</w:t>
+        </w:r>
+      </w:ins>
+      <w:ins w:id="416" w:author="Hildreth, Laura" w:date="2018-03-06T13:29:00Z">
+        <w:r>
+          <w:t>/</w:t>
+        </w:r>
+        <w:proofErr w:type="gramStart"/>
+        <w:r>
+          <w:t>Figure</w:t>
+        </w:r>
+      </w:ins>
+      <w:ins w:id="417" w:author="Hildreth, Laura" w:date="2018-03-06T13:27:00Z">
+        <w:r>
+          <w:t xml:space="preserve"> ??</w:t>
+        </w:r>
+        <w:proofErr w:type="gramEnd"/>
+        <w:r>
+          <w:t xml:space="preserve">, </w:t>
+        </w:r>
+      </w:ins>
+      <w:ins w:id="418" w:author="Hildreth, Laura" w:date="2018-03-06T13:17:00Z">
+        <w:r>
+          <w:t xml:space="preserve"> </w:t>
+        </w:r>
+      </w:ins>
+      <w:ins w:id="419" w:author="Hildreth, Laura" w:date="2018-03-06T13:29:00Z">
+        <w:r>
+          <w:t xml:space="preserve">the items of the latent factor for </w:t>
+        </w:r>
+      </w:ins>
+      <w:ins w:id="420" w:author="Hildreth, Laura" w:date="2018-03-06T13:31:00Z">
+        <w:r>
+          <w:t>STEM productivity are highl</w:t>
+        </w:r>
+      </w:ins>
+      <w:ins w:id="421" w:author="Hildreth, Laura" w:date="2018-03-06T13:32:00Z">
+        <w:r>
+          <w:t xml:space="preserve">y correlated and the items for the latent factor for non-STEM productivity are also highly correlated while items of different factors are at most moderately correlated.  </w:t>
+        </w:r>
+      </w:ins>
+      <w:ins w:id="422" w:author="Hildreth, Laura" w:date="2018-03-06T13:34:00Z">
+        <w:r>
+          <w:t xml:space="preserve">The number of tenure and tenure-track faculty is moderately to highly </w:t>
+        </w:r>
+        <w:proofErr w:type="gramStart"/>
+        <w:r>
+          <w:t>correlated</w:t>
+        </w:r>
+        <w:proofErr w:type="gramEnd"/>
+        <w:r>
+          <w:t xml:space="preserve"> with items for both latent </w:t>
+        </w:r>
+        <w:commentRangeStart w:id="423"/>
+        <w:r>
+          <w:t>factors</w:t>
+        </w:r>
+      </w:ins>
+      <w:commentRangeEnd w:id="423"/>
+      <w:ins w:id="424" w:author="Hildreth, Laura" w:date="2018-03-06T13:36:00Z">
+        <w:r>
+          <w:rPr>
+            <w:rStyle w:val="CommentReference"/>
+          </w:rPr>
+          <w:commentReference w:id="423"/>
+        </w:r>
+      </w:ins>
+      <w:ins w:id="425" w:author="Hildreth, Laura" w:date="2018-03-06T13:34:00Z">
+        <w:r>
+          <w:t xml:space="preserve">.  </w:t>
+        </w:r>
+      </w:ins>
+    </w:p>
+    <w:p>
+      <w:pPr>
+        <w:jc w:val="center"/>
+        <w:rPr>
+          <w:ins w:id="426" w:author="Hildreth, Laura" w:date="2018-03-06T13:36:00Z"/>
+        </w:rPr>
+        <w:pPrChange w:id="427" w:author="Wilson-Harmon, Paul" w:date="2018-04-05T14:19:00Z">
+          <w:pPr>
+            <w:pStyle w:val="Heading2"/>
+          </w:pPr>
+        </w:pPrChange>
+      </w:pPr>
+      <w:ins w:id="428" w:author="Wilson-Harmon, Paul" w:date="2018-04-05T14:19:00Z">
         <w:r>
           <w:rPr>
             <w:noProof/>
@@ -5388,7 +5500,7 @@
                       <pic:cNvPicPr/>
                     </pic:nvPicPr>
                     <pic:blipFill>
-                      <a:blip r:embed="rId12">
+                      <a:blip r:embed="rId14">
                         <a:extLst>
                           <a:ext uri="{28A0092B-C50C-407E-A947-70E740481C1C}">
                             <a14:useLocalDpi xmlns:a14="http://schemas.microsoft.com/office/drawing/2010/main" val="0"/>
@@ -5419,40 +5531,40 @@
     <w:p>
       <w:pPr>
         <w:rPr>
-          <w:ins w:id="426" w:author="Hildreth, Laura" w:date="2018-03-06T14:09:00Z"/>
-        </w:rPr>
-        <w:pPrChange w:id="427" w:author="Hildreth, Laura" w:date="2018-03-06T11:08:00Z">
+          <w:ins w:id="429" w:author="Hildreth, Laura" w:date="2018-03-06T14:09:00Z"/>
+        </w:rPr>
+        <w:pPrChange w:id="430" w:author="Hildreth, Laura" w:date="2018-03-06T11:08:00Z">
           <w:pPr>
             <w:pStyle w:val="Heading2"/>
           </w:pPr>
         </w:pPrChange>
       </w:pPr>
-      <w:ins w:id="428" w:author="Hildreth, Laura" w:date="2018-03-06T13:36:00Z">
+      <w:ins w:id="431" w:author="Hildreth, Laura" w:date="2018-03-06T13:36:00Z">
         <w:r>
           <w:tab/>
         </w:r>
       </w:ins>
-      <w:ins w:id="429" w:author="Hildreth, Laura" w:date="2018-03-06T13:37:00Z">
+      <w:ins w:id="432" w:author="Hildreth, Laura" w:date="2018-03-06T13:37:00Z">
         <w:r>
           <w:t xml:space="preserve">We fit the hypothesized model using R (R </w:t>
         </w:r>
       </w:ins>
-      <w:ins w:id="430" w:author="Hildreth, Laura" w:date="2018-03-06T13:38:00Z">
+      <w:ins w:id="433" w:author="Hildreth, Laura" w:date="2018-03-06T13:38:00Z">
         <w:r>
           <w:t xml:space="preserve">Development </w:t>
         </w:r>
       </w:ins>
-      <w:ins w:id="431" w:author="Hildreth, Laura" w:date="2018-03-06T13:37:00Z">
+      <w:ins w:id="434" w:author="Hildreth, Laura" w:date="2018-03-06T13:37:00Z">
         <w:r>
           <w:t xml:space="preserve">Core Team, </w:t>
         </w:r>
       </w:ins>
-      <w:ins w:id="432" w:author="Hildreth, Laura" w:date="2018-03-06T13:38:00Z">
+      <w:ins w:id="435" w:author="Hildreth, Laura" w:date="2018-03-06T13:38:00Z">
         <w:r>
           <w:t>2008) usi</w:t>
         </w:r>
       </w:ins>
-      <w:ins w:id="433" w:author="Hildreth, Laura" w:date="2018-03-06T13:39:00Z">
+      <w:ins w:id="436" w:author="Hildreth, Laura" w:date="2018-03-06T13:39:00Z">
         <w:r>
           <w:t xml:space="preserve">ng the </w:t>
         </w:r>
@@ -5465,12 +5577,12 @@
           <w:t xml:space="preserve"> package (citation).  </w:t>
         </w:r>
       </w:ins>
-      <w:ins w:id="434" w:author="Hildreth, Laura" w:date="2018-03-06T13:48:00Z">
+      <w:ins w:id="437" w:author="Hildreth, Laura" w:date="2018-03-06T13:48:00Z">
         <w:r>
           <w:t xml:space="preserve">Standardized </w:t>
         </w:r>
       </w:ins>
-      <w:ins w:id="435" w:author="Hildreth, Laura" w:date="2018-03-06T13:40:00Z">
+      <w:ins w:id="438" w:author="Hildreth, Laura" w:date="2018-03-06T13:40:00Z">
         <w:r>
           <w:t>p</w:t>
         </w:r>
@@ -5478,7 +5590,7 @@
           <w:t xml:space="preserve">arameter estimates are </w:t>
         </w:r>
       </w:ins>
-      <w:ins w:id="436" w:author="Hildreth, Laura" w:date="2018-03-06T13:41:00Z">
+      <w:ins w:id="439" w:author="Hildreth, Laura" w:date="2018-03-06T13:41:00Z">
         <w:r>
           <w:t>displayed in Figure/</w:t>
         </w:r>
@@ -5488,32 +5600,32 @@
         </w:r>
       </w:ins>
       <w:proofErr w:type="gramEnd"/>
-      <w:ins w:id="437" w:author="Hildreth, Laura" w:date="2018-03-06T13:49:00Z">
+      <w:ins w:id="440" w:author="Hildreth, Laura" w:date="2018-03-06T13:49:00Z">
         <w:r>
           <w:t xml:space="preserve">  These results indicate that the hypothesized model fits the data </w:t>
         </w:r>
       </w:ins>
-      <w:ins w:id="438" w:author="Hildreth, Laura" w:date="2018-03-06T13:51:00Z">
+      <w:ins w:id="441" w:author="Hildreth, Laura" w:date="2018-03-06T13:51:00Z">
         <w:r>
           <w:t xml:space="preserve">moderately well (chi-square statistic = </w:t>
         </w:r>
       </w:ins>
-      <w:ins w:id="439" w:author="Hildreth, Laura" w:date="2018-03-07T09:20:00Z">
+      <w:ins w:id="442" w:author="Hildreth, Laura" w:date="2018-03-07T09:20:00Z">
         <w:r>
           <w:t>110.024</w:t>
         </w:r>
       </w:ins>
-      <w:ins w:id="440" w:author="Hildreth, Laura" w:date="2018-03-06T13:51:00Z">
+      <w:ins w:id="443" w:author="Hildreth, Laura" w:date="2018-03-06T13:51:00Z">
         <w:r>
           <w:t xml:space="preserve"> with </w:t>
         </w:r>
       </w:ins>
-      <w:ins w:id="441" w:author="Hildreth, Laura" w:date="2018-03-07T09:20:00Z">
+      <w:ins w:id="444" w:author="Hildreth, Laura" w:date="2018-03-07T09:20:00Z">
         <w:r>
           <w:t>17</w:t>
         </w:r>
       </w:ins>
-      <w:ins w:id="442" w:author="Hildreth, Laura" w:date="2018-03-06T13:41:00Z">
+      <w:ins w:id="445" w:author="Hildreth, Laura" w:date="2018-03-06T13:41:00Z">
         <w:r>
           <w:t xml:space="preserve"> </w:t>
         </w:r>
@@ -5526,148 +5638,144 @@
           <w:t xml:space="preserve">, </w:t>
         </w:r>
       </w:ins>
-      <w:ins w:id="443" w:author="Hildreth, Laura" w:date="2018-03-06T13:56:00Z">
+      <w:ins w:id="446" w:author="Hildreth, Laura" w:date="2018-03-06T13:56:00Z">
         <w:r>
           <w:t>RMSEA = 0.141</w:t>
         </w:r>
       </w:ins>
-      <w:ins w:id="444" w:author="Hildreth, Laura" w:date="2018-03-06T13:57:00Z">
+      <w:ins w:id="447" w:author="Hildreth, Laura" w:date="2018-03-06T13:57:00Z">
         <w:r>
           <w:t xml:space="preserve">, </w:t>
         </w:r>
       </w:ins>
-      <w:ins w:id="445" w:author="Hildreth, Laura" w:date="2018-03-06T13:58:00Z">
+      <w:ins w:id="448" w:author="Hildreth, Laura" w:date="2018-03-06T13:58:00Z">
         <w:r>
           <w:t>CFI = 0.</w:t>
         </w:r>
-        <w:commentRangeStart w:id="446"/>
+        <w:commentRangeStart w:id="449"/>
         <w:r>
           <w:t>958</w:t>
         </w:r>
-        <w:commentRangeEnd w:id="446"/>
+        <w:commentRangeEnd w:id="449"/>
         <w:r>
           <w:rPr>
             <w:rStyle w:val="CommentReference"/>
           </w:rPr>
-          <w:commentReference w:id="446"/>
+          <w:commentReference w:id="449"/>
         </w:r>
         <w:r>
           <w:t>).  The standardized factor loadings are all above 0.</w:t>
         </w:r>
-        <w:commentRangeStart w:id="447"/>
-        <w:commentRangeStart w:id="448"/>
+        <w:commentRangeStart w:id="450"/>
+        <w:commentRangeStart w:id="451"/>
         <w:r>
           <w:t>7</w:t>
         </w:r>
       </w:ins>
-      <w:commentRangeEnd w:id="447"/>
-      <w:ins w:id="449" w:author="Hildreth, Laura" w:date="2018-03-06T13:59:00Z">
+      <w:commentRangeEnd w:id="450"/>
+      <w:ins w:id="452" w:author="Hildreth, Laura" w:date="2018-03-06T13:59:00Z">
         <w:r>
           <w:rPr>
             <w:rStyle w:val="CommentReference"/>
           </w:rPr>
-          <w:commentReference w:id="447"/>
-        </w:r>
-      </w:ins>
-      <w:commentRangeEnd w:id="448"/>
-      <w:ins w:id="450" w:author="Hildreth, Laura" w:date="2018-03-06T14:02:00Z">
+          <w:commentReference w:id="450"/>
+        </w:r>
+      </w:ins>
+      <w:commentRangeEnd w:id="451"/>
+      <w:ins w:id="453" w:author="Hildreth, Laura" w:date="2018-03-06T14:02:00Z">
         <w:r>
           <w:rPr>
             <w:rStyle w:val="CommentReference"/>
           </w:rPr>
-          <w:commentReference w:id="448"/>
-        </w:r>
-      </w:ins>
-      <w:ins w:id="451" w:author="Hildreth, Laura" w:date="2018-03-06T14:01:00Z">
+          <w:commentReference w:id="451"/>
+        </w:r>
+      </w:ins>
+      <w:ins w:id="454" w:author="Hildreth, Laura" w:date="2018-03-06T14:01:00Z">
         <w:r>
           <w:t xml:space="preserve">, with the exception of </w:t>
         </w:r>
       </w:ins>
-      <w:ins w:id="452" w:author="Hildreth, Laura" w:date="2018-03-07T09:16:00Z">
+      <w:ins w:id="455" w:author="Hildreth, Laura" w:date="2018-03-07T09:16:00Z">
         <w:r>
           <w:t xml:space="preserve">number of </w:t>
         </w:r>
       </w:ins>
-      <w:ins w:id="453" w:author="Hildreth, Laura" w:date="2018-03-06T14:01:00Z">
+      <w:ins w:id="456" w:author="Hildreth, Laura" w:date="2018-03-06T14:01:00Z">
         <w:r>
           <w:t xml:space="preserve">tenure and tenure-track faculty as it cross-loads on both </w:t>
         </w:r>
       </w:ins>
-      <w:ins w:id="454" w:author="Hildreth, Laura" w:date="2018-03-06T14:02:00Z">
+      <w:ins w:id="457" w:author="Hildreth, Laura" w:date="2018-03-06T14:02:00Z">
         <w:r>
           <w:t>latent factors</w:t>
         </w:r>
       </w:ins>
-      <w:ins w:id="455" w:author="Hildreth, Laura" w:date="2018-03-07T09:16:00Z">
+      <w:ins w:id="458" w:author="Hildreth, Laura" w:date="2018-03-07T09:16:00Z">
         <w:r>
           <w:t xml:space="preserve"> (factor loadings are 0.482 and 0.400 for STEM and non-STEM productivity, respectively)</w:t>
         </w:r>
       </w:ins>
-      <w:ins w:id="456" w:author="Hildreth, Laura" w:date="2018-03-07T09:17:00Z">
+      <w:ins w:id="459" w:author="Hildreth, Laura" w:date="2018-03-07T09:17:00Z">
         <w:r>
           <w:t xml:space="preserve"> and number of other PhDs produced (0.639(</w:t>
         </w:r>
       </w:ins>
-      <w:ins w:id="457" w:author="Hildreth, Laura" w:date="2018-03-06T14:02:00Z">
+      <w:ins w:id="460" w:author="Hildreth, Laura" w:date="2018-03-06T14:02:00Z">
         <w:r>
           <w:t>,</w:t>
         </w:r>
       </w:ins>
-      <w:ins w:id="458" w:author="Hildreth, Laura" w:date="2018-03-06T13:59:00Z">
+      <w:ins w:id="461" w:author="Hildreth, Laura" w:date="2018-03-06T13:59:00Z">
         <w:r>
           <w:t xml:space="preserve"> which indicates that at least half of the variability in each of the items</w:t>
         </w:r>
       </w:ins>
-      <w:ins w:id="459" w:author="Hildreth, Laura" w:date="2018-03-06T14:02:00Z">
+      <w:ins w:id="462" w:author="Hildreth, Laura" w:date="2018-03-06T14:02:00Z">
         <w:r>
           <w:t xml:space="preserve"> is explained by its associated latent factor.</w:t>
         </w:r>
       </w:ins>
-      <w:ins w:id="460" w:author="Hildreth, Laura" w:date="2018-03-06T14:04:00Z">
-        <w:r>
-          <w:t xml:space="preserve">  The path coefficients relating overall productivity to STEM and non-STEM </w:t>
-        </w:r>
-        <w:r>
-          <w:lastRenderedPageBreak/>
-          <w:t xml:space="preserve">productivity are </w:t>
-        </w:r>
-      </w:ins>
-      <w:ins w:id="461" w:author="Hildreth, Laura" w:date="2018-03-07T09:17:00Z">
+      <w:ins w:id="463" w:author="Hildreth, Laura" w:date="2018-03-06T14:04:00Z">
+        <w:r>
+          <w:t xml:space="preserve">  The path coefficients relating overall productivity to STEM and non-STEM productivity are </w:t>
+        </w:r>
+      </w:ins>
+      <w:ins w:id="464" w:author="Hildreth, Laura" w:date="2018-03-07T09:17:00Z">
         <w:r>
           <w:t>0.900</w:t>
         </w:r>
       </w:ins>
-      <w:ins w:id="462" w:author="Hildreth, Laura" w:date="2018-03-06T14:04:00Z">
+      <w:ins w:id="465" w:author="Hildreth, Laura" w:date="2018-03-06T14:04:00Z">
         <w:r>
           <w:t xml:space="preserve"> and 0.</w:t>
         </w:r>
       </w:ins>
-      <w:ins w:id="463" w:author="Hildreth, Laura" w:date="2018-03-07T09:17:00Z">
+      <w:ins w:id="466" w:author="Hildreth, Laura" w:date="2018-03-07T09:17:00Z">
         <w:r>
           <w:t>883</w:t>
         </w:r>
       </w:ins>
-      <w:ins w:id="464" w:author="Hildreth, Laura" w:date="2018-03-06T14:04:00Z">
+      <w:ins w:id="467" w:author="Hildreth, Laura" w:date="2018-03-06T14:04:00Z">
         <w:r>
           <w:t xml:space="preserve"> respe</w:t>
         </w:r>
       </w:ins>
-      <w:ins w:id="465" w:author="Hildreth, Laura" w:date="2018-03-06T14:05:00Z">
+      <w:ins w:id="468" w:author="Hildreth, Laura" w:date="2018-03-06T14:05:00Z">
         <w:r>
           <w:t xml:space="preserve">ctively.  </w:t>
         </w:r>
       </w:ins>
-      <w:ins w:id="466" w:author="Hildreth, Laura" w:date="2018-03-07T09:17:00Z">
+      <w:ins w:id="469" w:author="Hildreth, Laura" w:date="2018-03-07T09:17:00Z">
         <w:r>
           <w:t xml:space="preserve">This indicates that the variability of </w:t>
         </w:r>
       </w:ins>
-      <w:ins w:id="467" w:author="Hildreth, Laura" w:date="2018-03-07T09:18:00Z">
+      <w:ins w:id="470" w:author="Hildreth, Laura" w:date="2018-03-07T09:18:00Z">
         <w:r>
           <w:t>STEM and non-STEM productivity is largely explained by overall productivity</w:t>
         </w:r>
       </w:ins>
-      <w:ins w:id="468" w:author="Hildreth, Laura" w:date="2018-03-07T09:19:00Z">
+      <w:ins w:id="471" w:author="Hildreth, Laura" w:date="2018-03-07T09:19:00Z">
         <w:r>
           <w:t>.  Overall these results are consistent with what is expected.</w:t>
         </w:r>
@@ -5676,34 +5784,35 @@
     <w:p>
       <w:pPr>
         <w:rPr>
-          <w:ins w:id="469" w:author="Hildreth, Laura" w:date="2018-03-06T11:08:00Z"/>
-          <w:rPrChange w:id="470" w:author="Hildreth, Laura" w:date="2018-03-06T11:08:00Z">
+          <w:ins w:id="472" w:author="Hildreth, Laura" w:date="2018-03-06T11:08:00Z"/>
+          <w:rPrChange w:id="473" w:author="Hildreth, Laura" w:date="2018-03-06T11:08:00Z">
             <w:rPr>
-              <w:ins w:id="471" w:author="Hildreth, Laura" w:date="2018-03-06T11:08:00Z"/>
+              <w:ins w:id="474" w:author="Hildreth, Laura" w:date="2018-03-06T11:08:00Z"/>
             </w:rPr>
           </w:rPrChange>
         </w:rPr>
-        <w:pPrChange w:id="472" w:author="Hildreth, Laura" w:date="2018-03-06T14:33:00Z">
+        <w:pPrChange w:id="475" w:author="Hildreth, Laura" w:date="2018-03-06T14:33:00Z">
           <w:pPr>
             <w:pStyle w:val="Heading2"/>
           </w:pPr>
         </w:pPrChange>
       </w:pPr>
-      <w:ins w:id="473" w:author="Hildreth, Laura" w:date="2018-03-06T14:32:00Z">
+      <w:ins w:id="476" w:author="Hildreth, Laura" w:date="2018-03-06T14:32:00Z">
         <w:r>
           <w:tab/>
           <w:t>To compare institutions, ideally we would compare the values of the latent factor for overall productivity.  Because latent factors by definition are unobserved these values must be estimated</w:t>
         </w:r>
       </w:ins>
-      <w:ins w:id="474" w:author="Hildreth, Laura" w:date="2018-03-06T14:33:00Z">
+      <w:ins w:id="477" w:author="Hildreth, Laura" w:date="2018-03-06T14:33:00Z">
         <w:r>
           <w:t xml:space="preserve">.  This is </w:t>
         </w:r>
         <w:r>
+          <w:lastRenderedPageBreak/>
           <w:t xml:space="preserve">done by creating factor scores </w:t>
         </w:r>
       </w:ins>
-      <w:ins w:id="475" w:author="Hildreth, Laura" w:date="2018-03-06T14:22:00Z">
+      <w:ins w:id="478" w:author="Hildreth, Laura" w:date="2018-03-06T14:22:00Z">
         <w:r>
           <w:t>which can then be used in subsequent analyses (</w:t>
         </w:r>
@@ -5720,7 +5829,7 @@
           <w:t>M</w:t>
         </w:r>
       </w:ins>
-      <w:ins w:id="476" w:author="Hildreth, Laura" w:date="2018-03-06T14:23:00Z">
+      <w:ins w:id="479" w:author="Hildreth, Laura" w:date="2018-03-06T14:23:00Z">
         <w:r>
           <w:t>indrila</w:t>
         </w:r>
@@ -5729,32 +5838,32 @@
           <w:t>, 2009).  Factor</w:t>
         </w:r>
       </w:ins>
-      <w:ins w:id="477" w:author="Hildreth, Laura" w:date="2018-03-06T14:27:00Z">
+      <w:ins w:id="480" w:author="Hildreth, Laura" w:date="2018-03-06T14:27:00Z">
         <w:r>
           <w:t xml:space="preserve"> scores are computed using a weighted average of the items </w:t>
         </w:r>
       </w:ins>
-      <w:ins w:id="478" w:author="Hildreth, Laura" w:date="2018-03-06T14:28:00Z">
+      <w:ins w:id="481" w:author="Hildreth, Laura" w:date="2018-03-06T14:28:00Z">
         <w:r>
           <w:t>with a number of options available for weighting.  The most common method used to calculate factor scores is Bartlett’s method (Bartlett, 1937)</w:t>
         </w:r>
       </w:ins>
-      <w:ins w:id="479" w:author="Hildreth, Laura" w:date="2018-03-06T14:24:00Z">
+      <w:ins w:id="482" w:author="Hildreth, Laura" w:date="2018-03-06T14:24:00Z">
         <w:r>
           <w:t xml:space="preserve"> </w:t>
         </w:r>
       </w:ins>
-      <w:ins w:id="480" w:author="Hildreth, Laura" w:date="2018-03-06T14:09:00Z">
+      <w:ins w:id="483" w:author="Hildreth, Laura" w:date="2018-03-06T14:09:00Z">
         <w:r>
           <w:t xml:space="preserve">as </w:t>
         </w:r>
       </w:ins>
-      <w:ins w:id="481" w:author="Hildreth, Laura" w:date="2018-03-06T14:39:00Z">
+      <w:ins w:id="484" w:author="Hildreth, Laura" w:date="2018-03-06T14:39:00Z">
         <w:r>
           <w:t>it leads to unbiased esti</w:t>
         </w:r>
       </w:ins>
-      <w:ins w:id="482" w:author="Hildreth, Laura" w:date="2018-03-06T14:40:00Z">
+      <w:ins w:id="485" w:author="Hildreth, Laura" w:date="2018-03-06T14:40:00Z">
         <w:r>
           <w:t>mates of the true factor scores</w:t>
         </w:r>
@@ -5762,17 +5871,17 @@
           <w:t>.</w:t>
         </w:r>
       </w:ins>
-      <w:ins w:id="483" w:author="Hildreth, Laura" w:date="2018-03-06T14:31:00Z">
+      <w:ins w:id="486" w:author="Hildreth, Laura" w:date="2018-03-06T14:31:00Z">
         <w:r>
           <w:t xml:space="preserve">  In </w:t>
         </w:r>
       </w:ins>
-      <w:ins w:id="484" w:author="Hildreth, Laura" w:date="2018-03-06T14:40:00Z">
+      <w:ins w:id="487" w:author="Hildreth, Laura" w:date="2018-03-06T14:40:00Z">
         <w:r>
           <w:t xml:space="preserve">subsequent analyses we use the factor scores created </w:t>
         </w:r>
       </w:ins>
-      <w:ins w:id="485" w:author="Hildreth, Laura" w:date="2018-03-06T14:41:00Z">
+      <w:ins w:id="488" w:author="Hildreth, Laura" w:date="2018-03-06T14:41:00Z">
         <w:r>
           <w:t>using Bartlett’s method.</w:t>
         </w:r>
@@ -5799,7 +5908,7 @@
         </w:rPr>
         <w:t>In contrast with the Carnegie Classifications, which used two indices to determine cluster membership for each university, the SEM-based rankings could</w:t>
       </w:r>
-      <w:ins w:id="486" w:author="Wilson-Harmon, Paul [2]" w:date="2018-03-24T14:23:00Z">
+      <w:ins w:id="489" w:author="Wilson-Harmon, Paul [2]" w:date="2018-03-24T14:23:00Z">
         <w:r>
           <w:rPr>
             <w:rFonts w:cs="Times New Roman"/>
@@ -5807,26 +5916,26 @@
           <w:t xml:space="preserve"> be based on each university’s single factor score.</w:t>
         </w:r>
       </w:ins>
-      <w:del w:id="487" w:author="Wilson-Harmon, Paul [2]" w:date="2018-03-24T14:23:00Z">
+      <w:del w:id="490" w:author="Wilson-Harmon, Paul [2]" w:date="2018-03-24T14:23:00Z">
         <w:r>
           <w:rPr>
             <w:rFonts w:cs="Times New Roman"/>
           </w:rPr>
           <w:delText xml:space="preserve"> use the latent factor of factors, or overall </w:delText>
         </w:r>
-        <w:commentRangeStart w:id="488"/>
+        <w:commentRangeStart w:id="491"/>
         <w:r>
           <w:rPr>
             <w:rFonts w:cs="Times New Roman"/>
           </w:rPr>
           <w:delText>score</w:delText>
         </w:r>
-        <w:commentRangeEnd w:id="488"/>
+        <w:commentRangeEnd w:id="491"/>
         <w:r>
           <w:rPr>
             <w:rStyle w:val="CommentReference"/>
           </w:rPr>
-          <w:commentReference w:id="488"/>
+          <w:commentReference w:id="491"/>
         </w:r>
         <w:r>
           <w:rPr>
@@ -5977,23 +6086,23 @@
         </w:rPr>
         <w:t xml:space="preserve">designed to allow the user to select a school and assess the sensitivity of that school’s classification to changes in the underlying </w:t>
       </w:r>
-      <w:commentRangeStart w:id="489"/>
-      <w:del w:id="490" w:author="Wilson-Harmon, Paul [2]" w:date="2018-03-24T14:23:00Z">
+      <w:commentRangeStart w:id="492"/>
+      <w:del w:id="493" w:author="Wilson-Harmon, Paul [2]" w:date="2018-03-24T14:23:00Z">
         <w:r>
           <w:rPr>
             <w:rFonts w:cs="Times New Roman"/>
           </w:rPr>
           <w:delText>variables</w:delText>
         </w:r>
-        <w:commentRangeEnd w:id="489"/>
+        <w:commentRangeEnd w:id="492"/>
         <w:r>
           <w:rPr>
             <w:rStyle w:val="CommentReference"/>
           </w:rPr>
-          <w:commentReference w:id="489"/>
+          <w:commentReference w:id="492"/>
         </w:r>
       </w:del>
-      <w:ins w:id="491" w:author="Wilson-Harmon, Paul [2]" w:date="2018-03-24T14:23:00Z">
+      <w:ins w:id="494" w:author="Wilson-Harmon, Paul [2]" w:date="2018-03-24T14:23:00Z">
         <w:r>
           <w:rPr>
             <w:rFonts w:cs="Times New Roman"/>
@@ -6005,58 +6114,52 @@
         <w:rPr>
           <w:rFonts w:cs="Times New Roman"/>
         </w:rPr>
-        <w:t xml:space="preserve">. The user could select a school and then use a slide bar to either increase or decrease the number </w:t>
-      </w:r>
+        <w:t>. The user could select a school and then use a slide bar to either increase or decrease the number of PhDs awarded in each category, research staff size, or research expenditures. Changes can be made to either a single variable, all of them, or just a select group.  The application takes the user input and re-calculates the PCA-based indices</w:t>
+      </w:r>
+      <w:r>
+        <w:rPr>
+          <w:rFonts w:cs="Times New Roman"/>
+        </w:rPr>
+        <w:t xml:space="preserve"> and SEM-based results</w:t>
+      </w:r>
+      <w:r>
+        <w:rPr>
+          <w:rFonts w:cs="Times New Roman"/>
+        </w:rPr>
+        <w:t xml:space="preserve"> on the new dataset, and shows where the university would be relative to other schools in that </w:t>
+      </w:r>
+      <w:commentRangeStart w:id="495"/>
+      <w:r>
+        <w:rPr>
+          <w:rFonts w:cs="Times New Roman"/>
+        </w:rPr>
+        <w:t>update</w:t>
+      </w:r>
+      <w:commentRangeEnd w:id="495"/>
+      <w:r>
+        <w:rPr>
+          <w:rStyle w:val="CommentReference"/>
+        </w:rPr>
+        <w:commentReference w:id="495"/>
+      </w:r>
+      <w:r>
+        <w:rPr>
+          <w:rFonts w:cs="Times New Roman"/>
+        </w:rPr>
+        <w:t>.</w:t>
+      </w:r>
+    </w:p>
+    <w:p>
+      <w:pPr>
+        <w:rPr>
+          <w:rFonts w:cs="Times New Roman"/>
+        </w:rPr>
+      </w:pPr>
       <w:r>
         <w:rPr>
           <w:rFonts w:cs="Times New Roman"/>
         </w:rPr>
         <w:lastRenderedPageBreak/>
-        <w:t>of PhDs awarded in each category, research staff size, or research expenditures. Changes can be made to either a single variable, all of them, or just a select group.  The application takes the user input and re-calculates the PCA-based indices</w:t>
-      </w:r>
-      <w:r>
-        <w:rPr>
-          <w:rFonts w:cs="Times New Roman"/>
-        </w:rPr>
-        <w:t xml:space="preserve"> and SEM-based results</w:t>
-      </w:r>
-      <w:r>
-        <w:rPr>
-          <w:rFonts w:cs="Times New Roman"/>
-        </w:rPr>
-        <w:t xml:space="preserve"> on the new dataset, and shows where the university would be relative to other schools in that </w:t>
-      </w:r>
-      <w:commentRangeStart w:id="492"/>
-      <w:r>
-        <w:rPr>
-          <w:rFonts w:cs="Times New Roman"/>
-        </w:rPr>
-        <w:t>update</w:t>
-      </w:r>
-      <w:commentRangeEnd w:id="492"/>
-      <w:r>
-        <w:rPr>
-          <w:rStyle w:val="CommentReference"/>
-        </w:rPr>
-        <w:commentReference w:id="492"/>
-      </w:r>
-      <w:r>
-        <w:rPr>
-          <w:rFonts w:cs="Times New Roman"/>
-        </w:rPr>
-        <w:t>.</w:t>
-      </w:r>
-    </w:p>
-    <w:p>
-      <w:pPr>
-        <w:rPr>
-          <w:rFonts w:cs="Times New Roman"/>
-        </w:rPr>
-      </w:pPr>
-      <w:r>
-        <w:rPr>
-          <w:rFonts w:cs="Times New Roman"/>
-        </w:rPr>
         <w:tab/>
         <w:t xml:space="preserve">The applications can be found at: ___INSERT URL HERE__. </w:t>
       </w:r>
@@ -6096,20 +6199,20 @@
         </w:rPr>
         <w:t xml:space="preserve">The Carnegie Classifications are undoubtedly a useful tool for identifying and quantifying differences between academic institutions.  However, they are not perfect. Our proposed model </w:t>
       </w:r>
-      <w:commentRangeStart w:id="493"/>
-      <w:del w:id="494" w:author="Wilson-Harmon, Paul [2]" w:date="2018-03-24T14:22:00Z">
+      <w:commentRangeStart w:id="496"/>
+      <w:del w:id="497" w:author="Wilson-Harmon, Paul [2]" w:date="2018-03-24T14:22:00Z">
         <w:r>
           <w:rPr>
             <w:rFonts w:cs="Times New Roman"/>
           </w:rPr>
           <w:delText>solves</w:delText>
         </w:r>
-        <w:commentRangeEnd w:id="493"/>
+        <w:commentRangeEnd w:id="496"/>
         <w:r>
           <w:rPr>
             <w:rStyle w:val="CommentReference"/>
           </w:rPr>
-          <w:commentReference w:id="493"/>
+          <w:commentReference w:id="496"/>
         </w:r>
         <w:r>
           <w:rPr>
@@ -6118,7 +6221,7 @@
           <w:delText xml:space="preserve"> </w:delText>
         </w:r>
       </w:del>
-      <w:ins w:id="495" w:author="Wilson-Harmon, Paul [2]" w:date="2018-03-24T14:22:00Z">
+      <w:ins w:id="498" w:author="Wilson-Harmon, Paul [2]" w:date="2018-03-24T14:22:00Z">
         <w:r>
           <w:rPr>
             <w:rFonts w:cs="Times New Roman"/>
@@ -6216,15 +6319,15 @@
         <w:rPr>
           <w:rFonts w:cs="Times New Roman"/>
         </w:rPr>
+        <w:t xml:space="preserve">Finally, this method of institutional classification is well documented and reproducible. It can be applied to new datasets and consistently compared. </w:t>
+      </w:r>
+    </w:p>
+    <w:p>
+      <w:pPr>
+        <w:pStyle w:val="Heading2"/>
+      </w:pPr>
+      <w:r>
         <w:lastRenderedPageBreak/>
-        <w:t xml:space="preserve">Finally, this method of institutional classification is well documented and reproducible. It can be applied to new datasets and consistently compared. </w:t>
-      </w:r>
-    </w:p>
-    <w:p>
-      <w:pPr>
-        <w:pStyle w:val="Heading2"/>
-      </w:pPr>
-      <w:r>
         <w:t>Further Research</w:t>
       </w:r>
     </w:p>
@@ -6246,7 +6349,7 @@
       <w:pPr>
         <w:ind w:firstLine="720"/>
         <w:rPr>
-          <w:del w:id="496" w:author="Hildreth, Laura" w:date="2018-03-06T13:01:00Z"/>
+          <w:del w:id="499" w:author="Hildreth, Laura" w:date="2018-03-06T13:01:00Z"/>
           <w:rFonts w:cs="Times New Roman"/>
         </w:rPr>
       </w:pPr>
@@ -6261,7 +6364,7 @@
       <w:pPr>
         <w:ind w:firstLine="720"/>
         <w:rPr>
-          <w:ins w:id="497" w:author="Hildreth, Laura" w:date="2018-03-06T13:01:00Z"/>
+          <w:ins w:id="500" w:author="Hildreth, Laura" w:date="2018-03-06T13:01:00Z"/>
           <w:rFonts w:cs="Times New Roman"/>
         </w:rPr>
       </w:pPr>
@@ -6270,7 +6373,7 @@
       <w:pPr>
         <w:ind w:firstLine="720"/>
         <w:rPr>
-          <w:ins w:id="498" w:author="Hildreth, Laura" w:date="2018-03-06T13:01:00Z"/>
+          <w:ins w:id="501" w:author="Hildreth, Laura" w:date="2018-03-06T13:01:00Z"/>
           <w:rFonts w:cs="Times New Roman"/>
         </w:rPr>
       </w:pPr>
@@ -6279,11 +6382,11 @@
       <w:pPr>
         <w:ind w:firstLine="720"/>
         <w:rPr>
-          <w:ins w:id="499" w:author="Hildreth, Laura" w:date="2018-03-06T13:01:00Z"/>
-          <w:rFonts w:cs="Times New Roman"/>
-        </w:rPr>
-      </w:pPr>
-      <w:ins w:id="500" w:author="Hildreth, Laura" w:date="2018-03-06T13:01:00Z">
+          <w:ins w:id="502" w:author="Hildreth, Laura" w:date="2018-03-06T13:01:00Z"/>
+          <w:rFonts w:cs="Times New Roman"/>
+        </w:rPr>
+      </w:pPr>
+      <w:ins w:id="503" w:author="Hildreth, Laura" w:date="2018-03-06T13:01:00Z">
         <w:r>
           <w:rPr>
             <w:rFonts w:cs="Times New Roman"/>
@@ -6295,10 +6398,10 @@
     <w:p>
       <w:pPr>
         <w:rPr>
-          <w:ins w:id="501" w:author="Hildreth, Laura" w:date="2018-03-06T14:29:00Z"/>
-        </w:rPr>
-      </w:pPr>
-      <w:ins w:id="502" w:author="Hildreth, Laura" w:date="2018-03-06T14:30:00Z">
+          <w:ins w:id="504" w:author="Hildreth, Laura" w:date="2018-03-06T14:29:00Z"/>
+        </w:rPr>
+      </w:pPr>
+      <w:ins w:id="505" w:author="Hildreth, Laura" w:date="2018-03-06T14:30:00Z">
         <w:r>
           <w:t xml:space="preserve">Bartlett, M. S. (1937). The statistical conception of mental factors. </w:t>
         </w:r>
@@ -6327,10 +6430,10 @@
     <w:p>
       <w:pPr>
         <w:rPr>
-          <w:ins w:id="503" w:author="Hildreth, Laura" w:date="2018-03-06T14:25:00Z"/>
-        </w:rPr>
-      </w:pPr>
-      <w:ins w:id="504" w:author="Hildreth, Laura" w:date="2018-03-06T13:01:00Z">
+          <w:ins w:id="506" w:author="Hildreth, Laura" w:date="2018-03-06T14:25:00Z"/>
+        </w:rPr>
+      </w:pPr>
+      <w:ins w:id="507" w:author="Hildreth, Laura" w:date="2018-03-06T13:01:00Z">
         <w:r>
           <w:t xml:space="preserve">Chen, F. F., Sousa, K. H., &amp; West, S. G. (2005). Teacher's corner: Testing measurement invariance of second-order factor models. </w:t>
         </w:r>
@@ -6359,11 +6462,11 @@
     <w:p>
       <w:pPr>
         <w:rPr>
-          <w:ins w:id="505" w:author="Hildreth, Laura" w:date="2018-03-06T13:01:00Z"/>
-          <w:rFonts w:cs="Times New Roman"/>
-        </w:rPr>
-      </w:pPr>
-      <w:ins w:id="506" w:author="Hildreth, Laura" w:date="2018-03-06T14:25:00Z">
+          <w:ins w:id="508" w:author="Hildreth, Laura" w:date="2018-03-06T13:01:00Z"/>
+          <w:rFonts w:cs="Times New Roman"/>
+        </w:rPr>
+      </w:pPr>
+      <w:ins w:id="509" w:author="Hildreth, Laura" w:date="2018-03-06T14:25:00Z">
         <w:r>
           <w:t xml:space="preserve">DiStefano, C., Zhu, M., &amp; </w:t>
         </w:r>
@@ -6400,10 +6503,10 @@
     <w:p>
       <w:pPr>
         <w:rPr>
-          <w:ins w:id="507" w:author="Wilson-Harmon, Paul" w:date="2018-04-05T13:56:00Z"/>
-          <w:rFonts w:cs="Times New Roman"/>
-        </w:rPr>
-        <w:pPrChange w:id="508" w:author="Wilson-Harmon, Paul" w:date="2018-04-05T13:56:00Z">
+          <w:ins w:id="510" w:author="Wilson-Harmon, Paul" w:date="2018-04-05T13:56:00Z"/>
+          <w:rFonts w:cs="Times New Roman"/>
+        </w:rPr>
+        <w:pPrChange w:id="511" w:author="Wilson-Harmon, Paul" w:date="2018-04-05T13:56:00Z">
           <w:pPr>
             <w:ind w:firstLine="720"/>
           </w:pPr>
@@ -6413,10 +6516,10 @@
     <w:p>
       <w:pPr>
         <w:rPr>
-          <w:ins w:id="509" w:author="Wilson-Harmon, Paul" w:date="2018-04-05T13:56:00Z"/>
-          <w:rFonts w:cs="Times New Roman"/>
-        </w:rPr>
-        <w:pPrChange w:id="510" w:author="Wilson-Harmon, Paul" w:date="2018-04-05T13:56:00Z">
+          <w:ins w:id="512" w:author="Wilson-Harmon, Paul" w:date="2018-04-05T13:56:00Z"/>
+          <w:rFonts w:cs="Times New Roman"/>
+        </w:rPr>
+        <w:pPrChange w:id="513" w:author="Wilson-Harmon, Paul" w:date="2018-04-05T13:56:00Z">
           <w:pPr>
             <w:ind w:firstLine="720"/>
           </w:pPr>
@@ -6426,10 +6529,10 @@
     <w:p>
       <w:pPr>
         <w:rPr>
-          <w:ins w:id="511" w:author="Wilson-Harmon, Paul" w:date="2018-04-05T13:56:00Z"/>
-          <w:rFonts w:cs="Times New Roman"/>
-        </w:rPr>
-        <w:pPrChange w:id="512" w:author="Wilson-Harmon, Paul" w:date="2018-04-05T13:56:00Z">
+          <w:ins w:id="514" w:author="Wilson-Harmon, Paul" w:date="2018-04-05T13:56:00Z"/>
+          <w:rFonts w:cs="Times New Roman"/>
+        </w:rPr>
+        <w:pPrChange w:id="515" w:author="Wilson-Harmon, Paul" w:date="2018-04-05T13:56:00Z">
           <w:pPr>
             <w:ind w:firstLine="720"/>
           </w:pPr>
@@ -6439,10 +6542,10 @@
     <w:p>
       <w:pPr>
         <w:rPr>
-          <w:ins w:id="513" w:author="Wilson-Harmon, Paul" w:date="2018-04-05T13:56:00Z"/>
-          <w:rFonts w:cs="Times New Roman"/>
-        </w:rPr>
-        <w:pPrChange w:id="514" w:author="Wilson-Harmon, Paul" w:date="2018-04-05T13:56:00Z">
+          <w:ins w:id="516" w:author="Wilson-Harmon, Paul" w:date="2018-04-05T13:56:00Z"/>
+          <w:rFonts w:cs="Times New Roman"/>
+        </w:rPr>
+        <w:pPrChange w:id="517" w:author="Wilson-Harmon, Paul" w:date="2018-04-05T13:56:00Z">
           <w:pPr>
             <w:ind w:firstLine="720"/>
           </w:pPr>
@@ -6452,10 +6555,10 @@
     <w:p>
       <w:pPr>
         <w:rPr>
-          <w:ins w:id="515" w:author="Wilson-Harmon, Paul" w:date="2018-04-05T13:56:00Z"/>
-          <w:rFonts w:cs="Times New Roman"/>
-        </w:rPr>
-        <w:pPrChange w:id="516" w:author="Wilson-Harmon, Paul" w:date="2018-04-05T13:56:00Z">
+          <w:ins w:id="518" w:author="Wilson-Harmon, Paul" w:date="2018-04-05T13:56:00Z"/>
+          <w:rFonts w:cs="Times New Roman"/>
+        </w:rPr>
+        <w:pPrChange w:id="519" w:author="Wilson-Harmon, Paul" w:date="2018-04-05T13:56:00Z">
           <w:pPr>
             <w:ind w:firstLine="720"/>
           </w:pPr>
@@ -6465,16 +6568,16 @@
     <w:p>
       <w:pPr>
         <w:rPr>
-          <w:ins w:id="517" w:author="Wilson-Harmon, Paul" w:date="2018-04-05T13:56:00Z"/>
-          <w:rFonts w:cs="Times New Roman"/>
-        </w:rPr>
-        <w:pPrChange w:id="518" w:author="Wilson-Harmon, Paul" w:date="2018-04-05T13:56:00Z">
+          <w:ins w:id="520" w:author="Wilson-Harmon, Paul" w:date="2018-04-05T13:56:00Z"/>
+          <w:rFonts w:cs="Times New Roman"/>
+        </w:rPr>
+        <w:pPrChange w:id="521" w:author="Wilson-Harmon, Paul" w:date="2018-04-05T13:56:00Z">
           <w:pPr>
             <w:ind w:firstLine="720"/>
           </w:pPr>
         </w:pPrChange>
       </w:pPr>
-      <w:ins w:id="519" w:author="Wilson-Harmon, Paul" w:date="2018-04-05T13:56:00Z">
+      <w:ins w:id="522" w:author="Wilson-Harmon, Paul" w:date="2018-04-05T13:56:00Z">
         <w:r>
           <w:rPr>
             <w:rFonts w:cs="Times New Roman"/>
@@ -6487,30 +6590,30 @@
       <w:pPr>
         <w:ind w:firstLine="720"/>
         <w:rPr>
-          <w:ins w:id="520" w:author="Wilson-Harmon, Paul" w:date="2018-04-05T13:56:00Z"/>
-          <w:rFonts w:cs="Times New Roman"/>
-        </w:rPr>
-      </w:pPr>
-      <w:ins w:id="521" w:author="Wilson-Harmon, Paul" w:date="2018-04-05T13:56:00Z">
+          <w:ins w:id="523" w:author="Wilson-Harmon, Paul" w:date="2018-04-05T13:56:00Z"/>
+          <w:rFonts w:cs="Times New Roman"/>
+        </w:rPr>
+      </w:pPr>
+      <w:ins w:id="524" w:author="Wilson-Harmon, Paul" w:date="2018-04-05T13:56:00Z">
         <w:r>
           <w:rPr>
             <w:rFonts w:cs="Times New Roman"/>
           </w:rPr>
           <w:t xml:space="preserve">Using a PCA-based approach is not the only way to develop an index for institutional characteristics. Alternatively, we propose a classification system built on Structural Equation </w:t>
         </w:r>
-        <w:commentRangeStart w:id="522"/>
+        <w:commentRangeStart w:id="525"/>
         <w:r>
           <w:rPr>
             <w:rFonts w:cs="Times New Roman"/>
           </w:rPr>
           <w:t>Models</w:t>
         </w:r>
-        <w:commentRangeEnd w:id="522"/>
+        <w:commentRangeEnd w:id="525"/>
         <w:r>
           <w:rPr>
             <w:rStyle w:val="CommentReference"/>
           </w:rPr>
-          <w:commentReference w:id="522"/>
+          <w:commentReference w:id="525"/>
         </w:r>
         <w:r>
           <w:rPr>
@@ -6546,25 +6649,32 @@
           </w:rPr>
           <w:t xml:space="preserve"> (</w:t>
         </w:r>
-        <w:commentRangeStart w:id="523"/>
+        <w:commentRangeStart w:id="526"/>
         <w:r>
           <w:rPr>
             <w:rFonts w:cs="Times New Roman"/>
           </w:rPr>
           <w:t>CITE</w:t>
         </w:r>
-        <w:commentRangeEnd w:id="523"/>
+        <w:commentRangeEnd w:id="526"/>
         <w:r>
           <w:rPr>
             <w:rStyle w:val="CommentReference"/>
           </w:rPr>
-          <w:commentReference w:id="523"/>
-        </w:r>
-        <w:r>
-          <w:rPr>
-            <w:rFonts w:cs="Times New Roman"/>
-          </w:rPr>
-          <w:t xml:space="preserve">).  Rather than creating two individual indices of institutional characteristics, </w:t>
+          <w:commentReference w:id="526"/>
+        </w:r>
+        <w:r>
+          <w:rPr>
+            <w:rFonts w:cs="Times New Roman"/>
+          </w:rPr>
+          <w:t xml:space="preserve">).  Rather than creating two individual indices of institutional </w:t>
+        </w:r>
+        <w:r>
+          <w:rPr>
+            <w:rFonts w:cs="Times New Roman"/>
+          </w:rPr>
+          <w:lastRenderedPageBreak/>
+          <w:t xml:space="preserve">characteristics, </w:t>
         </w:r>
         <w:proofErr w:type="gramStart"/>
         <w:r>
@@ -6580,19 +6690,19 @@
           </w:rPr>
           <w:t xml:space="preserve"> SEM allows for modeling of latent </w:t>
         </w:r>
-        <w:commentRangeStart w:id="524"/>
+        <w:commentRangeStart w:id="527"/>
         <w:r>
           <w:rPr>
             <w:rFonts w:cs="Times New Roman"/>
           </w:rPr>
           <w:t>traits</w:t>
         </w:r>
-        <w:commentRangeEnd w:id="524"/>
+        <w:commentRangeEnd w:id="527"/>
         <w:r>
           <w:rPr>
             <w:rStyle w:val="CommentReference"/>
           </w:rPr>
-          <w:commentReference w:id="524"/>
+          <w:commentReference w:id="527"/>
         </w:r>
         <w:r>
           <w:rPr>
@@ -6600,19 +6710,19 @@
           </w:rPr>
           <w:t xml:space="preserve"> that can be built from a set of manifest variables that are </w:t>
         </w:r>
-        <w:commentRangeStart w:id="525"/>
+        <w:commentRangeStart w:id="528"/>
         <w:r>
           <w:rPr>
             <w:rFonts w:cs="Times New Roman"/>
           </w:rPr>
           <w:t>measured</w:t>
         </w:r>
-        <w:commentRangeEnd w:id="525"/>
+        <w:commentRangeEnd w:id="528"/>
         <w:r>
           <w:rPr>
             <w:rStyle w:val="CommentReference"/>
           </w:rPr>
-          <w:commentReference w:id="525"/>
+          <w:commentReference w:id="528"/>
         </w:r>
         <w:r>
           <w:rPr>
@@ -6626,30 +6736,30 @@
       <w:pPr>
         <w:ind w:firstLine="720"/>
         <w:rPr>
-          <w:ins w:id="526" w:author="Wilson-Harmon, Paul" w:date="2018-04-05T13:56:00Z"/>
-          <w:rFonts w:cs="Times New Roman"/>
-        </w:rPr>
-      </w:pPr>
-      <w:ins w:id="527" w:author="Wilson-Harmon, Paul" w:date="2018-04-05T13:56:00Z">
+          <w:ins w:id="529" w:author="Wilson-Harmon, Paul" w:date="2018-04-05T13:56:00Z"/>
+          <w:rFonts w:cs="Times New Roman"/>
+        </w:rPr>
+      </w:pPr>
+      <w:ins w:id="530" w:author="Wilson-Harmon, Paul" w:date="2018-04-05T13:56:00Z">
         <w:r>
           <w:rPr>
             <w:rFonts w:cs="Times New Roman"/>
           </w:rPr>
           <w:t xml:space="preserve">The manifest variables would be </w:t>
         </w:r>
-        <w:commentRangeStart w:id="528"/>
+        <w:commentRangeStart w:id="531"/>
         <w:r>
           <w:rPr>
             <w:rFonts w:cs="Times New Roman"/>
           </w:rPr>
           <w:t>mapped</w:t>
         </w:r>
-        <w:commentRangeEnd w:id="528"/>
+        <w:commentRangeEnd w:id="531"/>
         <w:r>
           <w:rPr>
             <w:rStyle w:val="CommentReference"/>
           </w:rPr>
-          <w:commentReference w:id="528"/>
+          <w:commentReference w:id="531"/>
         </w:r>
         <w:r>
           <w:rPr>
@@ -6739,7 +6849,7 @@
       <w:pPr>
         <w:ind w:firstLine="720"/>
         <w:rPr>
-          <w:ins w:id="529" w:author="Wilson-Harmon, Paul" w:date="2018-04-05T13:56:00Z"/>
+          <w:ins w:id="532" w:author="Wilson-Harmon, Paul" w:date="2018-04-05T13:56:00Z"/>
           <w:rFonts w:cs="Times New Roman"/>
         </w:rPr>
       </w:pPr>
@@ -6748,12 +6858,12 @@
       <w:pPr>
         <w:ind w:firstLine="720"/>
         <w:rPr>
-          <w:ins w:id="530" w:author="Wilson-Harmon, Paul" w:date="2018-04-05T13:56:00Z"/>
+          <w:ins w:id="533" w:author="Wilson-Harmon, Paul" w:date="2018-04-05T13:56:00Z"/>
           <w:rFonts w:cs="Times New Roman"/>
           <w:i/>
         </w:rPr>
       </w:pPr>
-      <w:ins w:id="531" w:author="Wilson-Harmon, Paul" w:date="2018-04-05T13:56:00Z">
+      <w:ins w:id="534" w:author="Wilson-Harmon, Paul" w:date="2018-04-05T13:56:00Z">
         <w:r>
           <w:rPr>
             <w:rFonts w:cs="Times New Roman"/>
@@ -6765,10 +6875,18 @@
             <w:rFonts w:cs="Times New Roman"/>
             <w:i/>
           </w:rPr>
-          <w:t>This is a serious issue in SEM because we are unable to identify how much variability in the data is from each manifest variable (</w:t>
-        </w:r>
-        <w:commentRangeStart w:id="532"/>
-        <w:commentRangeStart w:id="533"/>
+          <w:t xml:space="preserve">This </w:t>
+        </w:r>
+        <w:r>
+          <w:rPr>
+            <w:rFonts w:cs="Times New Roman"/>
+            <w:i/>
+          </w:rPr>
+          <w:lastRenderedPageBreak/>
+          <w:t>is a serious issue in SEM because we are unable to identify how much variability in the data is from each manifest variable (</w:t>
+        </w:r>
+        <w:commentRangeStart w:id="535"/>
+        <w:commentRangeStart w:id="536"/>
         <w:r>
           <w:rPr>
             <w:rFonts w:cs="Times New Roman"/>
@@ -6777,19 +6895,19 @@
           </w:rPr>
           <w:t>citation</w:t>
         </w:r>
-        <w:commentRangeEnd w:id="532"/>
+        <w:commentRangeEnd w:id="535"/>
         <w:r>
           <w:rPr>
             <w:rStyle w:val="CommentReference"/>
           </w:rPr>
-          <w:commentReference w:id="532"/>
-        </w:r>
-        <w:commentRangeEnd w:id="533"/>
+          <w:commentReference w:id="535"/>
+        </w:r>
+        <w:commentRangeEnd w:id="536"/>
         <w:r>
           <w:rPr>
             <w:rStyle w:val="CommentReference"/>
           </w:rPr>
-          <w:commentReference w:id="533"/>
+          <w:commentReference w:id="536"/>
         </w:r>
         <w:r>
           <w:rPr>
@@ -6804,10 +6922,10 @@
       <w:pPr>
         <w:pStyle w:val="Heading2"/>
         <w:rPr>
-          <w:ins w:id="534" w:author="Wilson-Harmon, Paul" w:date="2018-04-05T13:56:00Z"/>
-        </w:rPr>
-      </w:pPr>
-      <w:ins w:id="535" w:author="Wilson-Harmon, Paul" w:date="2018-04-05T13:56:00Z">
+          <w:ins w:id="537" w:author="Wilson-Harmon, Paul" w:date="2018-04-05T13:56:00Z"/>
+        </w:rPr>
+      </w:pPr>
+      <w:ins w:id="538" w:author="Wilson-Harmon, Paul" w:date="2018-04-05T13:56:00Z">
         <w:r>
           <w:t>An Alternative Model</w:t>
         </w:r>
@@ -6817,30 +6935,30 @@
       <w:pPr>
         <w:ind w:firstLine="720"/>
         <w:rPr>
-          <w:ins w:id="536" w:author="Wilson-Harmon, Paul" w:date="2018-04-05T13:56:00Z"/>
-          <w:rFonts w:cs="Times New Roman"/>
-        </w:rPr>
-      </w:pPr>
-      <w:ins w:id="537" w:author="Wilson-Harmon, Paul" w:date="2018-04-05T13:56:00Z">
+          <w:ins w:id="539" w:author="Wilson-Harmon, Paul" w:date="2018-04-05T13:56:00Z"/>
+          <w:rFonts w:cs="Times New Roman"/>
+        </w:rPr>
+      </w:pPr>
+      <w:ins w:id="540" w:author="Wilson-Harmon, Paul" w:date="2018-04-05T13:56:00Z">
         <w:r>
           <w:rPr>
             <w:rFonts w:cs="Times New Roman"/>
           </w:rPr>
           <w:t xml:space="preserve">A new model was constructed which loaded these variables to two latent factors, cross-loading total number of tenured/tenure-able faculty onto both latent factors to emulate the per-capita variables without constructing per-capita variables from them directly. The two latent factors were then loaded onto a factor of factors to form a single index on which institutional comparisons could be made. Because this model does not have the correlation in the two latent </w:t>
         </w:r>
-        <w:commentRangeStart w:id="538"/>
+        <w:commentRangeStart w:id="541"/>
         <w:r>
           <w:rPr>
             <w:rFonts w:cs="Times New Roman"/>
           </w:rPr>
           <w:t>factors</w:t>
         </w:r>
-        <w:commentRangeEnd w:id="538"/>
+        <w:commentRangeEnd w:id="541"/>
         <w:r>
           <w:rPr>
             <w:rStyle w:val="CommentReference"/>
           </w:rPr>
-          <w:commentReference w:id="538"/>
+          <w:commentReference w:id="541"/>
         </w:r>
         <w:r>
           <w:rPr>
@@ -6848,19 +6966,19 @@
           </w:rPr>
           <w:t xml:space="preserve">, it is able to converge and we are able to obtain Huber-White robust standard </w:t>
         </w:r>
-        <w:commentRangeStart w:id="539"/>
+        <w:commentRangeStart w:id="542"/>
         <w:r>
           <w:rPr>
             <w:rFonts w:cs="Times New Roman"/>
           </w:rPr>
           <w:t>errors</w:t>
         </w:r>
-        <w:commentRangeEnd w:id="539"/>
+        <w:commentRangeEnd w:id="542"/>
         <w:r>
           <w:rPr>
             <w:rStyle w:val="CommentReference"/>
           </w:rPr>
-          <w:commentReference w:id="539"/>
+          <w:commentReference w:id="542"/>
         </w:r>
         <w:r>
           <w:rPr>
@@ -6874,10 +6992,10 @@
       <w:pPr>
         <w:pStyle w:val="Heading2"/>
         <w:rPr>
-          <w:ins w:id="540" w:author="Wilson-Harmon, Paul" w:date="2018-04-05T13:56:00Z"/>
-        </w:rPr>
-      </w:pPr>
-      <w:ins w:id="541" w:author="Wilson-Harmon, Paul" w:date="2018-04-05T13:56:00Z">
+          <w:ins w:id="543" w:author="Wilson-Harmon, Paul" w:date="2018-04-05T13:56:00Z"/>
+        </w:rPr>
+      </w:pPr>
+      <w:ins w:id="544" w:author="Wilson-Harmon, Paul" w:date="2018-04-05T13:56:00Z">
         <w:r>
           <w:t>Model Fit Assessment</w:t>
         </w:r>
@@ -6887,11 +7005,11 @@
       <w:pPr>
         <w:ind w:firstLine="720"/>
         <w:rPr>
-          <w:ins w:id="542" w:author="Wilson-Harmon, Paul" w:date="2018-04-05T13:56:00Z"/>
-          <w:rFonts w:cs="Times New Roman"/>
-        </w:rPr>
-      </w:pPr>
-      <w:ins w:id="543" w:author="Wilson-Harmon, Paul" w:date="2018-04-05T13:56:00Z">
+          <w:ins w:id="545" w:author="Wilson-Harmon, Paul" w:date="2018-04-05T13:56:00Z"/>
+          <w:rFonts w:cs="Times New Roman"/>
+        </w:rPr>
+      </w:pPr>
+      <w:ins w:id="546" w:author="Wilson-Harmon, Paul" w:date="2018-04-05T13:56:00Z">
         <w:r>
           <w:rPr>
             <w:rFonts w:cs="Times New Roman"/>
@@ -6905,11 +7023,11 @@
         <w:ind w:firstLine="720"/>
         <w:jc w:val="center"/>
         <w:rPr>
-          <w:ins w:id="544" w:author="Wilson-Harmon, Paul" w:date="2018-04-05T13:56:00Z"/>
-          <w:rFonts w:cs="Times New Roman"/>
-        </w:rPr>
-      </w:pPr>
-      <w:ins w:id="545" w:author="Wilson-Harmon, Paul" w:date="2018-04-05T13:56:00Z">
+          <w:ins w:id="547" w:author="Wilson-Harmon, Paul" w:date="2018-04-05T13:56:00Z"/>
+          <w:rFonts w:cs="Times New Roman"/>
+        </w:rPr>
+      </w:pPr>
+      <w:ins w:id="548" w:author="Wilson-Harmon, Paul" w:date="2018-04-05T13:56:00Z">
         <w:r>
           <w:rPr>
             <w:rFonts w:cs="Times New Roman"/>
@@ -6935,12 +7053,12 @@
       <w:pPr>
         <w:ind w:firstLine="720"/>
         <w:rPr>
-          <w:ins w:id="546" w:author="Wilson-Harmon, Paul" w:date="2018-04-05T13:56:00Z"/>
+          <w:ins w:id="549" w:author="Wilson-Harmon, Paul" w:date="2018-04-05T13:56:00Z"/>
           <w:rFonts w:cs="Times New Roman"/>
           <w:b/>
         </w:rPr>
       </w:pPr>
-      <w:ins w:id="547" w:author="Wilson-Harmon, Paul" w:date="2018-04-05T13:56:00Z">
+      <w:ins w:id="550" w:author="Wilson-Harmon, Paul" w:date="2018-04-05T13:56:00Z">
         <w:r>
           <w:rPr>
             <w:rFonts w:cs="Times New Roman"/>
@@ -6952,10 +7070,10 @@
     <w:p>
       <w:pPr>
         <w:rPr>
-          <w:ins w:id="548" w:author="Wilson-Harmon, Paul" w:date="2018-04-05T13:56:00Z"/>
-          <w:rFonts w:cs="Times New Roman"/>
-        </w:rPr>
-        <w:pPrChange w:id="549" w:author="Wilson-Harmon, Paul" w:date="2018-04-05T13:56:00Z">
+          <w:ins w:id="551" w:author="Wilson-Harmon, Paul" w:date="2018-04-05T13:56:00Z"/>
+          <w:rFonts w:cs="Times New Roman"/>
+        </w:rPr>
+        <w:pPrChange w:id="552" w:author="Wilson-Harmon, Paul" w:date="2018-04-05T13:56:00Z">
           <w:pPr>
             <w:ind w:firstLine="720"/>
           </w:pPr>
@@ -6971,12 +7089,12 @@
       </w:pPr>
     </w:p>
     <w:sectPr>
-      <w:headerReference w:type="even" r:id="rId13"/>
-      <w:headerReference w:type="default" r:id="rId14"/>
-      <w:footerReference w:type="even" r:id="rId15"/>
-      <w:footerReference w:type="default" r:id="rId16"/>
-      <w:headerReference w:type="first" r:id="rId17"/>
-      <w:footerReference w:type="first" r:id="rId18"/>
+      <w:headerReference w:type="even" r:id="rId15"/>
+      <w:headerReference w:type="default" r:id="rId16"/>
+      <w:footerReference w:type="even" r:id="rId17"/>
+      <w:footerReference w:type="default" r:id="rId18"/>
+      <w:headerReference w:type="first" r:id="rId19"/>
+      <w:footerReference w:type="first" r:id="rId20"/>
       <w:pgSz w:w="12240" w:h="15840"/>
       <w:pgMar w:top="1440" w:right="1440" w:bottom="1440" w:left="1440" w:header="720" w:footer="720" w:gutter="0"/>
       <w:cols w:space="720"/>
@@ -7898,7 +8016,7 @@
       </w:r>
     </w:p>
   </w:comment>
-  <w:comment w:id="420" w:author="Hildreth, Laura" w:date="2018-03-06T13:36:00Z" w:initials="HL">
+  <w:comment w:id="423" w:author="Hildreth, Laura" w:date="2018-03-06T13:36:00Z" w:initials="HL">
     <w:p>
       <w:pPr>
         <w:pStyle w:val="CommentText"/>
@@ -7914,7 +8032,7 @@
       </w:r>
     </w:p>
   </w:comment>
-  <w:comment w:id="446" w:author="Hildreth, Laura" w:date="2018-03-06T13:58:00Z" w:initials="HL">
+  <w:comment w:id="449" w:author="Hildreth, Laura" w:date="2018-03-06T13:58:00Z" w:initials="HL">
     <w:p>
       <w:pPr>
         <w:pStyle w:val="CommentText"/>
@@ -7930,7 +8048,7 @@
       </w:r>
     </w:p>
   </w:comment>
-  <w:comment w:id="447" w:author="Hildreth, Laura" w:date="2018-03-06T13:59:00Z" w:initials="HL">
+  <w:comment w:id="450" w:author="Hildreth, Laura" w:date="2018-03-06T13:59:00Z" w:initials="HL">
     <w:p>
       <w:pPr>
         <w:pStyle w:val="CommentText"/>
@@ -7946,7 +8064,7 @@
       </w:r>
     </w:p>
   </w:comment>
-  <w:comment w:id="448" w:author="Hildreth, Laura" w:date="2018-03-06T14:02:00Z" w:initials="HL">
+  <w:comment w:id="451" w:author="Hildreth, Laura" w:date="2018-03-06T14:02:00Z" w:initials="HL">
     <w:p>
       <w:pPr>
         <w:pStyle w:val="CommentText"/>
@@ -7962,7 +8080,7 @@
       </w:r>
     </w:p>
   </w:comment>
-  <w:comment w:id="488" w:author="Hildreth, Laura" w:date="2018-03-06T11:09:00Z" w:initials="HL">
+  <w:comment w:id="491" w:author="Hildreth, Laura" w:date="2018-03-06T11:09:00Z" w:initials="HL">
     <w:p>
       <w:pPr>
         <w:pStyle w:val="CommentText"/>
@@ -7975,22 +8093,6 @@
       </w:r>
       <w:r>
         <w:t>What you really are doing is using factor scores so use that language.  Then state that we use these factor scores for clustering.</w:t>
-      </w:r>
-    </w:p>
-  </w:comment>
-  <w:comment w:id="489" w:author="Hildreth, Laura" w:date="2018-03-06T11:10:00Z" w:initials="HL">
-    <w:p>
-      <w:pPr>
-        <w:pStyle w:val="CommentText"/>
-      </w:pPr>
-      <w:r>
-        <w:rPr>
-          <w:rStyle w:val="CommentReference"/>
-        </w:rPr>
-        <w:annotationRef/>
-      </w:r>
-      <w:r>
-        <w:t>Based on the Carnegie method or based on the SEM/clustering method?</w:t>
       </w:r>
     </w:p>
   </w:comment>
@@ -8006,11 +8108,27 @@
         <w:annotationRef/>
       </w:r>
       <w:r>
+        <w:t>Based on the Carnegie method or based on the SEM/clustering method?</w:t>
+      </w:r>
+    </w:p>
+  </w:comment>
+  <w:comment w:id="495" w:author="Hildreth, Laura" w:date="2018-03-06T11:10:00Z" w:initials="HL">
+    <w:p>
+      <w:pPr>
+        <w:pStyle w:val="CommentText"/>
+      </w:pPr>
+      <w:r>
+        <w:rPr>
+          <w:rStyle w:val="CommentReference"/>
+        </w:rPr>
+        <w:annotationRef/>
+      </w:r>
+      <w:r>
         <w:t xml:space="preserve">Add an example here with screenshots of the app and how the app can be used.  As it is readers will have no idea how to use this.  </w:t>
       </w:r>
     </w:p>
   </w:comment>
-  <w:comment w:id="493" w:author="Hildreth, Laura" w:date="2018-03-06T11:11:00Z" w:initials="HL">
+  <w:comment w:id="496" w:author="Hildreth, Laura" w:date="2018-03-06T11:11:00Z" w:initials="HL">
     <w:p>
       <w:pPr>
         <w:pStyle w:val="CommentText"/>
@@ -8026,7 +8144,7 @@
       </w:r>
     </w:p>
   </w:comment>
-  <w:comment w:id="522" w:author="Hildreth, Laura" w:date="2018-03-06T10:48:00Z" w:initials="HL">
+  <w:comment w:id="525" w:author="Hildreth, Laura" w:date="2018-03-06T10:48:00Z" w:initials="HL">
     <w:p>
       <w:pPr>
         <w:pStyle w:val="CommentText"/>
@@ -8042,7 +8160,7 @@
       </w:r>
     </w:p>
   </w:comment>
-  <w:comment w:id="523" w:author="Hildreth, Laura" w:date="2018-03-06T11:01:00Z" w:initials="HL">
+  <w:comment w:id="526" w:author="Hildreth, Laura" w:date="2018-03-06T11:01:00Z" w:initials="HL">
     <w:p>
       <w:pPr>
         <w:pStyle w:val="CommentText"/>
@@ -8058,7 +8176,7 @@
       </w:r>
     </w:p>
   </w:comment>
-  <w:comment w:id="524" w:author="Hildreth, Laura" w:date="2018-03-06T10:49:00Z" w:initials="HL">
+  <w:comment w:id="527" w:author="Hildreth, Laura" w:date="2018-03-06T10:49:00Z" w:initials="HL">
     <w:p>
       <w:pPr>
         <w:pStyle w:val="CommentText"/>
@@ -8074,7 +8192,7 @@
       </w:r>
     </w:p>
   </w:comment>
-  <w:comment w:id="525" w:author="Hildreth, Laura" w:date="2018-03-06T10:49:00Z" w:initials="HL">
+  <w:comment w:id="528" w:author="Hildreth, Laura" w:date="2018-03-06T10:49:00Z" w:initials="HL">
     <w:p>
       <w:pPr>
         <w:pStyle w:val="CommentText"/>
@@ -8090,7 +8208,7 @@
       </w:r>
     </w:p>
   </w:comment>
-  <w:comment w:id="528" w:author="Hildreth, Laura" w:date="2018-03-06T11:01:00Z" w:initials="HL">
+  <w:comment w:id="531" w:author="Hildreth, Laura" w:date="2018-03-06T11:01:00Z" w:initials="HL">
     <w:p>
       <w:pPr>
         <w:pStyle w:val="CommentText"/>
@@ -8106,7 +8224,7 @@
       </w:r>
     </w:p>
   </w:comment>
-  <w:comment w:id="532" w:author="Hildreth, Laura" w:date="2018-03-06T11:03:00Z" w:initials="HL">
+  <w:comment w:id="535" w:author="Hildreth, Laura" w:date="2018-03-06T11:03:00Z" w:initials="HL">
     <w:p>
       <w:pPr>
         <w:pStyle w:val="CommentText"/>
@@ -8122,7 +8240,7 @@
       </w:r>
     </w:p>
   </w:comment>
-  <w:comment w:id="533" w:author="Hildreth, Laura" w:date="2018-03-06T11:06:00Z" w:initials="HL">
+  <w:comment w:id="536" w:author="Hildreth, Laura" w:date="2018-03-06T11:06:00Z" w:initials="HL">
     <w:p>
       <w:pPr>
         <w:pStyle w:val="CommentText"/>
@@ -8138,7 +8256,7 @@
       </w:r>
     </w:p>
   </w:comment>
-  <w:comment w:id="538" w:author="Hildreth, Laura" w:date="2018-03-06T11:06:00Z" w:initials="HL">
+  <w:comment w:id="541" w:author="Hildreth, Laura" w:date="2018-03-06T11:06:00Z" w:initials="HL">
     <w:p>
       <w:pPr>
         <w:pStyle w:val="CommentText"/>
@@ -8154,7 +8272,7 @@
       </w:r>
     </w:p>
   </w:comment>
-  <w:comment w:id="539" w:author="Hildreth, Laura" w:date="2018-03-06T11:04:00Z" w:initials="HL">
+  <w:comment w:id="542" w:author="Hildreth, Laura" w:date="2018-03-06T11:04:00Z" w:initials="HL">
     <w:p>
       <w:pPr>
         <w:pStyle w:val="CommentText"/>
@@ -8380,7 +8498,7 @@
           <w:rPr>
             <w:noProof/>
           </w:rPr>
-          <w:t>8</w:t>
+          <w:t>7</w:t>
         </w:r>
         <w:r>
           <w:rPr>
@@ -9685,7 +9803,7 @@
 </file>
 
 <file path=customXml/itemProps1.xml><?xml version="1.0" encoding="utf-8"?>
-<ds:datastoreItem xmlns:ds="http://schemas.openxmlformats.org/officeDocument/2006/customXml" ds:itemID="{3113C507-C5CA-4126-89ED-8582BDBDD90E}">
+<ds:datastoreItem xmlns:ds="http://schemas.openxmlformats.org/officeDocument/2006/customXml" ds:itemID="{7A108609-72A5-4934-AF61-EA7948F0763D}">
   <ds:schemaRefs>
     <ds:schemaRef ds:uri="http://schemas.openxmlformats.org/officeDocument/2006/bibliography"/>
   </ds:schemaRefs>

</xml_diff>

<commit_message>
We're close to having most of the suggested changes made. I need to add some app stuff
</commit_message>
<xml_diff>
--- a/analysis/Laura-Edited version.docx
+++ b/analysis/Laura-Edited version.docx
@@ -4923,180 +4923,202 @@
           <w:t>For the latent varia</w:t>
         </w:r>
         <w:r>
-          <w:t xml:space="preserve">ble model, as depicted in Figure </w:t>
-        </w:r>
-      </w:ins>
-      <w:ins w:id="338" w:author="Hildreth, Laura" w:date="2018-03-06T12:30:00Z">
-        <w:del w:id="339" w:author="Wilson-Harmon, Paul" w:date="2018-04-05T14:20:00Z">
+          <w:t>ble model, as depicted in</w:t>
+        </w:r>
+      </w:ins>
+      <w:ins w:id="338" w:author="Wilson-Harmon, Paul" w:date="2018-04-06T16:04:00Z">
+        <w:r>
+          <w:t xml:space="preserve"> the top panel </w:t>
+        </w:r>
+      </w:ins>
+      <w:ins w:id="339" w:author="Hildreth, Laura" w:date="2018-03-06T12:27:00Z">
+        <w:del w:id="340" w:author="Wilson-Harmon, Paul" w:date="2018-04-06T16:05:00Z">
+          <w:r>
+            <w:delText xml:space="preserve"> Figure</w:delText>
+          </w:r>
+        </w:del>
+      </w:ins>
+      <w:ins w:id="341" w:author="Wilson-Harmon, Paul" w:date="2018-04-06T16:05:00Z">
+        <w:r>
+          <w:t>of Figure</w:t>
+        </w:r>
+      </w:ins>
+      <w:ins w:id="342" w:author="Hildreth, Laura" w:date="2018-03-06T12:27:00Z">
+        <w:r>
+          <w:t xml:space="preserve"> </w:t>
+        </w:r>
+      </w:ins>
+      <w:ins w:id="343" w:author="Hildreth, Laura" w:date="2018-03-06T12:30:00Z">
+        <w:del w:id="344" w:author="Wilson-Harmon, Paul" w:date="2018-04-05T14:20:00Z">
           <w:r>
             <w:delText>??</w:delText>
           </w:r>
         </w:del>
       </w:ins>
-      <w:ins w:id="340" w:author="Wilson-Harmon, Paul" w:date="2018-04-05T14:20:00Z">
+      <w:ins w:id="345" w:author="Wilson-Harmon, Paul" w:date="2018-04-05T14:20:00Z">
         <w:r>
           <w:t>1</w:t>
         </w:r>
       </w:ins>
-      <w:ins w:id="341" w:author="Hildreth, Laura" w:date="2018-03-06T12:30:00Z">
+      <w:ins w:id="346" w:author="Hildreth, Laura" w:date="2018-03-06T12:30:00Z">
         <w:r>
           <w:t xml:space="preserve">, we use a second order </w:t>
         </w:r>
       </w:ins>
-      <w:ins w:id="342" w:author="Hildreth, Laura" w:date="2018-03-06T12:31:00Z">
+      <w:ins w:id="347" w:author="Hildreth, Laura" w:date="2018-03-06T12:31:00Z">
         <w:r>
           <w:t xml:space="preserve">latent factor model.  The first order latent factors are </w:t>
         </w:r>
       </w:ins>
-      <w:ins w:id="343" w:author="Hildreth, Laura" w:date="2018-03-06T12:32:00Z">
+      <w:ins w:id="348" w:author="Hildreth, Laura" w:date="2018-03-06T12:32:00Z">
         <w:r>
           <w:t xml:space="preserve">STEM productivity and non-STEM productivity.  These latent </w:t>
         </w:r>
       </w:ins>
-      <w:ins w:id="344" w:author="Hildreth, Laura" w:date="2018-03-06T12:35:00Z">
+      <w:ins w:id="349" w:author="Hildreth, Laura" w:date="2018-03-06T12:35:00Z">
         <w:r>
           <w:t xml:space="preserve">factors are assumed to be </w:t>
         </w:r>
       </w:ins>
-      <w:ins w:id="345" w:author="Hildreth, Laura" w:date="2018-03-06T12:36:00Z">
+      <w:ins w:id="350" w:author="Hildreth, Laura" w:date="2018-03-06T12:36:00Z">
         <w:r>
           <w:t xml:space="preserve">measures of the second order factor overall productivity.  </w:t>
         </w:r>
       </w:ins>
-      <w:ins w:id="346" w:author="Hildreth, Laura" w:date="2018-03-06T12:37:00Z">
+      <w:ins w:id="351" w:author="Hildreth, Laura" w:date="2018-03-06T12:37:00Z">
         <w:r>
           <w:t>We chose to use STEM and non-STEM produc</w:t>
         </w:r>
       </w:ins>
-      <w:ins w:id="347" w:author="Hildreth, Laura" w:date="2018-03-06T12:41:00Z">
+      <w:ins w:id="352" w:author="Hildreth, Laura" w:date="2018-03-06T12:41:00Z">
         <w:r>
           <w:t xml:space="preserve">tivity as latent factors </w:t>
         </w:r>
       </w:ins>
-      <w:ins w:id="348" w:author="Hildreth, Laura" w:date="2018-03-06T12:42:00Z">
+      <w:ins w:id="353" w:author="Hildreth, Laura" w:date="2018-03-06T12:42:00Z">
         <w:r>
           <w:t xml:space="preserve">as opposed to two factors for aggregate productivity and per capita productivity, the two factors used by </w:t>
         </w:r>
       </w:ins>
-      <w:ins w:id="349" w:author="Hildreth, Laura" w:date="2018-03-06T12:45:00Z">
+      <w:ins w:id="354" w:author="Hildreth, Laura" w:date="2018-03-06T12:45:00Z">
         <w:r>
           <w:t>Carnegie Classifications</w:t>
         </w:r>
       </w:ins>
-      <w:ins w:id="350" w:author="Hildreth, Laura" w:date="2018-03-06T12:46:00Z">
+      <w:ins w:id="355" w:author="Hildreth, Laura" w:date="2018-03-06T12:46:00Z">
         <w:r>
           <w:t xml:space="preserve"> in their PCA,</w:t>
         </w:r>
       </w:ins>
-      <w:ins w:id="351" w:author="Hildreth, Laura" w:date="2018-03-06T12:45:00Z">
+      <w:ins w:id="356" w:author="Hildreth, Laura" w:date="2018-03-06T12:45:00Z">
         <w:r>
           <w:t xml:space="preserve"> as </w:t>
         </w:r>
       </w:ins>
-      <w:ins w:id="352" w:author="Hildreth, Laura" w:date="2018-03-06T12:46:00Z">
+      <w:ins w:id="357" w:author="Hildreth, Laura" w:date="2018-03-06T12:46:00Z">
         <w:r>
           <w:t xml:space="preserve">this </w:t>
         </w:r>
       </w:ins>
-      <w:ins w:id="353" w:author="Hildreth, Laura" w:date="2018-03-06T12:45:00Z">
+      <w:ins w:id="358" w:author="Hildreth, Laura" w:date="2018-03-06T12:45:00Z">
         <w:r>
           <w:t xml:space="preserve">model formulation is </w:t>
         </w:r>
       </w:ins>
-      <w:ins w:id="354" w:author="Hildreth, Laura" w:date="2018-03-06T12:46:00Z">
+      <w:ins w:id="359" w:author="Hildreth, Laura" w:date="2018-03-06T12:46:00Z">
         <w:r>
           <w:t xml:space="preserve">more intuitive making the model easier to interpret. </w:t>
         </w:r>
       </w:ins>
-      <w:moveToRangeStart w:id="355" w:author="Wilson-Harmon, Paul" w:date="2018-04-05T14:18:00Z" w:name="move510701228"/>
-      <w:moveTo w:id="356" w:author="Wilson-Harmon, Paul" w:date="2018-04-05T14:18:00Z">
+      <w:moveToRangeStart w:id="360" w:author="Wilson-Harmon, Paul" w:date="2018-04-05T14:18:00Z" w:name="move510701228"/>
+      <w:moveTo w:id="361" w:author="Wilson-Harmon, Paul" w:date="2018-04-05T14:18:00Z">
         <w:r>
           <w:t>Further, when fitting a SEM with aggregate and per capita productivity as factors, the model does not converge as the two factors are too highly correlated.  This is due to these factors sharing many of the same indicators.</w:t>
         </w:r>
       </w:moveTo>
-      <w:moveToRangeEnd w:id="355"/>
-      <w:ins w:id="357" w:author="Hildreth, Laura" w:date="2018-03-06T12:46:00Z">
+      <w:moveToRangeEnd w:id="360"/>
+      <w:ins w:id="362" w:author="Hildreth, Laura" w:date="2018-03-06T12:46:00Z">
         <w:r>
           <w:t xml:space="preserve"> </w:t>
         </w:r>
       </w:ins>
-      <w:moveFromRangeStart w:id="358" w:author="Wilson-Harmon, Paul" w:date="2018-04-05T14:18:00Z" w:name="move510701228"/>
-      <w:moveFrom w:id="359" w:author="Wilson-Harmon, Paul" w:date="2018-04-05T14:18:00Z">
-        <w:ins w:id="360" w:author="Hildreth, Laura" w:date="2018-03-06T12:46:00Z">
-          <w:del w:id="361" w:author="Wilson-Harmon, Paul" w:date="2018-04-05T14:19:00Z">
+      <w:moveFromRangeStart w:id="363" w:author="Wilson-Harmon, Paul" w:date="2018-04-05T14:18:00Z" w:name="move510701228"/>
+      <w:moveFrom w:id="364" w:author="Wilson-Harmon, Paul" w:date="2018-04-05T14:18:00Z">
+        <w:ins w:id="365" w:author="Hildreth, Laura" w:date="2018-03-06T12:46:00Z">
+          <w:del w:id="366" w:author="Wilson-Harmon, Paul" w:date="2018-04-05T14:19:00Z">
             <w:r>
               <w:delText xml:space="preserve">Further, when fitting a SEM with aggregate and per capita productivity as factors, </w:delText>
             </w:r>
           </w:del>
         </w:ins>
-        <w:ins w:id="362" w:author="Hildreth, Laura" w:date="2018-03-06T12:47:00Z">
-          <w:del w:id="363" w:author="Wilson-Harmon, Paul" w:date="2018-04-05T14:19:00Z">
+        <w:ins w:id="367" w:author="Hildreth, Laura" w:date="2018-03-06T12:47:00Z">
+          <w:del w:id="368" w:author="Wilson-Harmon, Paul" w:date="2018-04-05T14:19:00Z">
             <w:r>
               <w:delText xml:space="preserve">the model does not converge as the two factors are too highly correlated.  This is due </w:delText>
             </w:r>
           </w:del>
         </w:ins>
-        <w:ins w:id="364" w:author="Hildreth, Laura" w:date="2018-03-06T12:48:00Z">
-          <w:del w:id="365" w:author="Wilson-Harmon, Paul" w:date="2018-04-05T14:19:00Z">
+        <w:ins w:id="369" w:author="Hildreth, Laura" w:date="2018-03-06T12:48:00Z">
+          <w:del w:id="370" w:author="Wilson-Harmon, Paul" w:date="2018-04-05T14:19:00Z">
             <w:r>
               <w:delText>to these factors sharing many of the same indicators</w:delText>
             </w:r>
           </w:del>
         </w:ins>
-        <w:ins w:id="366" w:author="Hildreth, Laura" w:date="2018-03-06T12:58:00Z">
-          <w:del w:id="367" w:author="Wilson-Harmon, Paul" w:date="2018-04-05T14:19:00Z">
+        <w:ins w:id="371" w:author="Hildreth, Laura" w:date="2018-03-06T12:58:00Z">
+          <w:del w:id="372" w:author="Wilson-Harmon, Paul" w:date="2018-04-05T14:19:00Z">
             <w:r>
               <w:delText>.</w:delText>
             </w:r>
           </w:del>
         </w:ins>
       </w:moveFrom>
-      <w:moveFromRangeEnd w:id="358"/>
-      <w:ins w:id="368" w:author="Hildreth, Laura" w:date="2018-03-06T12:58:00Z">
-        <w:del w:id="369" w:author="Wilson-Harmon, Paul" w:date="2018-04-05T14:19:00Z">
+      <w:moveFromRangeEnd w:id="363"/>
+      <w:ins w:id="373" w:author="Hildreth, Laura" w:date="2018-03-06T12:58:00Z">
+        <w:del w:id="374" w:author="Wilson-Harmon, Paul" w:date="2018-04-05T14:19:00Z">
           <w:r>
             <w:delText xml:space="preserve">  </w:delText>
           </w:r>
         </w:del>
       </w:ins>
-      <w:ins w:id="370" w:author="Hildreth, Laura" w:date="2018-03-06T12:52:00Z">
+      <w:ins w:id="375" w:author="Hildreth, Laura" w:date="2018-03-06T12:52:00Z">
         <w:r>
           <w:t xml:space="preserve">A second order factor for overall productivity was included </w:t>
         </w:r>
       </w:ins>
-      <w:ins w:id="371" w:author="Hildreth, Laura" w:date="2018-03-06T12:53:00Z">
+      <w:ins w:id="376" w:author="Hildreth, Laura" w:date="2018-03-06T12:53:00Z">
         <w:r>
           <w:t xml:space="preserve">as STEM and non-STEM productivity are distinct but related concepts that can be accounted for by </w:t>
         </w:r>
       </w:ins>
-      <w:ins w:id="372" w:author="Hildreth, Laura" w:date="2018-03-06T12:54:00Z">
+      <w:ins w:id="377" w:author="Hildreth, Laura" w:date="2018-03-06T12:54:00Z">
         <w:r>
           <w:t>one underlying factor</w:t>
         </w:r>
       </w:ins>
-      <w:ins w:id="373" w:author="Hildreth, Laura" w:date="2018-03-06T12:59:00Z">
+      <w:ins w:id="378" w:author="Hildreth, Laura" w:date="2018-03-06T12:59:00Z">
         <w:r>
           <w:t xml:space="preserve"> (Chen, Sousa, and West, 2005)</w:t>
         </w:r>
       </w:ins>
-      <w:ins w:id="374" w:author="Hildreth, Laura" w:date="2018-03-06T12:54:00Z">
+      <w:ins w:id="379" w:author="Hildreth, Laura" w:date="2018-03-06T12:54:00Z">
         <w:r>
           <w:t xml:space="preserve">.  </w:t>
         </w:r>
       </w:ins>
-      <w:ins w:id="375" w:author="Hildreth, Laura" w:date="2018-03-06T12:55:00Z">
-        <w:r>
-          <w:t xml:space="preserve">This also allows for easier </w:t>
+      <w:ins w:id="380" w:author="Hildreth, Laura" w:date="2018-03-06T12:55:00Z">
+        <w:r>
+          <w:t xml:space="preserve">This also </w:t>
         </w:r>
         <w:r>
           <w:lastRenderedPageBreak/>
-          <w:t>interpretation of this mode</w:t>
+          <w:t>allows for easier interpretation of this mode</w:t>
         </w:r>
         <w:r>
           <w:t>l and allows us to obtain a sing</w:t>
         </w:r>
       </w:ins>
-      <w:ins w:id="376" w:author="Hildreth, Laura" w:date="2018-03-06T12:59:00Z">
+      <w:ins w:id="381" w:author="Hildreth, Laura" w:date="2018-03-06T12:59:00Z">
         <w:r>
           <w:t>le score for productivity as opposed to two scores used by the Carnegie Classifications.</w:t>
         </w:r>
@@ -5105,9 +5127,9 @@
     <w:p>
       <w:pPr>
         <w:rPr>
-          <w:ins w:id="377" w:author="Wilson-Harmon, Paul" w:date="2018-04-06T15:50:00Z"/>
-        </w:rPr>
-        <w:pPrChange w:id="378" w:author="Hildreth, Laura" w:date="2018-03-06T11:08:00Z">
+          <w:ins w:id="382" w:author="Wilson-Harmon, Paul" w:date="2018-04-06T15:50:00Z"/>
+        </w:rPr>
+        <w:pPrChange w:id="383" w:author="Hildreth, Laura" w:date="2018-03-06T11:08:00Z">
           <w:pPr>
             <w:pStyle w:val="Heading2"/>
           </w:pPr>
@@ -5117,23 +5139,23 @@
     <w:p>
       <w:pPr>
         <w:rPr>
-          <w:ins w:id="379" w:author="Wilson-Harmon, Paul" w:date="2018-04-06T16:04:00Z"/>
-        </w:rPr>
-        <w:pPrChange w:id="380" w:author="Hildreth, Laura" w:date="2018-03-06T11:08:00Z">
+          <w:ins w:id="384" w:author="Wilson-Harmon, Paul" w:date="2018-04-06T16:04:00Z"/>
+        </w:rPr>
+        <w:pPrChange w:id="385" w:author="Hildreth, Laura" w:date="2018-03-06T11:08:00Z">
           <w:pPr>
             <w:pStyle w:val="Heading2"/>
           </w:pPr>
         </w:pPrChange>
       </w:pPr>
-      <w:ins w:id="381" w:author="Wilson-Harmon, Paul" w:date="2018-04-06T15:50:00Z">
+      <w:ins w:id="386" w:author="Wilson-Harmon, Paul" w:date="2018-04-06T15:50:00Z">
         <w:r>
           <w:rPr>
             <w:noProof/>
           </w:rPr>
           <w:drawing>
-            <wp:inline distT="0" distB="0" distL="0" distR="0" wp14:anchorId="72568755" wp14:editId="5CAC9897">
+            <wp:inline distT="0" distB="0" distL="0" distR="0" wp14:anchorId="72568755" wp14:editId="23C4A72B">
               <wp:extent cx="5943600" cy="2776220"/>
-              <wp:effectExtent l="0" t="0" r="0" b="5080"/>
+              <wp:effectExtent l="19050" t="19050" r="19050" b="24130"/>
               <wp:docPr id="7" name="Picture 7"/>
               <wp:cNvGraphicFramePr>
                 <a:graphicFrameLocks xmlns:a="http://schemas.openxmlformats.org/drawingml/2006/main" noChangeAspect="1"/>
@@ -5165,6 +5187,11 @@
                       <a:prstGeom prst="rect">
                         <a:avLst/>
                       </a:prstGeom>
+                      <a:ln w="12700">
+                        <a:solidFill>
+                          <a:schemeClr val="tx1"/>
+                        </a:solidFill>
+                      </a:ln>
                     </pic:spPr>
                   </pic:pic>
                 </a:graphicData>
@@ -5177,23 +5204,23 @@
     <w:p>
       <w:pPr>
         <w:rPr>
-          <w:ins w:id="382" w:author="Wilson-Harmon, Paul" w:date="2018-04-05T14:20:00Z"/>
-        </w:rPr>
-        <w:pPrChange w:id="383" w:author="Hildreth, Laura" w:date="2018-03-06T11:08:00Z">
+          <w:ins w:id="387" w:author="Wilson-Harmon, Paul" w:date="2018-04-05T14:20:00Z"/>
+        </w:rPr>
+        <w:pPrChange w:id="388" w:author="Hildreth, Laura" w:date="2018-03-06T11:08:00Z">
           <w:pPr>
             <w:pStyle w:val="Heading2"/>
           </w:pPr>
         </w:pPrChange>
       </w:pPr>
-      <w:ins w:id="384" w:author="Wilson-Harmon, Paul" w:date="2018-04-06T16:04:00Z">
+      <w:ins w:id="389" w:author="Wilson-Harmon, Paul" w:date="2018-04-06T16:04:00Z">
         <w:r>
           <w:rPr>
             <w:noProof/>
           </w:rPr>
           <w:drawing>
-            <wp:inline distT="0" distB="0" distL="0" distR="0" wp14:anchorId="066D66E3" wp14:editId="42FB3179">
+            <wp:inline distT="0" distB="0" distL="0" distR="0" wp14:anchorId="066D66E3" wp14:editId="110C5F89">
               <wp:extent cx="5943600" cy="2298065"/>
-              <wp:effectExtent l="0" t="0" r="0" b="6985"/>
+              <wp:effectExtent l="19050" t="19050" r="19050" b="26035"/>
               <wp:docPr id="9" name="Picture 9"/>
               <wp:cNvGraphicFramePr>
                 <a:graphicFrameLocks xmlns:a="http://schemas.openxmlformats.org/drawingml/2006/main" noChangeAspect="1"/>
@@ -5225,6 +5252,11 @@
                       <a:prstGeom prst="rect">
                         <a:avLst/>
                       </a:prstGeom>
+                      <a:ln w="12700">
+                        <a:solidFill>
+                          <a:schemeClr val="tx1"/>
+                        </a:solidFill>
+                      </a:ln>
                     </pic:spPr>
                   </pic:pic>
                 </a:graphicData>
@@ -5233,38 +5265,12 @@
           </w:drawing>
         </w:r>
       </w:ins>
-      <w:bookmarkStart w:id="385" w:name="_GoBack"/>
-      <w:bookmarkEnd w:id="385"/>
-    </w:p>
-    <w:p>
-      <w:pPr>
-        <w:rPr>
-          <w:ins w:id="386" w:author="Wilson-Harmon, Paul" w:date="2018-04-05T13:58:00Z"/>
-        </w:rPr>
-        <w:pPrChange w:id="387" w:author="Hildreth, Laura" w:date="2018-03-06T11:08:00Z">
-          <w:pPr>
-            <w:pStyle w:val="Heading2"/>
-          </w:pPr>
-        </w:pPrChange>
-      </w:pPr>
-    </w:p>
-    <w:p>
-      <w:pPr>
-        <w:rPr>
-          <w:ins w:id="388" w:author="Hildreth, Laura" w:date="2018-03-06T12:55:00Z"/>
-          <w:del w:id="389" w:author="Wilson-Harmon, Paul" w:date="2018-04-05T14:19:00Z"/>
-        </w:rPr>
-        <w:pPrChange w:id="390" w:author="Hildreth, Laura" w:date="2018-03-06T11:08:00Z">
-          <w:pPr>
-            <w:pStyle w:val="Heading2"/>
-          </w:pPr>
-        </w:pPrChange>
-      </w:pPr>
-    </w:p>
-    <w:p>
-      <w:pPr>
-        <w:rPr>
-          <w:ins w:id="391" w:author="Wilson-Harmon, Paul" w:date="2018-04-05T14:19:00Z"/>
+    </w:p>
+    <w:p>
+      <w:pPr>
+        <w:rPr>
+          <w:ins w:id="390" w:author="Hildreth, Laura" w:date="2018-03-06T12:55:00Z"/>
+          <w:del w:id="391" w:author="Wilson-Harmon, Paul" w:date="2018-04-05T14:19:00Z"/>
         </w:rPr>
         <w:pPrChange w:id="392" w:author="Hildreth, Laura" w:date="2018-03-06T11:08:00Z">
           <w:pPr>
@@ -5272,223 +5278,350 @@
           </w:pPr>
         </w:pPrChange>
       </w:pPr>
-      <w:ins w:id="393" w:author="Hildreth, Laura" w:date="2018-03-06T12:56:00Z">
-        <w:r>
-          <w:tab/>
-        </w:r>
-        <w:r>
-          <w:t>The measureme</w:t>
-        </w:r>
-        <w:r>
-          <w:t xml:space="preserve">nt model </w:t>
-        </w:r>
-      </w:ins>
-      <w:ins w:id="394" w:author="Hildreth, Laura" w:date="2018-03-06T13:05:00Z">
-        <w:r>
-          <w:t xml:space="preserve">relates the STEM and non-STEM latent factors to their items.  As shown in Figure ??, </w:t>
-        </w:r>
-      </w:ins>
-      <w:ins w:id="395" w:author="Hildreth, Laura" w:date="2018-03-06T13:07:00Z">
-        <w:r>
-          <w:t xml:space="preserve">the items for STEM productivity are </w:t>
-        </w:r>
-      </w:ins>
-      <w:ins w:id="396" w:author="Hildreth, Laura" w:date="2018-03-06T13:08:00Z">
-        <w:r>
-          <w:t xml:space="preserve">STEM PhDs produced, STEM expenditures, and research staff size while the items for non-STEM productivity are </w:t>
-        </w:r>
-      </w:ins>
-      <w:ins w:id="397" w:author="Hildreth, Laura" w:date="2018-03-06T13:10:00Z">
-        <w:r>
-          <w:t>humanities PhDs</w:t>
-        </w:r>
-      </w:ins>
-      <w:ins w:id="398" w:author="Hildreth, Laura" w:date="2018-03-06T13:11:00Z">
-        <w:r>
-          <w:t xml:space="preserve"> produced</w:t>
-        </w:r>
-      </w:ins>
-      <w:ins w:id="399" w:author="Hildreth, Laura" w:date="2018-03-06T13:10:00Z">
-        <w:r>
-          <w:t>, social science PhDs</w:t>
-        </w:r>
-      </w:ins>
-      <w:ins w:id="400" w:author="Hildreth, Laura" w:date="2018-03-06T13:11:00Z">
-        <w:r>
-          <w:t xml:space="preserve"> produced</w:t>
-        </w:r>
-      </w:ins>
-      <w:ins w:id="401" w:author="Hildreth, Laura" w:date="2018-03-06T13:10:00Z">
-        <w:r>
-          <w:t>, other PhDs prod</w:t>
-        </w:r>
-      </w:ins>
-      <w:ins w:id="402" w:author="Hildreth, Laura" w:date="2018-03-06T13:11:00Z">
-        <w:r>
-          <w:t>uced</w:t>
-        </w:r>
-      </w:ins>
-      <w:ins w:id="403" w:author="Hildreth, Laura" w:date="2018-03-06T13:10:00Z">
-        <w:r>
-          <w:t>,</w:t>
-        </w:r>
-      </w:ins>
-      <w:ins w:id="404" w:author="Hildreth, Laura" w:date="2018-03-06T13:11:00Z">
-        <w:r>
-          <w:t xml:space="preserve"> and</w:t>
-        </w:r>
-      </w:ins>
-      <w:ins w:id="405" w:author="Hildreth, Laura" w:date="2018-03-06T13:10:00Z">
-        <w:r>
-          <w:t xml:space="preserve"> non-STEM research expenditures</w:t>
-        </w:r>
-      </w:ins>
-      <w:ins w:id="406" w:author="Hildreth, Laura" w:date="2018-03-06T13:11:00Z">
-        <w:r>
-          <w:t xml:space="preserve">.  </w:t>
-        </w:r>
-      </w:ins>
-      <w:ins w:id="407" w:author="Hildreth, Laura" w:date="2018-03-06T13:14:00Z">
-        <w:r>
-          <w:t xml:space="preserve">The number of tenured and tenure-track faculty is an item for both STEM and non-STEM productivity as </w:t>
-        </w:r>
-      </w:ins>
-      <w:ins w:id="408" w:author="Hildreth, Laura" w:date="2018-03-06T13:15:00Z">
-        <w:r>
-          <w:t>the number of tenure/tenure-able faculty is a measure of productivity in STEM and non-STEM fie</w:t>
-        </w:r>
-      </w:ins>
-      <w:ins w:id="409" w:author="Hildreth, Laura" w:date="2018-03-06T13:16:00Z">
-        <w:r>
-          <w:t xml:space="preserve">lds.  We opted to use </w:t>
-        </w:r>
-        <w:r>
-          <w:lastRenderedPageBreak/>
-          <w:t>research staff size as a measure of STEM productivity but not non-STEM productivity as research staff are predomi</w:t>
-        </w:r>
-      </w:ins>
-      <w:ins w:id="410" w:author="Hildreth, Laura" w:date="2018-03-06T13:17:00Z">
-        <w:r>
-          <w:t xml:space="preserve">nantly employed in STEM fields.  </w:t>
-        </w:r>
-      </w:ins>
-      <w:ins w:id="411" w:author="Hildreth, Laura" w:date="2018-03-06T13:31:00Z">
-        <w:r>
-          <w:t xml:space="preserve">We chose to use a specific variable for an item of a given latent factor as the choice intuitively makes sense. </w:t>
-        </w:r>
-      </w:ins>
-      <w:ins w:id="412" w:author="Hildreth, Laura" w:date="2018-03-06T13:30:00Z">
-        <w:r>
-          <w:t xml:space="preserve"> </w:t>
-        </w:r>
-      </w:ins>
-      <w:ins w:id="413" w:author="Hildreth, Laura" w:date="2018-03-06T13:31:00Z">
-        <w:r>
-          <w:t xml:space="preserve">Further, </w:t>
-        </w:r>
-      </w:ins>
-      <w:ins w:id="414" w:author="Hildreth, Laura" w:date="2018-03-06T13:25:00Z">
-        <w:r>
-          <w:t>when exam</w:t>
-        </w:r>
-      </w:ins>
-      <w:ins w:id="415" w:author="Hildreth, Laura" w:date="2018-03-06T13:27:00Z">
-        <w:r>
-          <w:t>ining the correlation matrix of the items in Table</w:t>
-        </w:r>
-      </w:ins>
-      <w:ins w:id="416" w:author="Hildreth, Laura" w:date="2018-03-06T13:29:00Z">
-        <w:r>
-          <w:t>/</w:t>
-        </w:r>
-        <w:proofErr w:type="gramStart"/>
-        <w:r>
-          <w:t>Figure</w:t>
-        </w:r>
-      </w:ins>
-      <w:ins w:id="417" w:author="Hildreth, Laura" w:date="2018-03-06T13:27:00Z">
-        <w:r>
-          <w:t xml:space="preserve"> ??</w:t>
-        </w:r>
-        <w:proofErr w:type="gramEnd"/>
-        <w:r>
-          <w:t xml:space="preserve">, </w:t>
-        </w:r>
-      </w:ins>
-      <w:ins w:id="418" w:author="Hildreth, Laura" w:date="2018-03-06T13:17:00Z">
-        <w:r>
-          <w:t xml:space="preserve"> </w:t>
-        </w:r>
-      </w:ins>
-      <w:ins w:id="419" w:author="Hildreth, Laura" w:date="2018-03-06T13:29:00Z">
-        <w:r>
-          <w:t xml:space="preserve">the items of the latent factor for </w:t>
-        </w:r>
-      </w:ins>
-      <w:ins w:id="420" w:author="Hildreth, Laura" w:date="2018-03-06T13:31:00Z">
-        <w:r>
-          <w:t>STEM productivity are highl</w:t>
-        </w:r>
-      </w:ins>
-      <w:ins w:id="421" w:author="Hildreth, Laura" w:date="2018-03-06T13:32:00Z">
-        <w:r>
-          <w:t xml:space="preserve">y correlated and the items for the latent factor for non-STEM productivity are also highly correlated while items of different factors are at most moderately correlated.  </w:t>
-        </w:r>
-      </w:ins>
-      <w:ins w:id="422" w:author="Hildreth, Laura" w:date="2018-03-06T13:34:00Z">
-        <w:r>
-          <w:t xml:space="preserve">The number of tenure and tenure-track faculty is moderately to highly </w:t>
-        </w:r>
-        <w:proofErr w:type="gramStart"/>
-        <w:r>
-          <w:t>correlated</w:t>
-        </w:r>
-        <w:proofErr w:type="gramEnd"/>
-        <w:r>
-          <w:t xml:space="preserve"> with items for both latent </w:t>
-        </w:r>
-        <w:commentRangeStart w:id="423"/>
-        <w:r>
-          <w:t>factors</w:t>
-        </w:r>
-      </w:ins>
-      <w:commentRangeEnd w:id="423"/>
-      <w:ins w:id="424" w:author="Hildreth, Laura" w:date="2018-03-06T13:36:00Z">
-        <w:r>
-          <w:rPr>
-            <w:rStyle w:val="CommentReference"/>
-          </w:rPr>
-          <w:commentReference w:id="423"/>
-        </w:r>
-      </w:ins>
-      <w:ins w:id="425" w:author="Hildreth, Laura" w:date="2018-03-06T13:34:00Z">
-        <w:r>
-          <w:t xml:space="preserve">.  </w:t>
-        </w:r>
-      </w:ins>
-    </w:p>
-    <w:p>
-      <w:pPr>
-        <w:jc w:val="center"/>
-        <w:rPr>
-          <w:ins w:id="426" w:author="Hildreth, Laura" w:date="2018-03-06T13:36:00Z"/>
-        </w:rPr>
-        <w:pPrChange w:id="427" w:author="Wilson-Harmon, Paul" w:date="2018-04-05T14:19:00Z">
+    </w:p>
+    <w:p>
+      <w:pPr>
+        <w:rPr>
+          <w:ins w:id="393" w:author="Wilson-Harmon, Paul" w:date="2018-04-06T16:06:00Z"/>
+        </w:rPr>
+        <w:pPrChange w:id="394" w:author="Hildreth, Laura" w:date="2018-03-06T11:08:00Z">
           <w:pPr>
             <w:pStyle w:val="Heading2"/>
           </w:pPr>
         </w:pPrChange>
       </w:pPr>
-      <w:ins w:id="428" w:author="Wilson-Harmon, Paul" w:date="2018-04-05T14:19:00Z">
+      <w:ins w:id="395" w:author="Hildreth, Laura" w:date="2018-03-06T12:56:00Z">
+        <w:r>
+          <w:tab/>
+        </w:r>
+        <w:r>
+          <w:t>The measureme</w:t>
+        </w:r>
+        <w:r>
+          <w:t xml:space="preserve">nt model </w:t>
+        </w:r>
+      </w:ins>
+      <w:ins w:id="396" w:author="Hildreth, Laura" w:date="2018-03-06T13:05:00Z">
+        <w:r>
+          <w:t xml:space="preserve">relates the STEM and non-STEM latent factors to their items.  As shown in Figure </w:t>
+        </w:r>
+      </w:ins>
+      <w:ins w:id="397" w:author="Wilson-Harmon, Paul" w:date="2018-04-06T16:05:00Z">
+        <w:r>
+          <w:t>1</w:t>
+        </w:r>
+      </w:ins>
+      <w:ins w:id="398" w:author="Hildreth, Laura" w:date="2018-03-06T13:05:00Z">
+        <w:del w:id="399" w:author="Wilson-Harmon, Paul" w:date="2018-04-06T16:05:00Z">
+          <w:r>
+            <w:delText>??</w:delText>
+          </w:r>
+        </w:del>
+        <w:r>
+          <w:t xml:space="preserve">, </w:t>
+        </w:r>
+      </w:ins>
+      <w:ins w:id="400" w:author="Hildreth, Laura" w:date="2018-03-06T13:07:00Z">
+        <w:r>
+          <w:t xml:space="preserve">the items for STEM productivity are </w:t>
+        </w:r>
+      </w:ins>
+      <w:ins w:id="401" w:author="Hildreth, Laura" w:date="2018-03-06T13:08:00Z">
+        <w:r>
+          <w:t xml:space="preserve">STEM PhDs produced, STEM expenditures, and research staff size while the items for non-STEM productivity are </w:t>
+        </w:r>
+      </w:ins>
+      <w:ins w:id="402" w:author="Hildreth, Laura" w:date="2018-03-06T13:10:00Z">
+        <w:r>
+          <w:t>humanities PhDs</w:t>
+        </w:r>
+      </w:ins>
+      <w:ins w:id="403" w:author="Hildreth, Laura" w:date="2018-03-06T13:11:00Z">
+        <w:r>
+          <w:t xml:space="preserve"> produced</w:t>
+        </w:r>
+      </w:ins>
+      <w:ins w:id="404" w:author="Hildreth, Laura" w:date="2018-03-06T13:10:00Z">
+        <w:r>
+          <w:t>, social science PhDs</w:t>
+        </w:r>
+      </w:ins>
+      <w:ins w:id="405" w:author="Hildreth, Laura" w:date="2018-03-06T13:11:00Z">
+        <w:r>
+          <w:t xml:space="preserve"> produced</w:t>
+        </w:r>
+      </w:ins>
+      <w:ins w:id="406" w:author="Hildreth, Laura" w:date="2018-03-06T13:10:00Z">
+        <w:r>
+          <w:t>, other PhDs prod</w:t>
+        </w:r>
+      </w:ins>
+      <w:ins w:id="407" w:author="Hildreth, Laura" w:date="2018-03-06T13:11:00Z">
+        <w:r>
+          <w:t>uced</w:t>
+        </w:r>
+      </w:ins>
+      <w:ins w:id="408" w:author="Hildreth, Laura" w:date="2018-03-06T13:10:00Z">
+        <w:r>
+          <w:t>,</w:t>
+        </w:r>
+      </w:ins>
+      <w:ins w:id="409" w:author="Hildreth, Laura" w:date="2018-03-06T13:11:00Z">
+        <w:r>
+          <w:t xml:space="preserve"> and</w:t>
+        </w:r>
+      </w:ins>
+      <w:ins w:id="410" w:author="Hildreth, Laura" w:date="2018-03-06T13:10:00Z">
+        <w:r>
+          <w:t xml:space="preserve"> non-STEM research expenditures</w:t>
+        </w:r>
+      </w:ins>
+      <w:ins w:id="411" w:author="Hildreth, Laura" w:date="2018-03-06T13:11:00Z">
+        <w:r>
+          <w:t xml:space="preserve">.  </w:t>
+        </w:r>
+      </w:ins>
+      <w:moveFromRangeStart w:id="412" w:author="Wilson-Harmon, Paul" w:date="2018-04-06T16:07:00Z" w:name="move510794150"/>
+      <w:moveFrom w:id="413" w:author="Wilson-Harmon, Paul" w:date="2018-04-06T16:07:00Z">
+        <w:ins w:id="414" w:author="Hildreth, Laura" w:date="2018-03-06T13:14:00Z">
+          <w:r>
+            <w:t xml:space="preserve">The number of tenured and tenure-track faculty is an item for both STEM and non-STEM productivity as </w:t>
+          </w:r>
+        </w:ins>
+        <w:ins w:id="415" w:author="Hildreth, Laura" w:date="2018-03-06T13:15:00Z">
+          <w:r>
+            <w:t>the number of tenure/tenure-able faculty is a measure of productivity in STEM and non-STEM fie</w:t>
+          </w:r>
+        </w:ins>
+        <w:ins w:id="416" w:author="Hildreth, Laura" w:date="2018-03-06T13:16:00Z">
+          <w:r>
+            <w:t xml:space="preserve">lds.  </w:t>
+          </w:r>
+        </w:ins>
+      </w:moveFrom>
+      <w:moveFromRangeEnd w:id="412"/>
+      <w:ins w:id="417" w:author="Hildreth, Laura" w:date="2018-03-06T13:16:00Z">
+        <w:r>
+          <w:t>We opted to use research staff size as a measure of STEM productivity but not non-STEM productivity as research staff are predomi</w:t>
+        </w:r>
+      </w:ins>
+      <w:ins w:id="418" w:author="Hildreth, Laura" w:date="2018-03-06T13:17:00Z">
+        <w:r>
+          <w:t xml:space="preserve">nantly employed in STEM fields.  </w:t>
+        </w:r>
+      </w:ins>
+      <w:ins w:id="419" w:author="Wilson-Harmon, Paul" w:date="2018-04-06T16:06:00Z">
+        <w:r>
+          <w:t xml:space="preserve">As opposed to the Carnegie Classifications, we did not use per-capita measures of each variable; instead, </w:t>
+        </w:r>
+      </w:ins>
+      <w:moveToRangeStart w:id="420" w:author="Wilson-Harmon, Paul" w:date="2018-04-06T16:07:00Z" w:name="move510794150"/>
+      <w:moveTo w:id="421" w:author="Wilson-Harmon, Paul" w:date="2018-04-06T16:07:00Z">
+        <w:del w:id="422" w:author="Wilson-Harmon, Paul" w:date="2018-04-06T16:07:00Z">
+          <w:r>
+            <w:delText>T</w:delText>
+          </w:r>
+        </w:del>
+      </w:moveTo>
+      <w:ins w:id="423" w:author="Wilson-Harmon, Paul" w:date="2018-04-06T16:07:00Z">
+        <w:r>
+          <w:t>t</w:t>
+        </w:r>
+      </w:ins>
+      <w:moveTo w:id="424" w:author="Wilson-Harmon, Paul" w:date="2018-04-06T16:07:00Z">
+        <w:r>
+          <w:t xml:space="preserve">he number of tenured and tenure-track faculty is an item </w:t>
+        </w:r>
+        <w:r>
+          <w:lastRenderedPageBreak/>
+          <w:t xml:space="preserve">for both STEM and non-STEM productivity as the number of tenure/tenure-able faculty is a measure of productivity in STEM and non-STEM fields.  </w:t>
+        </w:r>
+      </w:moveTo>
+      <w:moveToRangeEnd w:id="420"/>
+    </w:p>
+    <w:p>
+      <w:pPr>
+        <w:ind w:firstLine="720"/>
+        <w:rPr>
+          <w:ins w:id="425" w:author="Wilson-Harmon, Paul" w:date="2018-04-05T14:19:00Z"/>
+        </w:rPr>
+        <w:pPrChange w:id="426" w:author="Wilson-Harmon, Paul" w:date="2018-04-06T16:07:00Z">
+          <w:pPr>
+            <w:pStyle w:val="Heading2"/>
+          </w:pPr>
+        </w:pPrChange>
+      </w:pPr>
+      <w:ins w:id="427" w:author="Hildreth, Laura" w:date="2018-03-06T13:31:00Z">
+        <w:r>
+          <w:t xml:space="preserve">We chose to use a specific variable for an item of a given latent factor as the choice intuitively makes sense. </w:t>
+        </w:r>
+      </w:ins>
+      <w:ins w:id="428" w:author="Hildreth, Laura" w:date="2018-03-06T13:30:00Z">
+        <w:r>
+          <w:t xml:space="preserve"> </w:t>
+        </w:r>
+      </w:ins>
+      <w:ins w:id="429" w:author="Hildreth, Laura" w:date="2018-03-06T13:31:00Z">
+        <w:r>
+          <w:t xml:space="preserve">Further, </w:t>
+        </w:r>
+      </w:ins>
+      <w:ins w:id="430" w:author="Hildreth, Laura" w:date="2018-03-06T13:25:00Z">
+        <w:r>
+          <w:t>when exam</w:t>
+        </w:r>
+      </w:ins>
+      <w:ins w:id="431" w:author="Hildreth, Laura" w:date="2018-03-06T13:27:00Z">
+        <w:r>
+          <w:t xml:space="preserve">ining the correlation matrix of the items in </w:t>
+        </w:r>
+        <w:del w:id="432" w:author="Wilson-Harmon, Paul" w:date="2018-04-06T16:23:00Z">
+          <w:r>
+            <w:delText>Table</w:delText>
+          </w:r>
+        </w:del>
+      </w:ins>
+      <w:ins w:id="433" w:author="Hildreth, Laura" w:date="2018-03-06T13:29:00Z">
+        <w:del w:id="434" w:author="Wilson-Harmon, Paul" w:date="2018-04-06T16:23:00Z">
+          <w:r>
+            <w:delText>/Figure</w:delText>
+          </w:r>
+        </w:del>
+      </w:ins>
+      <w:ins w:id="435" w:author="Wilson-Harmon, Paul" w:date="2018-04-06T16:23:00Z">
+        <w:r>
+          <w:t>Figure</w:t>
+        </w:r>
+      </w:ins>
+      <w:ins w:id="436" w:author="Hildreth, Laura" w:date="2018-03-06T13:27:00Z">
+        <w:r>
+          <w:t xml:space="preserve"> </w:t>
+        </w:r>
+      </w:ins>
+      <w:ins w:id="437" w:author="Wilson-Harmon, Paul" w:date="2018-04-06T16:05:00Z">
+        <w:r>
+          <w:t>2</w:t>
+        </w:r>
+      </w:ins>
+      <w:ins w:id="438" w:author="Hildreth, Laura" w:date="2018-03-06T13:27:00Z">
+        <w:del w:id="439" w:author="Wilson-Harmon, Paul" w:date="2018-04-06T16:05:00Z">
+          <w:r>
+            <w:delText>??</w:delText>
+          </w:r>
+        </w:del>
+        <w:r>
+          <w:t xml:space="preserve">, </w:t>
+        </w:r>
+      </w:ins>
+      <w:ins w:id="440" w:author="Hildreth, Laura" w:date="2018-03-06T13:17:00Z">
+        <w:del w:id="441" w:author="Wilson-Harmon, Paul" w:date="2018-04-06T16:07:00Z">
+          <w:r>
+            <w:delText xml:space="preserve"> </w:delText>
+          </w:r>
+        </w:del>
+      </w:ins>
+      <w:ins w:id="442" w:author="Hildreth, Laura" w:date="2018-03-06T13:29:00Z">
+        <w:r>
+          <w:t xml:space="preserve">the items of the latent factor for </w:t>
+        </w:r>
+      </w:ins>
+      <w:ins w:id="443" w:author="Hildreth, Laura" w:date="2018-03-06T13:31:00Z">
+        <w:r>
+          <w:t>STEM productivity are highl</w:t>
+        </w:r>
+      </w:ins>
+      <w:ins w:id="444" w:author="Hildreth, Laura" w:date="2018-03-06T13:32:00Z">
+        <w:r>
+          <w:t xml:space="preserve">y correlated and the items for the latent factor for non-STEM productivity are also highly correlated while items of different factors are at most moderately correlated.  </w:t>
+        </w:r>
+      </w:ins>
+      <w:ins w:id="445" w:author="Hildreth, Laura" w:date="2018-03-06T13:34:00Z">
+        <w:r>
+          <w:t xml:space="preserve">The number of tenure and tenure-track faculty is moderately to highly </w:t>
+        </w:r>
+        <w:proofErr w:type="gramStart"/>
+        <w:r>
+          <w:t>correlated</w:t>
+        </w:r>
+        <w:proofErr w:type="gramEnd"/>
+        <w:r>
+          <w:t xml:space="preserve"> with items for both latent </w:t>
+        </w:r>
+        <w:commentRangeStart w:id="446"/>
+        <w:r>
+          <w:t>factors</w:t>
+        </w:r>
+      </w:ins>
+      <w:commentRangeEnd w:id="446"/>
+      <w:ins w:id="447" w:author="Wilson-Harmon, Paul" w:date="2018-04-06T16:08:00Z">
+        <w:r>
+          <w:t xml:space="preserve">, with an average Pearson correlation of </w:t>
+        </w:r>
+      </w:ins>
+      <w:ins w:id="448" w:author="Wilson-Harmon, Paul" w:date="2018-04-06T16:22:00Z">
+        <w:r>
+          <w:t>.77</w:t>
+        </w:r>
+      </w:ins>
+      <w:ins w:id="449" w:author="Wilson-Harmon, Paul" w:date="2018-04-06T16:08:00Z">
+        <w:r>
+          <w:t xml:space="preserve"> for STEM factors and .65</w:t>
+        </w:r>
+        <w:r>
+          <w:t xml:space="preserve"> for non-STEM factors</w:t>
+        </w:r>
+      </w:ins>
+      <w:ins w:id="450" w:author="Hildreth, Laura" w:date="2018-03-06T13:36:00Z">
+        <w:r>
+          <w:rPr>
+            <w:rStyle w:val="CommentReference"/>
+          </w:rPr>
+          <w:commentReference w:id="446"/>
+        </w:r>
+      </w:ins>
+      <w:ins w:id="451" w:author="Hildreth, Laura" w:date="2018-03-06T13:34:00Z">
+        <w:r>
+          <w:t xml:space="preserve">.  </w:t>
+        </w:r>
+      </w:ins>
+      <w:ins w:id="452" w:author="Wilson-Harmon, Paul" w:date="2018-04-06T16:23:00Z">
+        <w:r>
+          <w:t xml:space="preserve">In Figure 2, positive correlations are shown in shades of blue and negative correlations in red; </w:t>
+        </w:r>
+      </w:ins>
+      <w:ins w:id="453" w:author="Wilson-Harmon, Paul" w:date="2018-04-06T16:24:00Z">
+        <w:r>
+          <w:t>however, none of the manifest variables were negatively correlated with each other</w:t>
+        </w:r>
+      </w:ins>
+      <w:ins w:id="454" w:author="Wilson-Harmon, Paul" w:date="2018-04-06T16:23:00Z">
+        <w:r>
+          <w:t xml:space="preserve">. </w:t>
+        </w:r>
+      </w:ins>
+    </w:p>
+    <w:p>
+      <w:pPr>
+        <w:jc w:val="center"/>
+        <w:rPr>
+          <w:ins w:id="455" w:author="Hildreth, Laura" w:date="2018-03-06T13:36:00Z"/>
+        </w:rPr>
+        <w:pPrChange w:id="456" w:author="Wilson-Harmon, Paul" w:date="2018-04-05T14:19:00Z">
+          <w:pPr>
+            <w:pStyle w:val="Heading2"/>
+          </w:pPr>
+        </w:pPrChange>
+      </w:pPr>
+      <w:ins w:id="457" w:author="Wilson-Harmon, Paul" w:date="2018-04-06T16:21:00Z">
         <w:r>
           <w:rPr>
             <w:noProof/>
           </w:rPr>
           <w:drawing>
-            <wp:inline distT="0" distB="0" distL="0" distR="0" wp14:anchorId="336FEF18" wp14:editId="68342D47">
-              <wp:extent cx="4933950" cy="2977765"/>
+            <wp:inline distT="0" distB="0" distL="0" distR="0" wp14:anchorId="42477E60" wp14:editId="798C3E47">
+              <wp:extent cx="5943600" cy="3587115"/>
               <wp:effectExtent l="0" t="0" r="0" b="0"/>
-              <wp:docPr id="4" name="Picture 4"/>
+              <wp:docPr id="10" name="Picture 10"/>
               <wp:cNvGraphicFramePr>
                 <a:graphicFrameLocks xmlns:a="http://schemas.openxmlformats.org/drawingml/2006/main" noChangeAspect="1"/>
               </wp:cNvGraphicFramePr>
@@ -5496,7 +5629,7 @@
                 <a:graphicData uri="http://schemas.openxmlformats.org/drawingml/2006/picture">
                   <pic:pic xmlns:pic="http://schemas.openxmlformats.org/drawingml/2006/picture">
                     <pic:nvPicPr>
-                      <pic:cNvPr id="4" name="correlation_plot.png"/>
+                      <pic:cNvPr id="10" name="corrplot_numbers.png"/>
                       <pic:cNvPicPr/>
                     </pic:nvPicPr>
                     <pic:blipFill>
@@ -5514,7 +5647,7 @@
                     <pic:spPr>
                       <a:xfrm>
                         <a:off x="0" y="0"/>
-                        <a:ext cx="4945452" cy="2984707"/>
+                        <a:ext cx="5943600" cy="3587115"/>
                       </a:xfrm>
                       <a:prstGeom prst="rect">
                         <a:avLst/>
@@ -5531,40 +5664,40 @@
     <w:p>
       <w:pPr>
         <w:rPr>
-          <w:ins w:id="429" w:author="Hildreth, Laura" w:date="2018-03-06T14:09:00Z"/>
-        </w:rPr>
-        <w:pPrChange w:id="430" w:author="Hildreth, Laura" w:date="2018-03-06T11:08:00Z">
+          <w:ins w:id="458" w:author="Hildreth, Laura" w:date="2018-03-06T14:09:00Z"/>
+        </w:rPr>
+        <w:pPrChange w:id="459" w:author="Hildreth, Laura" w:date="2018-03-06T11:08:00Z">
           <w:pPr>
             <w:pStyle w:val="Heading2"/>
           </w:pPr>
         </w:pPrChange>
       </w:pPr>
-      <w:ins w:id="431" w:author="Hildreth, Laura" w:date="2018-03-06T13:36:00Z">
+      <w:ins w:id="460" w:author="Hildreth, Laura" w:date="2018-03-06T13:36:00Z">
         <w:r>
           <w:tab/>
         </w:r>
       </w:ins>
-      <w:ins w:id="432" w:author="Hildreth, Laura" w:date="2018-03-06T13:37:00Z">
+      <w:ins w:id="461" w:author="Hildreth, Laura" w:date="2018-03-06T13:37:00Z">
         <w:r>
           <w:t xml:space="preserve">We fit the hypothesized model using R (R </w:t>
         </w:r>
       </w:ins>
-      <w:ins w:id="433" w:author="Hildreth, Laura" w:date="2018-03-06T13:38:00Z">
+      <w:ins w:id="462" w:author="Hildreth, Laura" w:date="2018-03-06T13:38:00Z">
         <w:r>
           <w:t xml:space="preserve">Development </w:t>
         </w:r>
       </w:ins>
-      <w:ins w:id="434" w:author="Hildreth, Laura" w:date="2018-03-06T13:37:00Z">
+      <w:ins w:id="463" w:author="Hildreth, Laura" w:date="2018-03-06T13:37:00Z">
         <w:r>
           <w:t xml:space="preserve">Core Team, </w:t>
         </w:r>
       </w:ins>
-      <w:ins w:id="435" w:author="Hildreth, Laura" w:date="2018-03-06T13:38:00Z">
+      <w:ins w:id="464" w:author="Hildreth, Laura" w:date="2018-03-06T13:38:00Z">
         <w:r>
           <w:t>2008) usi</w:t>
         </w:r>
       </w:ins>
-      <w:ins w:id="436" w:author="Hildreth, Laura" w:date="2018-03-06T13:39:00Z">
+      <w:ins w:id="465" w:author="Hildreth, Laura" w:date="2018-03-06T13:39:00Z">
         <w:r>
           <w:t xml:space="preserve">ng the </w:t>
         </w:r>
@@ -5577,12 +5710,12 @@
           <w:t xml:space="preserve"> package (citation).  </w:t>
         </w:r>
       </w:ins>
-      <w:ins w:id="437" w:author="Hildreth, Laura" w:date="2018-03-06T13:48:00Z">
+      <w:ins w:id="466" w:author="Hildreth, Laura" w:date="2018-03-06T13:48:00Z">
         <w:r>
           <w:t xml:space="preserve">Standardized </w:t>
         </w:r>
       </w:ins>
-      <w:ins w:id="438" w:author="Hildreth, Laura" w:date="2018-03-06T13:40:00Z">
+      <w:ins w:id="467" w:author="Hildreth, Laura" w:date="2018-03-06T13:40:00Z">
         <w:r>
           <w:t>p</w:t>
         </w:r>
@@ -5590,7 +5723,7 @@
           <w:t xml:space="preserve">arameter estimates are </w:t>
         </w:r>
       </w:ins>
-      <w:ins w:id="439" w:author="Hildreth, Laura" w:date="2018-03-06T13:41:00Z">
+      <w:ins w:id="468" w:author="Hildreth, Laura" w:date="2018-03-06T13:41:00Z">
         <w:r>
           <w:t>displayed in Figure/</w:t>
         </w:r>
@@ -5600,182 +5733,257 @@
         </w:r>
       </w:ins>
       <w:proofErr w:type="gramEnd"/>
-      <w:ins w:id="440" w:author="Hildreth, Laura" w:date="2018-03-06T13:49:00Z">
+      <w:ins w:id="469" w:author="Hildreth, Laura" w:date="2018-03-06T13:49:00Z">
         <w:r>
           <w:t xml:space="preserve">  These results indicate that the hypothesized model fits the data </w:t>
         </w:r>
       </w:ins>
-      <w:ins w:id="441" w:author="Hildreth, Laura" w:date="2018-03-06T13:51:00Z">
+      <w:ins w:id="470" w:author="Hildreth, Laura" w:date="2018-03-06T13:51:00Z">
         <w:r>
           <w:t xml:space="preserve">moderately well (chi-square statistic = </w:t>
         </w:r>
       </w:ins>
-      <w:ins w:id="442" w:author="Hildreth, Laura" w:date="2018-03-07T09:20:00Z">
+      <w:ins w:id="471" w:author="Hildreth, Laura" w:date="2018-03-07T09:20:00Z">
         <w:r>
           <w:t>110.024</w:t>
         </w:r>
       </w:ins>
-      <w:ins w:id="443" w:author="Hildreth, Laura" w:date="2018-03-06T13:51:00Z">
+      <w:ins w:id="472" w:author="Hildreth, Laura" w:date="2018-03-06T13:51:00Z">
         <w:r>
           <w:t xml:space="preserve"> with </w:t>
         </w:r>
       </w:ins>
-      <w:ins w:id="444" w:author="Hildreth, Laura" w:date="2018-03-07T09:20:00Z">
+      <w:ins w:id="473" w:author="Hildreth, Laura" w:date="2018-03-07T09:20:00Z">
         <w:r>
           <w:t>17</w:t>
         </w:r>
       </w:ins>
-      <w:ins w:id="445" w:author="Hildreth, Laura" w:date="2018-03-06T13:41:00Z">
+      <w:ins w:id="474" w:author="Hildreth, Laura" w:date="2018-03-06T13:41:00Z">
         <w:r>
           <w:t xml:space="preserve"> </w:t>
         </w:r>
         <w:proofErr w:type="spellStart"/>
+        <w:proofErr w:type="gramStart"/>
         <w:r>
           <w:t>df</w:t>
         </w:r>
         <w:proofErr w:type="spellEnd"/>
+        <w:proofErr w:type="gramEnd"/>
         <w:r>
           <w:t xml:space="preserve">, </w:t>
         </w:r>
       </w:ins>
-      <w:ins w:id="446" w:author="Hildreth, Laura" w:date="2018-03-06T13:56:00Z">
+      <w:ins w:id="475" w:author="Hildreth, Laura" w:date="2018-03-06T13:56:00Z">
         <w:r>
           <w:t>RMSEA = 0.141</w:t>
         </w:r>
       </w:ins>
-      <w:ins w:id="447" w:author="Hildreth, Laura" w:date="2018-03-06T13:57:00Z">
+      <w:ins w:id="476" w:author="Hildreth, Laura" w:date="2018-03-06T13:57:00Z">
         <w:r>
           <w:t xml:space="preserve">, </w:t>
         </w:r>
       </w:ins>
-      <w:ins w:id="448" w:author="Hildreth, Laura" w:date="2018-03-06T13:58:00Z">
+      <w:ins w:id="477" w:author="Hildreth, Laura" w:date="2018-03-06T13:58:00Z">
         <w:r>
           <w:t>CFI = 0.</w:t>
         </w:r>
-        <w:commentRangeStart w:id="449"/>
+        <w:commentRangeStart w:id="478"/>
+        <w:commentRangeStart w:id="479"/>
         <w:r>
           <w:t>958</w:t>
         </w:r>
-        <w:commentRangeEnd w:id="449"/>
+        <w:commentRangeEnd w:id="478"/>
         <w:r>
           <w:rPr>
             <w:rStyle w:val="CommentReference"/>
           </w:rPr>
-          <w:commentReference w:id="449"/>
-        </w:r>
+          <w:commentReference w:id="478"/>
+        </w:r>
+      </w:ins>
+      <w:commentRangeEnd w:id="479"/>
+      <w:r>
+        <w:rPr>
+          <w:rStyle w:val="CommentReference"/>
+        </w:rPr>
+        <w:commentReference w:id="479"/>
+      </w:r>
+      <w:ins w:id="480" w:author="Hildreth, Laura" w:date="2018-03-06T13:58:00Z">
         <w:r>
           <w:t>).  The standardized factor loadings are all above 0.</w:t>
         </w:r>
-        <w:commentRangeStart w:id="450"/>
-        <w:commentRangeStart w:id="451"/>
+        <w:commentRangeStart w:id="481"/>
+        <w:commentRangeStart w:id="482"/>
+        <w:commentRangeStart w:id="483"/>
+        <w:commentRangeStart w:id="484"/>
         <w:r>
           <w:t>7</w:t>
         </w:r>
       </w:ins>
-      <w:commentRangeEnd w:id="450"/>
-      <w:ins w:id="452" w:author="Hildreth, Laura" w:date="2018-03-06T13:59:00Z">
+      <w:commentRangeEnd w:id="481"/>
+      <w:ins w:id="485" w:author="Hildreth, Laura" w:date="2018-03-06T13:59:00Z">
         <w:r>
           <w:rPr>
             <w:rStyle w:val="CommentReference"/>
           </w:rPr>
-          <w:commentReference w:id="450"/>
-        </w:r>
-      </w:ins>
-      <w:commentRangeEnd w:id="451"/>
-      <w:ins w:id="453" w:author="Hildreth, Laura" w:date="2018-03-06T14:02:00Z">
+          <w:commentReference w:id="481"/>
+        </w:r>
+      </w:ins>
+      <w:commentRangeEnd w:id="482"/>
+      <w:commentRangeEnd w:id="483"/>
+      <w:commentRangeEnd w:id="484"/>
+      <w:r>
+        <w:rPr>
+          <w:rStyle w:val="CommentReference"/>
+        </w:rPr>
+        <w:commentReference w:id="483"/>
+      </w:r>
+      <w:ins w:id="486" w:author="Hildreth, Laura" w:date="2018-03-06T14:02:00Z">
         <w:r>
           <w:rPr>
             <w:rStyle w:val="CommentReference"/>
           </w:rPr>
-          <w:commentReference w:id="451"/>
-        </w:r>
-      </w:ins>
-      <w:ins w:id="454" w:author="Hildreth, Laura" w:date="2018-03-06T14:01:00Z">
+          <w:commentReference w:id="482"/>
+        </w:r>
+      </w:ins>
+      <w:r>
+        <w:rPr>
+          <w:rStyle w:val="CommentReference"/>
+        </w:rPr>
+        <w:commentReference w:id="484"/>
+      </w:r>
+      <w:ins w:id="487" w:author="Hildreth, Laura" w:date="2018-03-06T14:01:00Z">
         <w:r>
           <w:t xml:space="preserve">, with the exception of </w:t>
         </w:r>
       </w:ins>
-      <w:ins w:id="455" w:author="Hildreth, Laura" w:date="2018-03-07T09:16:00Z">
+      <w:ins w:id="488" w:author="Hildreth, Laura" w:date="2018-03-07T09:16:00Z">
         <w:r>
           <w:t xml:space="preserve">number of </w:t>
         </w:r>
       </w:ins>
-      <w:ins w:id="456" w:author="Hildreth, Laura" w:date="2018-03-06T14:01:00Z">
+      <w:ins w:id="489" w:author="Hildreth, Laura" w:date="2018-03-06T14:01:00Z">
         <w:r>
           <w:t xml:space="preserve">tenure and tenure-track faculty as it cross-loads on both </w:t>
         </w:r>
       </w:ins>
-      <w:ins w:id="457" w:author="Hildreth, Laura" w:date="2018-03-06T14:02:00Z">
+      <w:ins w:id="490" w:author="Hildreth, Laura" w:date="2018-03-06T14:02:00Z">
         <w:r>
           <w:t>latent factors</w:t>
         </w:r>
       </w:ins>
-      <w:ins w:id="458" w:author="Hildreth, Laura" w:date="2018-03-07T09:16:00Z">
+      <w:ins w:id="491" w:author="Hildreth, Laura" w:date="2018-03-07T09:16:00Z">
         <w:r>
           <w:t xml:space="preserve"> (factor loadings are 0.482 and 0.400 for STEM and non-STEM productivity, respectively)</w:t>
         </w:r>
       </w:ins>
-      <w:ins w:id="459" w:author="Hildreth, Laura" w:date="2018-03-07T09:17:00Z">
+      <w:ins w:id="492" w:author="Hildreth, Laura" w:date="2018-03-07T09:17:00Z">
         <w:r>
           <w:t xml:space="preserve"> and number of other PhDs produced (0.639(</w:t>
         </w:r>
       </w:ins>
-      <w:ins w:id="460" w:author="Hildreth, Laura" w:date="2018-03-06T14:02:00Z">
+      <w:ins w:id="493" w:author="Hildreth, Laura" w:date="2018-03-06T14:02:00Z">
         <w:r>
           <w:t>,</w:t>
         </w:r>
       </w:ins>
-      <w:ins w:id="461" w:author="Hildreth, Laura" w:date="2018-03-06T13:59:00Z">
+      <w:ins w:id="494" w:author="Hildreth, Laura" w:date="2018-03-06T13:59:00Z">
         <w:r>
           <w:t xml:space="preserve"> which indicates that at least half of the variability in each of the items</w:t>
         </w:r>
       </w:ins>
-      <w:ins w:id="462" w:author="Hildreth, Laura" w:date="2018-03-06T14:02:00Z">
+      <w:ins w:id="495" w:author="Hildreth, Laura" w:date="2018-03-06T14:02:00Z">
         <w:r>
           <w:t xml:space="preserve"> is explained by its associated latent factor.</w:t>
         </w:r>
       </w:ins>
-      <w:ins w:id="463" w:author="Hildreth, Laura" w:date="2018-03-06T14:04:00Z">
-        <w:r>
-          <w:t xml:space="preserve">  The path coefficients relating overall productivity to STEM and non-STEM productivity are </w:t>
-        </w:r>
-      </w:ins>
-      <w:ins w:id="464" w:author="Hildreth, Laura" w:date="2018-03-07T09:17:00Z">
+      <w:ins w:id="496" w:author="Hildreth, Laura" w:date="2018-03-06T14:04:00Z">
+        <w:r>
+          <w:t xml:space="preserve">  </w:t>
+        </w:r>
+      </w:ins>
+      <w:ins w:id="497" w:author="Wilson-Harmon, Paul" w:date="2018-04-06T16:31:00Z">
+        <w:r>
+          <w:t xml:space="preserve">The largest standardized factor loadings were for the number of Humanities </w:t>
+        </w:r>
+        <w:r>
+          <w:lastRenderedPageBreak/>
+          <w:t xml:space="preserve">PhDs awarded on the non-STEM factor.  For the STEM productivity variables, the </w:t>
+        </w:r>
+      </w:ins>
+      <w:ins w:id="498" w:author="Wilson-Harmon, Paul" w:date="2018-04-06T16:32:00Z">
+        <w:r>
+          <w:t xml:space="preserve">standardized loadings were </w:t>
+        </w:r>
+        <w:r>
+          <w:t>0.939</w:t>
+        </w:r>
+      </w:ins>
+      <w:ins w:id="499" w:author="Wilson-Harmon, Paul" w:date="2018-04-06T16:33:00Z">
+        <w:r>
+          <w:t>, 0.953, and</w:t>
+        </w:r>
+      </w:ins>
+      <w:ins w:id="500" w:author="Wilson-Harmon, Paul" w:date="2018-04-06T16:32:00Z">
+        <w:r>
+          <w:t xml:space="preserve"> 0.967 for </w:t>
+        </w:r>
+      </w:ins>
+      <w:ins w:id="501" w:author="Wilson-Harmon, Paul" w:date="2018-04-06T16:33:00Z">
+        <w:r>
+          <w:t xml:space="preserve">the number of </w:t>
+        </w:r>
+      </w:ins>
+      <w:ins w:id="502" w:author="Wilson-Harmon, Paul" w:date="2018-04-06T16:32:00Z">
+        <w:r>
+          <w:t>STEM PhD</w:t>
+        </w:r>
+      </w:ins>
+      <w:ins w:id="503" w:author="Wilson-Harmon, Paul" w:date="2018-04-06T16:33:00Z">
+        <w:r>
+          <w:t xml:space="preserve">s awarded, research staff, and STEM expenditures, respectively. </w:t>
+        </w:r>
+      </w:ins>
+      <w:ins w:id="504" w:author="Hildreth, Laura" w:date="2018-03-06T14:04:00Z">
+        <w:r>
+          <w:t xml:space="preserve">The path coefficients relating overall productivity to STEM and non-STEM productivity are </w:t>
+        </w:r>
+      </w:ins>
+      <w:ins w:id="505" w:author="Hildreth, Laura" w:date="2018-03-07T09:17:00Z">
         <w:r>
           <w:t>0.900</w:t>
         </w:r>
       </w:ins>
-      <w:ins w:id="465" w:author="Hildreth, Laura" w:date="2018-03-06T14:04:00Z">
+      <w:ins w:id="506" w:author="Hildreth, Laura" w:date="2018-03-06T14:04:00Z">
         <w:r>
           <w:t xml:space="preserve"> and 0.</w:t>
         </w:r>
       </w:ins>
-      <w:ins w:id="466" w:author="Hildreth, Laura" w:date="2018-03-07T09:17:00Z">
+      <w:ins w:id="507" w:author="Hildreth, Laura" w:date="2018-03-07T09:17:00Z">
         <w:r>
           <w:t>883</w:t>
         </w:r>
       </w:ins>
-      <w:ins w:id="467" w:author="Hildreth, Laura" w:date="2018-03-06T14:04:00Z">
+      <w:ins w:id="508" w:author="Hildreth, Laura" w:date="2018-03-06T14:04:00Z">
         <w:r>
           <w:t xml:space="preserve"> respe</w:t>
         </w:r>
       </w:ins>
-      <w:ins w:id="468" w:author="Hildreth, Laura" w:date="2018-03-06T14:05:00Z">
+      <w:ins w:id="509" w:author="Hildreth, Laura" w:date="2018-03-06T14:05:00Z">
         <w:r>
           <w:t xml:space="preserve">ctively.  </w:t>
         </w:r>
       </w:ins>
-      <w:ins w:id="469" w:author="Hildreth, Laura" w:date="2018-03-07T09:17:00Z">
+      <w:ins w:id="510" w:author="Hildreth, Laura" w:date="2018-03-07T09:17:00Z">
         <w:r>
           <w:t xml:space="preserve">This indicates that the variability of </w:t>
         </w:r>
       </w:ins>
-      <w:ins w:id="470" w:author="Hildreth, Laura" w:date="2018-03-07T09:18:00Z">
+      <w:ins w:id="511" w:author="Hildreth, Laura" w:date="2018-03-07T09:18:00Z">
         <w:r>
           <w:t>STEM and non-STEM productivity is largely explained by overall productivity</w:t>
         </w:r>
       </w:ins>
-      <w:ins w:id="471" w:author="Hildreth, Laura" w:date="2018-03-07T09:19:00Z">
+      <w:ins w:id="512" w:author="Hildreth, Laura" w:date="2018-03-07T09:19:00Z">
         <w:r>
           <w:t>.  Overall these results are consistent with what is expected.</w:t>
         </w:r>
@@ -5784,35 +5992,34 @@
     <w:p>
       <w:pPr>
         <w:rPr>
-          <w:ins w:id="472" w:author="Hildreth, Laura" w:date="2018-03-06T11:08:00Z"/>
-          <w:rPrChange w:id="473" w:author="Hildreth, Laura" w:date="2018-03-06T11:08:00Z">
+          <w:ins w:id="513" w:author="Hildreth, Laura" w:date="2018-03-06T11:08:00Z"/>
+          <w:rPrChange w:id="514" w:author="Hildreth, Laura" w:date="2018-03-06T11:08:00Z">
             <w:rPr>
-              <w:ins w:id="474" w:author="Hildreth, Laura" w:date="2018-03-06T11:08:00Z"/>
+              <w:ins w:id="515" w:author="Hildreth, Laura" w:date="2018-03-06T11:08:00Z"/>
             </w:rPr>
           </w:rPrChange>
         </w:rPr>
-        <w:pPrChange w:id="475" w:author="Hildreth, Laura" w:date="2018-03-06T14:33:00Z">
+        <w:pPrChange w:id="516" w:author="Hildreth, Laura" w:date="2018-03-06T14:33:00Z">
           <w:pPr>
             <w:pStyle w:val="Heading2"/>
           </w:pPr>
         </w:pPrChange>
       </w:pPr>
-      <w:ins w:id="476" w:author="Hildreth, Laura" w:date="2018-03-06T14:32:00Z">
+      <w:ins w:id="517" w:author="Hildreth, Laura" w:date="2018-03-06T14:32:00Z">
         <w:r>
           <w:tab/>
           <w:t>To compare institutions, ideally we would compare the values of the latent factor for overall productivity.  Because latent factors by definition are unobserved these values must be estimated</w:t>
         </w:r>
       </w:ins>
-      <w:ins w:id="477" w:author="Hildreth, Laura" w:date="2018-03-06T14:33:00Z">
+      <w:ins w:id="518" w:author="Hildreth, Laura" w:date="2018-03-06T14:33:00Z">
         <w:r>
           <w:t xml:space="preserve">.  This is </w:t>
         </w:r>
         <w:r>
-          <w:lastRenderedPageBreak/>
           <w:t xml:space="preserve">done by creating factor scores </w:t>
         </w:r>
       </w:ins>
-      <w:ins w:id="478" w:author="Hildreth, Laura" w:date="2018-03-06T14:22:00Z">
+      <w:ins w:id="519" w:author="Hildreth, Laura" w:date="2018-03-06T14:22:00Z">
         <w:r>
           <w:t>which can then be used in subsequent analyses (</w:t>
         </w:r>
@@ -5829,7 +6036,7 @@
           <w:t>M</w:t>
         </w:r>
       </w:ins>
-      <w:ins w:id="479" w:author="Hildreth, Laura" w:date="2018-03-06T14:23:00Z">
+      <w:ins w:id="520" w:author="Hildreth, Laura" w:date="2018-03-06T14:23:00Z">
         <w:r>
           <w:t>indrila</w:t>
         </w:r>
@@ -5838,32 +6045,32 @@
           <w:t>, 2009).  Factor</w:t>
         </w:r>
       </w:ins>
-      <w:ins w:id="480" w:author="Hildreth, Laura" w:date="2018-03-06T14:27:00Z">
+      <w:ins w:id="521" w:author="Hildreth, Laura" w:date="2018-03-06T14:27:00Z">
         <w:r>
           <w:t xml:space="preserve"> scores are computed using a weighted average of the items </w:t>
         </w:r>
       </w:ins>
-      <w:ins w:id="481" w:author="Hildreth, Laura" w:date="2018-03-06T14:28:00Z">
+      <w:ins w:id="522" w:author="Hildreth, Laura" w:date="2018-03-06T14:28:00Z">
         <w:r>
           <w:t>with a number of options available for weighting.  The most common method used to calculate factor scores is Bartlett’s method (Bartlett, 1937)</w:t>
         </w:r>
       </w:ins>
-      <w:ins w:id="482" w:author="Hildreth, Laura" w:date="2018-03-06T14:24:00Z">
+      <w:ins w:id="523" w:author="Hildreth, Laura" w:date="2018-03-06T14:24:00Z">
         <w:r>
           <w:t xml:space="preserve"> </w:t>
         </w:r>
       </w:ins>
-      <w:ins w:id="483" w:author="Hildreth, Laura" w:date="2018-03-06T14:09:00Z">
+      <w:ins w:id="524" w:author="Hildreth, Laura" w:date="2018-03-06T14:09:00Z">
         <w:r>
           <w:t xml:space="preserve">as </w:t>
         </w:r>
       </w:ins>
-      <w:ins w:id="484" w:author="Hildreth, Laura" w:date="2018-03-06T14:39:00Z">
+      <w:ins w:id="525" w:author="Hildreth, Laura" w:date="2018-03-06T14:39:00Z">
         <w:r>
           <w:t>it leads to unbiased esti</w:t>
         </w:r>
       </w:ins>
-      <w:ins w:id="485" w:author="Hildreth, Laura" w:date="2018-03-06T14:40:00Z">
+      <w:ins w:id="526" w:author="Hildreth, Laura" w:date="2018-03-06T14:40:00Z">
         <w:r>
           <w:t>mates of the true factor scores</w:t>
         </w:r>
@@ -5871,17 +6078,17 @@
           <w:t>.</w:t>
         </w:r>
       </w:ins>
-      <w:ins w:id="486" w:author="Hildreth, Laura" w:date="2018-03-06T14:31:00Z">
+      <w:ins w:id="527" w:author="Hildreth, Laura" w:date="2018-03-06T14:31:00Z">
         <w:r>
           <w:t xml:space="preserve">  In </w:t>
         </w:r>
       </w:ins>
-      <w:ins w:id="487" w:author="Hildreth, Laura" w:date="2018-03-06T14:40:00Z">
+      <w:ins w:id="528" w:author="Hildreth, Laura" w:date="2018-03-06T14:40:00Z">
         <w:r>
           <w:t xml:space="preserve">subsequent analyses we use the factor scores created </w:t>
         </w:r>
       </w:ins>
-      <w:ins w:id="488" w:author="Hildreth, Laura" w:date="2018-03-06T14:41:00Z">
+      <w:ins w:id="529" w:author="Hildreth, Laura" w:date="2018-03-06T14:41:00Z">
         <w:r>
           <w:t>using Bartlett’s method.</w:t>
         </w:r>
@@ -5908,7 +6115,7 @@
         </w:rPr>
         <w:t>In contrast with the Carnegie Classifications, which used two indices to determine cluster membership for each university, the SEM-based rankings could</w:t>
       </w:r>
-      <w:ins w:id="489" w:author="Wilson-Harmon, Paul [2]" w:date="2018-03-24T14:23:00Z">
+      <w:ins w:id="530" w:author="Wilson-Harmon, Paul [2]" w:date="2018-03-24T14:23:00Z">
         <w:r>
           <w:rPr>
             <w:rFonts w:cs="Times New Roman"/>
@@ -5916,26 +6123,26 @@
           <w:t xml:space="preserve"> be based on each university’s single factor score.</w:t>
         </w:r>
       </w:ins>
-      <w:del w:id="490" w:author="Wilson-Harmon, Paul [2]" w:date="2018-03-24T14:23:00Z">
+      <w:del w:id="531" w:author="Wilson-Harmon, Paul [2]" w:date="2018-03-24T14:23:00Z">
         <w:r>
           <w:rPr>
             <w:rFonts w:cs="Times New Roman"/>
           </w:rPr>
           <w:delText xml:space="preserve"> use the latent factor of factors, or overall </w:delText>
         </w:r>
-        <w:commentRangeStart w:id="491"/>
+        <w:commentRangeStart w:id="532"/>
         <w:r>
           <w:rPr>
             <w:rFonts w:cs="Times New Roman"/>
           </w:rPr>
           <w:delText>score</w:delText>
         </w:r>
-        <w:commentRangeEnd w:id="491"/>
+        <w:commentRangeEnd w:id="532"/>
         <w:r>
           <w:rPr>
             <w:rStyle w:val="CommentReference"/>
           </w:rPr>
-          <w:commentReference w:id="491"/>
+          <w:commentReference w:id="532"/>
         </w:r>
         <w:r>
           <w:rPr>
@@ -6046,7 +6253,14 @@
         <w:rPr>
           <w:rFonts w:cs="Times New Roman"/>
         </w:rPr>
-        <w:t>It is of interest to determine how sensitive both metrics are to changes in the underlying data, especially since institutions are driving policy intended to move up in Carnegie rank.  We developed a Shiny</w:t>
+        <w:t xml:space="preserve">It is of interest to determine how sensitive both metrics are to changes in the underlying data, especially since institutions are driving policy intended to move up in Carnegie rank.  We developed a </w:t>
+      </w:r>
+      <w:r>
+        <w:rPr>
+          <w:rFonts w:cs="Times New Roman"/>
+        </w:rPr>
+        <w:lastRenderedPageBreak/>
+        <w:t>Shiny</w:t>
       </w:r>
       <w:r>
         <w:rPr>
@@ -6054,31 +6268,55 @@
         </w:rPr>
         <w:t xml:space="preserve"> (CITE</w:t>
       </w:r>
-      <w:proofErr w:type="gramStart"/>
-      <w:r>
-        <w:rPr>
-          <w:rFonts w:cs="Times New Roman"/>
-        </w:rPr>
-        <w:t xml:space="preserve">) </w:t>
-      </w:r>
-      <w:r>
-        <w:rPr>
-          <w:rFonts w:cs="Times New Roman"/>
-        </w:rPr>
-        <w:t xml:space="preserve"> application</w:t>
-      </w:r>
-      <w:proofErr w:type="gramEnd"/>
-      <w:r>
-        <w:rPr>
-          <w:rFonts w:cs="Times New Roman"/>
-        </w:rPr>
-        <w:t xml:space="preserve"> </w:t>
-      </w:r>
-      <w:r>
-        <w:rPr>
-          <w:rFonts w:cs="Times New Roman"/>
-        </w:rPr>
-        <w:t xml:space="preserve"> in R </w:t>
+      <w:del w:id="533" w:author="Wilson-Harmon, Paul" w:date="2018-04-06T16:38:00Z">
+        <w:r>
+          <w:rPr>
+            <w:rFonts w:cs="Times New Roman"/>
+          </w:rPr>
+          <w:delText xml:space="preserve">) </w:delText>
+        </w:r>
+        <w:r>
+          <w:rPr>
+            <w:rFonts w:cs="Times New Roman"/>
+          </w:rPr>
+          <w:delText xml:space="preserve"> application</w:delText>
+        </w:r>
+      </w:del>
+      <w:ins w:id="534" w:author="Wilson-Harmon, Paul" w:date="2018-04-06T16:38:00Z">
+        <w:r>
+          <w:rPr>
+            <w:rFonts w:cs="Times New Roman"/>
+          </w:rPr>
+          <w:t xml:space="preserve">) </w:t>
+        </w:r>
+      </w:ins>
+      <w:del w:id="535" w:author="Wilson-Harmon, Paul" w:date="2018-04-06T16:38:00Z">
+        <w:r>
+          <w:rPr>
+            <w:rFonts w:cs="Times New Roman"/>
+          </w:rPr>
+          <w:delText xml:space="preserve"> </w:delText>
+        </w:r>
+        <w:r>
+          <w:rPr>
+            <w:rFonts w:cs="Times New Roman"/>
+          </w:rPr>
+          <w:delText xml:space="preserve"> in</w:delText>
+        </w:r>
+      </w:del>
+      <w:ins w:id="536" w:author="Wilson-Harmon, Paul" w:date="2018-04-06T16:38:00Z">
+        <w:r>
+          <w:rPr>
+            <w:rFonts w:cs="Times New Roman"/>
+          </w:rPr>
+          <w:t>application in</w:t>
+        </w:r>
+      </w:ins>
+      <w:r>
+        <w:rPr>
+          <w:rFonts w:cs="Times New Roman"/>
+        </w:rPr>
+        <w:t xml:space="preserve"> R </w:t>
       </w:r>
       <w:r>
         <w:rPr>
@@ -6086,23 +6324,23 @@
         </w:rPr>
         <w:t xml:space="preserve">designed to allow the user to select a school and assess the sensitivity of that school’s classification to changes in the underlying </w:t>
       </w:r>
-      <w:commentRangeStart w:id="492"/>
-      <w:del w:id="493" w:author="Wilson-Harmon, Paul [2]" w:date="2018-03-24T14:23:00Z">
+      <w:commentRangeStart w:id="537"/>
+      <w:del w:id="538" w:author="Wilson-Harmon, Paul [2]" w:date="2018-03-24T14:23:00Z">
         <w:r>
           <w:rPr>
             <w:rFonts w:cs="Times New Roman"/>
           </w:rPr>
           <w:delText>variables</w:delText>
         </w:r>
-        <w:commentRangeEnd w:id="492"/>
+        <w:commentRangeEnd w:id="537"/>
         <w:r>
           <w:rPr>
             <w:rStyle w:val="CommentReference"/>
           </w:rPr>
-          <w:commentReference w:id="492"/>
+          <w:commentReference w:id="537"/>
         </w:r>
       </w:del>
-      <w:ins w:id="494" w:author="Wilson-Harmon, Paul [2]" w:date="2018-03-24T14:23:00Z">
+      <w:ins w:id="539" w:author="Wilson-Harmon, Paul [2]" w:date="2018-03-24T14:23:00Z">
         <w:r>
           <w:rPr>
             <w:rFonts w:cs="Times New Roman"/>
@@ -6128,19 +6366,19 @@
         </w:rPr>
         <w:t xml:space="preserve"> on the new dataset, and shows where the university would be relative to other schools in that </w:t>
       </w:r>
-      <w:commentRangeStart w:id="495"/>
+      <w:commentRangeStart w:id="540"/>
       <w:r>
         <w:rPr>
           <w:rFonts w:cs="Times New Roman"/>
         </w:rPr>
         <w:t>update</w:t>
       </w:r>
-      <w:commentRangeEnd w:id="495"/>
+      <w:commentRangeEnd w:id="540"/>
       <w:r>
         <w:rPr>
           <w:rStyle w:val="CommentReference"/>
         </w:rPr>
-        <w:commentReference w:id="495"/>
+        <w:commentReference w:id="540"/>
       </w:r>
       <w:r>
         <w:rPr>
@@ -6159,7 +6397,6 @@
         <w:rPr>
           <w:rFonts w:cs="Times New Roman"/>
         </w:rPr>
-        <w:lastRenderedPageBreak/>
         <w:tab/>
         <w:t xml:space="preserve">The applications can be found at: ___INSERT URL HERE__. </w:t>
       </w:r>
@@ -6199,20 +6436,20 @@
         </w:rPr>
         <w:t xml:space="preserve">The Carnegie Classifications are undoubtedly a useful tool for identifying and quantifying differences between academic institutions.  However, they are not perfect. Our proposed model </w:t>
       </w:r>
-      <w:commentRangeStart w:id="496"/>
-      <w:del w:id="497" w:author="Wilson-Harmon, Paul [2]" w:date="2018-03-24T14:22:00Z">
+      <w:commentRangeStart w:id="541"/>
+      <w:del w:id="542" w:author="Wilson-Harmon, Paul [2]" w:date="2018-03-24T14:22:00Z">
         <w:r>
           <w:rPr>
             <w:rFonts w:cs="Times New Roman"/>
           </w:rPr>
           <w:delText>solves</w:delText>
         </w:r>
-        <w:commentRangeEnd w:id="496"/>
+        <w:commentRangeEnd w:id="541"/>
         <w:r>
           <w:rPr>
             <w:rStyle w:val="CommentReference"/>
           </w:rPr>
-          <w:commentReference w:id="496"/>
+          <w:commentReference w:id="541"/>
         </w:r>
         <w:r>
           <w:rPr>
@@ -6221,7 +6458,7 @@
           <w:delText xml:space="preserve"> </w:delText>
         </w:r>
       </w:del>
-      <w:ins w:id="498" w:author="Wilson-Harmon, Paul [2]" w:date="2018-03-24T14:22:00Z">
+      <w:ins w:id="543" w:author="Wilson-Harmon, Paul [2]" w:date="2018-03-24T14:22:00Z">
         <w:r>
           <w:rPr>
             <w:rFonts w:cs="Times New Roman"/>
@@ -6299,7 +6536,14 @@
         <w:rPr>
           <w:rFonts w:cs="Times New Roman"/>
         </w:rPr>
-        <w:t>either an overly complicated solution or choose too few groups</w:t>
+        <w:t xml:space="preserve">either an overly </w:t>
+      </w:r>
+      <w:r>
+        <w:rPr>
+          <w:rFonts w:cs="Times New Roman"/>
+        </w:rPr>
+        <w:lastRenderedPageBreak/>
+        <w:t>complicated solution or choose too few groups</w:t>
       </w:r>
       <w:r>
         <w:rPr>
@@ -6327,7 +6571,6 @@
         <w:pStyle w:val="Heading2"/>
       </w:pPr>
       <w:r>
-        <w:lastRenderedPageBreak/>
         <w:t>Further Research</w:t>
       </w:r>
     </w:p>
@@ -6349,7 +6592,7 @@
       <w:pPr>
         <w:ind w:firstLine="720"/>
         <w:rPr>
-          <w:del w:id="499" w:author="Hildreth, Laura" w:date="2018-03-06T13:01:00Z"/>
+          <w:del w:id="544" w:author="Hildreth, Laura" w:date="2018-03-06T13:01:00Z"/>
           <w:rFonts w:cs="Times New Roman"/>
         </w:rPr>
       </w:pPr>
@@ -6364,7 +6607,7 @@
       <w:pPr>
         <w:ind w:firstLine="720"/>
         <w:rPr>
-          <w:ins w:id="500" w:author="Hildreth, Laura" w:date="2018-03-06T13:01:00Z"/>
+          <w:ins w:id="545" w:author="Hildreth, Laura" w:date="2018-03-06T13:01:00Z"/>
           <w:rFonts w:cs="Times New Roman"/>
         </w:rPr>
       </w:pPr>
@@ -6373,7 +6616,7 @@
       <w:pPr>
         <w:ind w:firstLine="720"/>
         <w:rPr>
-          <w:ins w:id="501" w:author="Hildreth, Laura" w:date="2018-03-06T13:01:00Z"/>
+          <w:ins w:id="546" w:author="Hildreth, Laura" w:date="2018-03-06T13:01:00Z"/>
           <w:rFonts w:cs="Times New Roman"/>
         </w:rPr>
       </w:pPr>
@@ -6382,11 +6625,11 @@
       <w:pPr>
         <w:ind w:firstLine="720"/>
         <w:rPr>
-          <w:ins w:id="502" w:author="Hildreth, Laura" w:date="2018-03-06T13:01:00Z"/>
-          <w:rFonts w:cs="Times New Roman"/>
-        </w:rPr>
-      </w:pPr>
-      <w:ins w:id="503" w:author="Hildreth, Laura" w:date="2018-03-06T13:01:00Z">
+          <w:ins w:id="547" w:author="Hildreth, Laura" w:date="2018-03-06T13:01:00Z"/>
+          <w:rFonts w:cs="Times New Roman"/>
+        </w:rPr>
+      </w:pPr>
+      <w:ins w:id="548" w:author="Hildreth, Laura" w:date="2018-03-06T13:01:00Z">
         <w:r>
           <w:rPr>
             <w:rFonts w:cs="Times New Roman"/>
@@ -6398,10 +6641,10 @@
     <w:p>
       <w:pPr>
         <w:rPr>
-          <w:ins w:id="504" w:author="Hildreth, Laura" w:date="2018-03-06T14:29:00Z"/>
-        </w:rPr>
-      </w:pPr>
-      <w:ins w:id="505" w:author="Hildreth, Laura" w:date="2018-03-06T14:30:00Z">
+          <w:ins w:id="549" w:author="Hildreth, Laura" w:date="2018-03-06T14:29:00Z"/>
+        </w:rPr>
+      </w:pPr>
+      <w:ins w:id="550" w:author="Hildreth, Laura" w:date="2018-03-06T14:30:00Z">
         <w:r>
           <w:t xml:space="preserve">Bartlett, M. S. (1937). The statistical conception of mental factors. </w:t>
         </w:r>
@@ -6430,10 +6673,10 @@
     <w:p>
       <w:pPr>
         <w:rPr>
-          <w:ins w:id="506" w:author="Hildreth, Laura" w:date="2018-03-06T14:25:00Z"/>
-        </w:rPr>
-      </w:pPr>
-      <w:ins w:id="507" w:author="Hildreth, Laura" w:date="2018-03-06T13:01:00Z">
+          <w:ins w:id="551" w:author="Hildreth, Laura" w:date="2018-03-06T14:25:00Z"/>
+        </w:rPr>
+      </w:pPr>
+      <w:ins w:id="552" w:author="Hildreth, Laura" w:date="2018-03-06T13:01:00Z">
         <w:r>
           <w:t xml:space="preserve">Chen, F. F., Sousa, K. H., &amp; West, S. G. (2005). Teacher's corner: Testing measurement invariance of second-order factor models. </w:t>
         </w:r>
@@ -6462,11 +6705,11 @@
     <w:p>
       <w:pPr>
         <w:rPr>
-          <w:ins w:id="508" w:author="Hildreth, Laura" w:date="2018-03-06T13:01:00Z"/>
-          <w:rFonts w:cs="Times New Roman"/>
-        </w:rPr>
-      </w:pPr>
-      <w:ins w:id="509" w:author="Hildreth, Laura" w:date="2018-03-06T14:25:00Z">
+          <w:ins w:id="553" w:author="Hildreth, Laura" w:date="2018-03-06T13:01:00Z"/>
+          <w:rFonts w:cs="Times New Roman"/>
+        </w:rPr>
+      </w:pPr>
+      <w:ins w:id="554" w:author="Hildreth, Laura" w:date="2018-03-06T14:25:00Z">
         <w:r>
           <w:t xml:space="preserve">DiStefano, C., Zhu, M., &amp; </w:t>
         </w:r>
@@ -6503,10 +6746,10 @@
     <w:p>
       <w:pPr>
         <w:rPr>
-          <w:ins w:id="510" w:author="Wilson-Harmon, Paul" w:date="2018-04-05T13:56:00Z"/>
-          <w:rFonts w:cs="Times New Roman"/>
-        </w:rPr>
-        <w:pPrChange w:id="511" w:author="Wilson-Harmon, Paul" w:date="2018-04-05T13:56:00Z">
+          <w:ins w:id="555" w:author="Wilson-Harmon, Paul" w:date="2018-04-05T13:56:00Z"/>
+          <w:rFonts w:cs="Times New Roman"/>
+        </w:rPr>
+        <w:pPrChange w:id="556" w:author="Wilson-Harmon, Paul" w:date="2018-04-05T13:56:00Z">
           <w:pPr>
             <w:ind w:firstLine="720"/>
           </w:pPr>
@@ -6516,10 +6759,10 @@
     <w:p>
       <w:pPr>
         <w:rPr>
-          <w:ins w:id="512" w:author="Wilson-Harmon, Paul" w:date="2018-04-05T13:56:00Z"/>
-          <w:rFonts w:cs="Times New Roman"/>
-        </w:rPr>
-        <w:pPrChange w:id="513" w:author="Wilson-Harmon, Paul" w:date="2018-04-05T13:56:00Z">
+          <w:ins w:id="557" w:author="Wilson-Harmon, Paul" w:date="2018-04-05T13:56:00Z"/>
+          <w:rFonts w:cs="Times New Roman"/>
+        </w:rPr>
+        <w:pPrChange w:id="558" w:author="Wilson-Harmon, Paul" w:date="2018-04-05T13:56:00Z">
           <w:pPr>
             <w:ind w:firstLine="720"/>
           </w:pPr>
@@ -6529,10 +6772,10 @@
     <w:p>
       <w:pPr>
         <w:rPr>
-          <w:ins w:id="514" w:author="Wilson-Harmon, Paul" w:date="2018-04-05T13:56:00Z"/>
-          <w:rFonts w:cs="Times New Roman"/>
-        </w:rPr>
-        <w:pPrChange w:id="515" w:author="Wilson-Harmon, Paul" w:date="2018-04-05T13:56:00Z">
+          <w:ins w:id="559" w:author="Wilson-Harmon, Paul" w:date="2018-04-05T13:56:00Z"/>
+          <w:rFonts w:cs="Times New Roman"/>
+        </w:rPr>
+        <w:pPrChange w:id="560" w:author="Wilson-Harmon, Paul" w:date="2018-04-05T13:56:00Z">
           <w:pPr>
             <w:ind w:firstLine="720"/>
           </w:pPr>
@@ -6542,10 +6785,10 @@
     <w:p>
       <w:pPr>
         <w:rPr>
-          <w:ins w:id="516" w:author="Wilson-Harmon, Paul" w:date="2018-04-05T13:56:00Z"/>
-          <w:rFonts w:cs="Times New Roman"/>
-        </w:rPr>
-        <w:pPrChange w:id="517" w:author="Wilson-Harmon, Paul" w:date="2018-04-05T13:56:00Z">
+          <w:ins w:id="561" w:author="Wilson-Harmon, Paul" w:date="2018-04-05T13:56:00Z"/>
+          <w:rFonts w:cs="Times New Roman"/>
+        </w:rPr>
+        <w:pPrChange w:id="562" w:author="Wilson-Harmon, Paul" w:date="2018-04-05T13:56:00Z">
           <w:pPr>
             <w:ind w:firstLine="720"/>
           </w:pPr>
@@ -6555,10 +6798,10 @@
     <w:p>
       <w:pPr>
         <w:rPr>
-          <w:ins w:id="518" w:author="Wilson-Harmon, Paul" w:date="2018-04-05T13:56:00Z"/>
-          <w:rFonts w:cs="Times New Roman"/>
-        </w:rPr>
-        <w:pPrChange w:id="519" w:author="Wilson-Harmon, Paul" w:date="2018-04-05T13:56:00Z">
+          <w:ins w:id="563" w:author="Wilson-Harmon, Paul" w:date="2018-04-05T13:56:00Z"/>
+          <w:rFonts w:cs="Times New Roman"/>
+        </w:rPr>
+        <w:pPrChange w:id="564" w:author="Wilson-Harmon, Paul" w:date="2018-04-05T13:56:00Z">
           <w:pPr>
             <w:ind w:firstLine="720"/>
           </w:pPr>
@@ -6567,526 +6810,18 @@
     </w:p>
     <w:p>
       <w:pPr>
-        <w:rPr>
-          <w:ins w:id="520" w:author="Wilson-Harmon, Paul" w:date="2018-04-05T13:56:00Z"/>
-          <w:rFonts w:cs="Times New Roman"/>
-        </w:rPr>
-        <w:pPrChange w:id="521" w:author="Wilson-Harmon, Paul" w:date="2018-04-05T13:56:00Z">
+        <w:ind w:firstLine="720"/>
+        <w:rPr>
+          <w:rFonts w:cs="Times New Roman"/>
+        </w:rPr>
+        <w:pPrChange w:id="565" w:author="Wilson-Harmon, Paul" w:date="2018-04-06T16:39:00Z">
           <w:pPr>
             <w:ind w:firstLine="720"/>
           </w:pPr>
         </w:pPrChange>
       </w:pPr>
-      <w:ins w:id="522" w:author="Wilson-Harmon, Paul" w:date="2018-04-05T13:56:00Z">
-        <w:r>
-          <w:rPr>
-            <w:rFonts w:cs="Times New Roman"/>
-          </w:rPr>
-          <w:t>Some additional stuff</w:t>
-        </w:r>
-      </w:ins>
-    </w:p>
-    <w:p>
-      <w:pPr>
-        <w:ind w:firstLine="720"/>
-        <w:rPr>
-          <w:ins w:id="523" w:author="Wilson-Harmon, Paul" w:date="2018-04-05T13:56:00Z"/>
-          <w:rFonts w:cs="Times New Roman"/>
-        </w:rPr>
-      </w:pPr>
-      <w:ins w:id="524" w:author="Wilson-Harmon, Paul" w:date="2018-04-05T13:56:00Z">
-        <w:r>
-          <w:rPr>
-            <w:rFonts w:cs="Times New Roman"/>
-          </w:rPr>
-          <w:t xml:space="preserve">Using a PCA-based approach is not the only way to develop an index for institutional characteristics. Alternatively, we propose a classification system built on Structural Equation </w:t>
-        </w:r>
-        <w:commentRangeStart w:id="525"/>
-        <w:r>
-          <w:rPr>
-            <w:rFonts w:cs="Times New Roman"/>
-          </w:rPr>
-          <w:t>Models</w:t>
-        </w:r>
-        <w:commentRangeEnd w:id="525"/>
-        <w:r>
-          <w:rPr>
-            <w:rStyle w:val="CommentReference"/>
-          </w:rPr>
-          <w:commentReference w:id="525"/>
-        </w:r>
-        <w:r>
-          <w:rPr>
-            <w:rFonts w:cs="Times New Roman"/>
-          </w:rPr>
-          <w:t>, or SEMs (</w:t>
-        </w:r>
-        <w:proofErr w:type="spellStart"/>
-        <w:r>
-          <w:rPr>
-            <w:rFonts w:cs="Times New Roman"/>
-          </w:rPr>
-          <w:t>Bollen</w:t>
-        </w:r>
-        <w:proofErr w:type="spellEnd"/>
-        <w:r>
-          <w:rPr>
-            <w:rFonts w:cs="Times New Roman"/>
-          </w:rPr>
-          <w:t xml:space="preserve"> 1989).  All models here were fit using the statistical software package R (R Core Team, 2018) and the package </w:t>
-        </w:r>
-        <w:proofErr w:type="spellStart"/>
-        <w:r>
-          <w:rPr>
-            <w:rFonts w:cs="Times New Roman"/>
-          </w:rPr>
-          <w:t>Lavaan</w:t>
-        </w:r>
-        <w:proofErr w:type="spellEnd"/>
-        <w:r>
-          <w:rPr>
-            <w:rFonts w:cs="Times New Roman"/>
-          </w:rPr>
-          <w:t xml:space="preserve"> (</w:t>
-        </w:r>
-        <w:commentRangeStart w:id="526"/>
-        <w:r>
-          <w:rPr>
-            <w:rFonts w:cs="Times New Roman"/>
-          </w:rPr>
-          <w:t>CITE</w:t>
-        </w:r>
-        <w:commentRangeEnd w:id="526"/>
-        <w:r>
-          <w:rPr>
-            <w:rStyle w:val="CommentReference"/>
-          </w:rPr>
-          <w:commentReference w:id="526"/>
-        </w:r>
-        <w:r>
-          <w:rPr>
-            <w:rFonts w:cs="Times New Roman"/>
-          </w:rPr>
-          <w:t xml:space="preserve">).  Rather than creating two individual indices of institutional </w:t>
-        </w:r>
-        <w:r>
-          <w:rPr>
-            <w:rFonts w:cs="Times New Roman"/>
-          </w:rPr>
-          <w:lastRenderedPageBreak/>
-          <w:t xml:space="preserve">characteristics, </w:t>
-        </w:r>
-        <w:proofErr w:type="gramStart"/>
-        <w:r>
-          <w:rPr>
-            <w:rFonts w:cs="Times New Roman"/>
-          </w:rPr>
-          <w:t>an</w:t>
-        </w:r>
-        <w:proofErr w:type="gramEnd"/>
-        <w:r>
-          <w:rPr>
-            <w:rFonts w:cs="Times New Roman"/>
-          </w:rPr>
-          <w:t xml:space="preserve"> SEM allows for modeling of latent </w:t>
-        </w:r>
-        <w:commentRangeStart w:id="527"/>
-        <w:r>
-          <w:rPr>
-            <w:rFonts w:cs="Times New Roman"/>
-          </w:rPr>
-          <w:t>traits</w:t>
-        </w:r>
-        <w:commentRangeEnd w:id="527"/>
-        <w:r>
-          <w:rPr>
-            <w:rStyle w:val="CommentReference"/>
-          </w:rPr>
-          <w:commentReference w:id="527"/>
-        </w:r>
-        <w:r>
-          <w:rPr>
-            <w:rFonts w:cs="Times New Roman"/>
-          </w:rPr>
-          <w:t xml:space="preserve"> that can be built from a set of manifest variables that are </w:t>
-        </w:r>
-        <w:commentRangeStart w:id="528"/>
-        <w:r>
-          <w:rPr>
-            <w:rFonts w:cs="Times New Roman"/>
-          </w:rPr>
-          <w:t>measured</w:t>
-        </w:r>
-        <w:commentRangeEnd w:id="528"/>
-        <w:r>
-          <w:rPr>
-            <w:rStyle w:val="CommentReference"/>
-          </w:rPr>
-          <w:commentReference w:id="528"/>
-        </w:r>
-        <w:r>
-          <w:rPr>
-            <w:rFonts w:cs="Times New Roman"/>
-          </w:rPr>
-          <w:t xml:space="preserve">. Using the same dataset, we proposed fitting an SEM-based analogue to the Carnegie Classifications. </w:t>
-        </w:r>
-      </w:ins>
-    </w:p>
-    <w:p>
-      <w:pPr>
-        <w:ind w:firstLine="720"/>
-        <w:rPr>
-          <w:ins w:id="529" w:author="Wilson-Harmon, Paul" w:date="2018-04-05T13:56:00Z"/>
-          <w:rFonts w:cs="Times New Roman"/>
-        </w:rPr>
-      </w:pPr>
-      <w:ins w:id="530" w:author="Wilson-Harmon, Paul" w:date="2018-04-05T13:56:00Z">
-        <w:r>
-          <w:rPr>
-            <w:rFonts w:cs="Times New Roman"/>
-          </w:rPr>
-          <w:t xml:space="preserve">The manifest variables would be </w:t>
-        </w:r>
-        <w:commentRangeStart w:id="531"/>
-        <w:r>
-          <w:rPr>
-            <w:rFonts w:cs="Times New Roman"/>
-          </w:rPr>
-          <w:t>mapped</w:t>
-        </w:r>
-        <w:commentRangeEnd w:id="531"/>
-        <w:r>
-          <w:rPr>
-            <w:rStyle w:val="CommentReference"/>
-          </w:rPr>
-          <w:commentReference w:id="531"/>
-        </w:r>
-        <w:r>
-          <w:rPr>
-            <w:rFonts w:cs="Times New Roman"/>
-          </w:rPr>
-          <w:t xml:space="preserve"> to two latent traits in the same way as before, with the Aggregate latent trait comprising the counts of PhDs awarded, Research Staff, STEM-based expenditures, and non-STEM research expenditures. In the same vein, the per-capita latent trait would similarly be based on the per-capita versions of the research expenditures and Research Staff. Structural Equation Modeling allows for modeling of </w:t>
-        </w:r>
-        <w:proofErr w:type="spellStart"/>
-        <w:r>
-          <w:rPr>
-            <w:rFonts w:cs="Times New Roman"/>
-          </w:rPr>
-          <w:t>covariances</w:t>
-        </w:r>
-        <w:proofErr w:type="spellEnd"/>
-        <w:r>
-          <w:rPr>
-            <w:rFonts w:cs="Times New Roman"/>
-          </w:rPr>
-          <w:t xml:space="preserve"> between the manifest variables loaded onto different latent traits, so we proposed a model that allowed for correlation between the per-capita and raw versions of each variable.   Finally, the two latent traits would be combined to form a single index, called a factor of factors (LAURA???</w:t>
-        </w:r>
-        <w:proofErr w:type="gramStart"/>
-        <w:r>
-          <w:rPr>
-            <w:rFonts w:cs="Times New Roman"/>
-          </w:rPr>
-          <w:t>) .</w:t>
-        </w:r>
-        <w:proofErr w:type="gramEnd"/>
-        <w:r>
-          <w:rPr>
-            <w:rFonts w:cs="Times New Roman"/>
-          </w:rPr>
-          <w:t xml:space="preserve">  Scores would be used to cluster schools based on a more objective method than splitting into three groups; rather, we proposed to use univariate mixture model to determine the optimal groupings of schools along this single new dimension. </w:t>
-        </w:r>
-        <w:r>
-          <w:rPr>
-            <w:rFonts w:cs="Times New Roman"/>
-            <w:noProof/>
-          </w:rPr>
-          <w:drawing>
-            <wp:inline distT="0" distB="0" distL="0" distR="0" wp14:anchorId="5D272237" wp14:editId="41587438">
-              <wp:extent cx="5943600" cy="2772729"/>
-              <wp:effectExtent l="0" t="0" r="0" b="8890"/>
-              <wp:docPr id="3" name="Picture 3"/>
-              <wp:cNvGraphicFramePr>
-                <a:graphicFrameLocks xmlns:a="http://schemas.openxmlformats.org/drawingml/2006/main" noChangeAspect="1"/>
-              </wp:cNvGraphicFramePr>
-              <a:graphic xmlns:a="http://schemas.openxmlformats.org/drawingml/2006/main">
-                <a:graphicData uri="http://schemas.openxmlformats.org/drawingml/2006/picture">
-                  <pic:pic xmlns:pic="http://schemas.openxmlformats.org/drawingml/2006/picture">
-                    <pic:nvPicPr>
-                      <pic:cNvPr id="1" name=""/>
-                      <pic:cNvPicPr/>
-                    </pic:nvPicPr>
-                    <pic:blipFill rotWithShape="1">
-                      <a:blip r:embed="rId11"/>
-                      <a:srcRect t="1811"/>
-                      <a:stretch/>
-                    </pic:blipFill>
-                    <pic:spPr bwMode="auto">
-                      <a:xfrm>
-                        <a:off x="0" y="0"/>
-                        <a:ext cx="5943600" cy="2772729"/>
-                      </a:xfrm>
-                      <a:prstGeom prst="rect">
-                        <a:avLst/>
-                      </a:prstGeom>
-                      <a:ln>
-                        <a:noFill/>
-                      </a:ln>
-                      <a:extLst>
-                        <a:ext uri="{53640926-AAD7-44D8-BBD7-CCE9431645EC}">
-                          <a14:shadowObscured xmlns:a14="http://schemas.microsoft.com/office/drawing/2010/main"/>
-                        </a:ext>
-                      </a:extLst>
-                    </pic:spPr>
-                  </pic:pic>
-                </a:graphicData>
-              </a:graphic>
-            </wp:inline>
-          </w:drawing>
-        </w:r>
-      </w:ins>
-    </w:p>
-    <w:p>
-      <w:pPr>
-        <w:ind w:firstLine="720"/>
-        <w:rPr>
-          <w:ins w:id="532" w:author="Wilson-Harmon, Paul" w:date="2018-04-05T13:56:00Z"/>
-          <w:rFonts w:cs="Times New Roman"/>
-        </w:rPr>
-      </w:pPr>
-    </w:p>
-    <w:p>
-      <w:pPr>
-        <w:ind w:firstLine="720"/>
-        <w:rPr>
-          <w:ins w:id="533" w:author="Wilson-Harmon, Paul" w:date="2018-04-05T13:56:00Z"/>
-          <w:rFonts w:cs="Times New Roman"/>
-          <w:i/>
-        </w:rPr>
-      </w:pPr>
-      <w:ins w:id="534" w:author="Wilson-Harmon, Paul" w:date="2018-04-05T13:56:00Z">
-        <w:r>
-          <w:rPr>
-            <w:rFonts w:cs="Times New Roman"/>
-          </w:rPr>
-          <w:t xml:space="preserve">Initially, the goal of the research was to use and SEM that directly replicated the construction of the Aggregate and Per-Capita indices from the Carnegie method. When the model failed to converge, this suggested a model misspecification, namely that the two latent factors were too correlated to be separated.  This makes sense because the two latent factors, the Aggregate and Per-Capita scales, literally comprise the same (slightly transformed) manifest variables.  Although the ranked per capita manifest variables are not exactly correlated with their ranked aggregate counterparts, the correlations are very close to 1 (“STEM Research Doctorates”: 0.92, “Non-Stem Research Doctorates”: 0.88, Research Staff: 0.96). </w:t>
-        </w:r>
-        <w:r>
-          <w:rPr>
-            <w:rFonts w:cs="Times New Roman"/>
-            <w:i/>
-          </w:rPr>
-          <w:t xml:space="preserve">This </w:t>
-        </w:r>
-        <w:r>
-          <w:rPr>
-            <w:rFonts w:cs="Times New Roman"/>
-            <w:i/>
-          </w:rPr>
-          <w:lastRenderedPageBreak/>
-          <w:t>is a serious issue in SEM because we are unable to identify how much variability in the data is from each manifest variable (</w:t>
-        </w:r>
-        <w:commentRangeStart w:id="535"/>
-        <w:commentRangeStart w:id="536"/>
-        <w:r>
-          <w:rPr>
-            <w:rFonts w:cs="Times New Roman"/>
-            <w:b/>
-            <w:i/>
-          </w:rPr>
-          <w:t>citation</w:t>
-        </w:r>
-        <w:commentRangeEnd w:id="535"/>
-        <w:r>
-          <w:rPr>
-            <w:rStyle w:val="CommentReference"/>
-          </w:rPr>
-          <w:commentReference w:id="535"/>
-        </w:r>
-        <w:commentRangeEnd w:id="536"/>
-        <w:r>
-          <w:rPr>
-            <w:rStyle w:val="CommentReference"/>
-          </w:rPr>
-          <w:commentReference w:id="536"/>
-        </w:r>
-        <w:r>
-          <w:rPr>
-            <w:rFonts w:cs="Times New Roman"/>
-            <w:i/>
-          </w:rPr>
-          <w:t xml:space="preserve">). </w:t>
-        </w:r>
-      </w:ins>
-    </w:p>
-    <w:p>
-      <w:pPr>
-        <w:pStyle w:val="Heading2"/>
-        <w:rPr>
-          <w:ins w:id="537" w:author="Wilson-Harmon, Paul" w:date="2018-04-05T13:56:00Z"/>
-        </w:rPr>
-      </w:pPr>
-      <w:ins w:id="538" w:author="Wilson-Harmon, Paul" w:date="2018-04-05T13:56:00Z">
-        <w:r>
-          <w:t>An Alternative Model</w:t>
-        </w:r>
-      </w:ins>
-    </w:p>
-    <w:p>
-      <w:pPr>
-        <w:ind w:firstLine="720"/>
-        <w:rPr>
-          <w:ins w:id="539" w:author="Wilson-Harmon, Paul" w:date="2018-04-05T13:56:00Z"/>
-          <w:rFonts w:cs="Times New Roman"/>
-        </w:rPr>
-      </w:pPr>
-      <w:ins w:id="540" w:author="Wilson-Harmon, Paul" w:date="2018-04-05T13:56:00Z">
-        <w:r>
-          <w:rPr>
-            <w:rFonts w:cs="Times New Roman"/>
-          </w:rPr>
-          <w:t xml:space="preserve">A new model was constructed which loaded these variables to two latent factors, cross-loading total number of tenured/tenure-able faculty onto both latent factors to emulate the per-capita variables without constructing per-capita variables from them directly. The two latent factors were then loaded onto a factor of factors to form a single index on which institutional comparisons could be made. Because this model does not have the correlation in the two latent </w:t>
-        </w:r>
-        <w:commentRangeStart w:id="541"/>
-        <w:r>
-          <w:rPr>
-            <w:rFonts w:cs="Times New Roman"/>
-          </w:rPr>
-          <w:t>factors</w:t>
-        </w:r>
-        <w:commentRangeEnd w:id="541"/>
-        <w:r>
-          <w:rPr>
-            <w:rStyle w:val="CommentReference"/>
-          </w:rPr>
-          <w:commentReference w:id="541"/>
-        </w:r>
-        <w:r>
-          <w:rPr>
-            <w:rFonts w:cs="Times New Roman"/>
-          </w:rPr>
-          <w:t xml:space="preserve">, it is able to converge and we are able to obtain Huber-White robust standard </w:t>
-        </w:r>
-        <w:commentRangeStart w:id="542"/>
-        <w:r>
-          <w:rPr>
-            <w:rFonts w:cs="Times New Roman"/>
-          </w:rPr>
-          <w:t>errors</w:t>
-        </w:r>
-        <w:commentRangeEnd w:id="542"/>
-        <w:r>
-          <w:rPr>
-            <w:rStyle w:val="CommentReference"/>
-          </w:rPr>
-          <w:commentReference w:id="542"/>
-        </w:r>
-        <w:r>
-          <w:rPr>
-            <w:rFonts w:cs="Times New Roman"/>
-          </w:rPr>
-          <w:t>.</w:t>
-        </w:r>
-      </w:ins>
-    </w:p>
-    <w:p>
-      <w:pPr>
-        <w:pStyle w:val="Heading2"/>
-        <w:rPr>
-          <w:ins w:id="543" w:author="Wilson-Harmon, Paul" w:date="2018-04-05T13:56:00Z"/>
-        </w:rPr>
-      </w:pPr>
-      <w:ins w:id="544" w:author="Wilson-Harmon, Paul" w:date="2018-04-05T13:56:00Z">
-        <w:r>
-          <w:t>Model Fit Assessment</w:t>
-        </w:r>
-      </w:ins>
-    </w:p>
-    <w:p>
-      <w:pPr>
-        <w:ind w:firstLine="720"/>
-        <w:rPr>
-          <w:ins w:id="545" w:author="Wilson-Harmon, Paul" w:date="2018-04-05T13:56:00Z"/>
-          <w:rFonts w:cs="Times New Roman"/>
-        </w:rPr>
-      </w:pPr>
-      <w:ins w:id="546" w:author="Wilson-Harmon, Paul" w:date="2018-04-05T13:56:00Z">
-        <w:r>
-          <w:rPr>
-            <w:rFonts w:cs="Times New Roman"/>
-          </w:rPr>
-          <w:t xml:space="preserve">Model fit for the STEM/non-STEM model was fair (RMSEA: 0.141, CFI: 0.958, Chi-Square: 6.5), with fit characteristics that suggest a good relative fit compared to a null model.  However, the absolute fit that may need improvement. That is, the model is comparatively better than an alternative with only an intercept, but does a middling job recreating the variability of the data. The proportion of the variability in the manifest variables explained by the latent traits was above 0.7 for all variables with the exceptions of “Other Doctorates,” “Non-Stem Research Expenditures,” and number of faculty. </w:t>
-        </w:r>
-      </w:ins>
-    </w:p>
-    <w:p>
-      <w:pPr>
-        <w:ind w:firstLine="720"/>
-        <w:jc w:val="center"/>
-        <w:rPr>
-          <w:ins w:id="547" w:author="Wilson-Harmon, Paul" w:date="2018-04-05T13:56:00Z"/>
-          <w:rFonts w:cs="Times New Roman"/>
-        </w:rPr>
-      </w:pPr>
-      <w:ins w:id="548" w:author="Wilson-Harmon, Paul" w:date="2018-04-05T13:56:00Z">
-        <w:r>
-          <w:rPr>
-            <w:rFonts w:cs="Times New Roman"/>
-          </w:rPr>
-          <w:t>(</w:t>
-        </w:r>
-        <w:r>
-          <w:rPr>
-            <w:rFonts w:cs="Times New Roman"/>
-            <w:b/>
-          </w:rPr>
-          <w:t>Table(s) of variability proportions??</w:t>
-        </w:r>
-        <w:r>
-          <w:rPr>
-            <w:rFonts w:cs="Times New Roman"/>
-          </w:rPr>
-          <w:t>).</w:t>
-        </w:r>
-      </w:ins>
-    </w:p>
-    <w:p>
-      <w:pPr>
-        <w:ind w:firstLine="720"/>
-        <w:rPr>
-          <w:ins w:id="549" w:author="Wilson-Harmon, Paul" w:date="2018-04-05T13:56:00Z"/>
-          <w:rFonts w:cs="Times New Roman"/>
-          <w:b/>
-        </w:rPr>
-      </w:pPr>
-      <w:ins w:id="550" w:author="Wilson-Harmon, Paul" w:date="2018-04-05T13:56:00Z">
-        <w:r>
-          <w:rPr>
-            <w:rFonts w:cs="Times New Roman"/>
-          </w:rPr>
-          <w:t xml:space="preserve">It is important to note that this model gives a different interpretation than the model utilized in the Carnegie Classifications. Scores are computed as averages of the ranks and weights associated with each manifest variable. Each university receives three scores, a non-STEM score, a STEM score, and an overall weighted average index of the two.  The final overall score, created as a factor of factors from the SEM, is utilized in the final clustering algorithm. </w:t>
-        </w:r>
-      </w:ins>
-    </w:p>
-    <w:p>
-      <w:pPr>
-        <w:rPr>
-          <w:ins w:id="551" w:author="Wilson-Harmon, Paul" w:date="2018-04-05T13:56:00Z"/>
-          <w:rFonts w:cs="Times New Roman"/>
-        </w:rPr>
-        <w:pPrChange w:id="552" w:author="Wilson-Harmon, Paul" w:date="2018-04-05T13:56:00Z">
-          <w:pPr>
-            <w:ind w:firstLine="720"/>
-          </w:pPr>
-        </w:pPrChange>
-      </w:pPr>
-    </w:p>
-    <w:p>
-      <w:pPr>
-        <w:ind w:firstLine="720"/>
-        <w:rPr>
-          <w:rFonts w:cs="Times New Roman"/>
-        </w:rPr>
-      </w:pPr>
+      <w:bookmarkStart w:id="566" w:name="_GoBack"/>
+      <w:bookmarkEnd w:id="566"/>
     </w:p>
     <w:sectPr>
       <w:headerReference w:type="even" r:id="rId15"/>
@@ -8016,7 +7751,7 @@
       </w:r>
     </w:p>
   </w:comment>
-  <w:comment w:id="423" w:author="Hildreth, Laura" w:date="2018-03-06T13:36:00Z" w:initials="HL">
+  <w:comment w:id="446" w:author="Hildreth, Laura" w:date="2018-03-06T13:36:00Z" w:initials="HL">
     <w:p>
       <w:pPr>
         <w:pStyle w:val="CommentText"/>
@@ -8032,7 +7767,7 @@
       </w:r>
     </w:p>
   </w:comment>
-  <w:comment w:id="449" w:author="Hildreth, Laura" w:date="2018-03-06T13:58:00Z" w:initials="HL">
+  <w:comment w:id="478" w:author="Hildreth, Laura" w:date="2018-03-06T13:58:00Z" w:initials="HL">
     <w:p>
       <w:pPr>
         <w:pStyle w:val="CommentText"/>
@@ -8048,7 +7783,7 @@
       </w:r>
     </w:p>
   </w:comment>
-  <w:comment w:id="450" w:author="Hildreth, Laura" w:date="2018-03-06T13:59:00Z" w:initials="HL">
+  <w:comment w:id="479" w:author="Wilson-Harmon, Paul" w:date="2018-04-06T16:27:00Z" w:initials="WP">
     <w:p>
       <w:pPr>
         <w:pStyle w:val="CommentText"/>
@@ -8060,11 +7795,27 @@
         <w:annotationRef/>
       </w:r>
       <w:r>
+        <w:t>I verified these… strange, but they are indeed correct.</w:t>
+      </w:r>
+    </w:p>
+  </w:comment>
+  <w:comment w:id="481" w:author="Hildreth, Laura" w:date="2018-03-06T13:59:00Z" w:initials="HL">
+    <w:p>
+      <w:pPr>
+        <w:pStyle w:val="CommentText"/>
+      </w:pPr>
+      <w:r>
+        <w:rPr>
+          <w:rStyle w:val="CommentReference"/>
+        </w:rPr>
+        <w:annotationRef/>
+      </w:r>
+      <w:r>
         <w:t>Need to check this.</w:t>
       </w:r>
     </w:p>
   </w:comment>
-  <w:comment w:id="451" w:author="Hildreth, Laura" w:date="2018-03-06T14:02:00Z" w:initials="HL">
+  <w:comment w:id="483" w:author="Wilson-Harmon, Paul" w:date="2018-04-06T16:31:00Z" w:initials="WP">
     <w:p>
       <w:pPr>
         <w:pStyle w:val="CommentText"/>
@@ -8076,11 +7827,32 @@
         <w:annotationRef/>
       </w:r>
       <w:r>
+        <w:t xml:space="preserve">Checked, and verified in the output! </w:t>
+      </w:r>
+    </w:p>
+    <w:p>
+      <w:pPr>
+        <w:pStyle w:val="CommentText"/>
+      </w:pPr>
+    </w:p>
+  </w:comment>
+  <w:comment w:id="482" w:author="Hildreth, Laura" w:date="2018-03-06T14:02:00Z" w:initials="HL">
+    <w:p>
+      <w:pPr>
+        <w:pStyle w:val="CommentText"/>
+      </w:pPr>
+      <w:r>
+        <w:rPr>
+          <w:rStyle w:val="CommentReference"/>
+        </w:rPr>
+        <w:annotationRef/>
+      </w:r>
+      <w:r>
         <w:t>Need to add in some values here such as smallest loading and largest loading.</w:t>
       </w:r>
     </w:p>
   </w:comment>
-  <w:comment w:id="491" w:author="Hildreth, Laura" w:date="2018-03-06T11:09:00Z" w:initials="HL">
+  <w:comment w:id="484" w:author="Wilson-Harmon, Paul" w:date="2018-04-06T16:37:00Z" w:initials="WP">
     <w:p>
       <w:pPr>
         <w:pStyle w:val="CommentText"/>
@@ -8092,11 +7864,27 @@
         <w:annotationRef/>
       </w:r>
       <w:r>
+        <w:t xml:space="preserve">Added! </w:t>
+      </w:r>
+    </w:p>
+  </w:comment>
+  <w:comment w:id="532" w:author="Hildreth, Laura" w:date="2018-03-06T11:09:00Z" w:initials="HL">
+    <w:p>
+      <w:pPr>
+        <w:pStyle w:val="CommentText"/>
+      </w:pPr>
+      <w:r>
+        <w:rPr>
+          <w:rStyle w:val="CommentReference"/>
+        </w:rPr>
+        <w:annotationRef/>
+      </w:r>
+      <w:r>
         <w:t>What you really are doing is using factor scores so use that language.  Then state that we use these factor scores for clustering.</w:t>
       </w:r>
     </w:p>
   </w:comment>
-  <w:comment w:id="492" w:author="Hildreth, Laura" w:date="2018-03-06T11:10:00Z" w:initials="HL">
+  <w:comment w:id="537" w:author="Hildreth, Laura" w:date="2018-03-06T11:10:00Z" w:initials="HL">
     <w:p>
       <w:pPr>
         <w:pStyle w:val="CommentText"/>
@@ -8112,7 +7900,7 @@
       </w:r>
     </w:p>
   </w:comment>
-  <w:comment w:id="495" w:author="Hildreth, Laura" w:date="2018-03-06T11:10:00Z" w:initials="HL">
+  <w:comment w:id="540" w:author="Hildreth, Laura" w:date="2018-03-06T11:10:00Z" w:initials="HL">
     <w:p>
       <w:pPr>
         <w:pStyle w:val="CommentText"/>
@@ -8128,7 +7916,7 @@
       </w:r>
     </w:p>
   </w:comment>
-  <w:comment w:id="496" w:author="Hildreth, Laura" w:date="2018-03-06T11:11:00Z" w:initials="HL">
+  <w:comment w:id="541" w:author="Hildreth, Laura" w:date="2018-03-06T11:11:00Z" w:initials="HL">
     <w:p>
       <w:pPr>
         <w:pStyle w:val="CommentText"/>
@@ -8141,150 +7929,6 @@
       </w:r>
       <w:r>
         <w:t>Use addresses as opposed to solves.  Can issues of rankings really be solved?</w:t>
-      </w:r>
-    </w:p>
-  </w:comment>
-  <w:comment w:id="525" w:author="Hildreth, Laura" w:date="2018-03-06T10:48:00Z" w:initials="HL">
-    <w:p>
-      <w:pPr>
-        <w:pStyle w:val="CommentText"/>
-      </w:pPr>
-      <w:r>
-        <w:rPr>
-          <w:rStyle w:val="CommentReference"/>
-        </w:rPr>
-        <w:annotationRef/>
-      </w:r>
-      <w:r>
-        <w:t>Need to explain what SEM is so that a reader will understand the basics of the methodology.  As it is the reader will have no clue what this methodology is or what it is used for.</w:t>
-      </w:r>
-    </w:p>
-  </w:comment>
-  <w:comment w:id="526" w:author="Hildreth, Laura" w:date="2018-03-06T11:01:00Z" w:initials="HL">
-    <w:p>
-      <w:pPr>
-        <w:pStyle w:val="CommentText"/>
-      </w:pPr>
-      <w:r>
-        <w:rPr>
-          <w:rStyle w:val="CommentReference"/>
-        </w:rPr>
-        <w:annotationRef/>
-      </w:r>
-      <w:r>
-        <w:t>This needs to go after your hypothesized model.</w:t>
-      </w:r>
-    </w:p>
-  </w:comment>
-  <w:comment w:id="527" w:author="Hildreth, Laura" w:date="2018-03-06T10:49:00Z" w:initials="HL">
-    <w:p>
-      <w:pPr>
-        <w:pStyle w:val="CommentText"/>
-      </w:pPr>
-      <w:r>
-        <w:rPr>
-          <w:rStyle w:val="CommentReference"/>
-        </w:rPr>
-        <w:annotationRef/>
-      </w:r>
-      <w:r>
-        <w:t>Factors not traits.</w:t>
-      </w:r>
-    </w:p>
-  </w:comment>
-  <w:comment w:id="528" w:author="Hildreth, Laura" w:date="2018-03-06T10:49:00Z" w:initials="HL">
-    <w:p>
-      <w:pPr>
-        <w:pStyle w:val="CommentText"/>
-      </w:pPr>
-      <w:r>
-        <w:rPr>
-          <w:rStyle w:val="CommentReference"/>
-        </w:rPr>
-        <w:annotationRef/>
-      </w:r>
-      <w:r>
-        <w:t>This isn’t the correct wording.  The manifest variables (which I would call items or indicators) are a function of the LVs.  As written you make it seem like the LVs are a function of the items.  Not true.</w:t>
-      </w:r>
-    </w:p>
-  </w:comment>
-  <w:comment w:id="531" w:author="Hildreth, Laura" w:date="2018-03-06T11:01:00Z" w:initials="HL">
-    <w:p>
-      <w:pPr>
-        <w:pStyle w:val="CommentText"/>
-      </w:pPr>
-      <w:r>
-        <w:rPr>
-          <w:rStyle w:val="CommentReference"/>
-        </w:rPr>
-        <w:annotationRef/>
-      </w:r>
-      <w:r>
-        <w:t>Again the arrows go the other way.  LVs are mapped to manifest variables.</w:t>
-      </w:r>
-    </w:p>
-  </w:comment>
-  <w:comment w:id="535" w:author="Hildreth, Laura" w:date="2018-03-06T11:03:00Z" w:initials="HL">
-    <w:p>
-      <w:pPr>
-        <w:pStyle w:val="CommentText"/>
-      </w:pPr>
-      <w:r>
-        <w:rPr>
-          <w:rStyle w:val="CommentReference"/>
-        </w:rPr>
-        <w:annotationRef/>
-      </w:r>
-      <w:r>
-        <w:t>See my suggested wording below.</w:t>
-      </w:r>
-    </w:p>
-  </w:comment>
-  <w:comment w:id="536" w:author="Hildreth, Laura" w:date="2018-03-06T11:06:00Z" w:initials="HL">
-    <w:p>
-      <w:pPr>
-        <w:pStyle w:val="CommentText"/>
-      </w:pPr>
-      <w:r>
-        <w:rPr>
-          <w:rStyle w:val="CommentReference"/>
-        </w:rPr>
-        <w:annotationRef/>
-      </w:r>
-      <w:r>
-        <w:t>You can’t get this from SEM.</w:t>
-      </w:r>
-    </w:p>
-  </w:comment>
-  <w:comment w:id="541" w:author="Hildreth, Laura" w:date="2018-03-06T11:06:00Z" w:initials="HL">
-    <w:p>
-      <w:pPr>
-        <w:pStyle w:val="CommentText"/>
-      </w:pPr>
-      <w:r>
-        <w:rPr>
-          <w:rStyle w:val="CommentReference"/>
-        </w:rPr>
-        <w:annotationRef/>
-      </w:r>
-      <w:r>
-        <w:t>But you weren’t correlating the errors of the LVs you were correlating the LVs themselves.</w:t>
-      </w:r>
-    </w:p>
-  </w:comment>
-  <w:comment w:id="542" w:author="Hildreth, Laura" w:date="2018-03-06T11:04:00Z" w:initials="HL">
-    <w:p>
-      <w:pPr>
-        <w:pStyle w:val="CommentText"/>
-      </w:pPr>
-      <w:r>
-        <w:rPr>
-          <w:rStyle w:val="CommentReference"/>
-        </w:rPr>
-        <w:annotationRef/>
-      </w:r>
-      <w:r>
-        <w:t>This paragraph seems very out of place.  It really should go at the beginning of the section on SEM and how you chose a model.</w:t>
       </w:r>
     </w:p>
   </w:comment>
@@ -8347,23 +7991,17 @@
   <w15:commentEx w15:paraId="3D3F4991" w15:done="0"/>
   <w15:commentEx w15:paraId="0405AB05" w15:done="0"/>
   <w15:commentEx w15:paraId="40C346AD" w15:done="0"/>
-  <w15:commentEx w15:paraId="314348E3" w15:done="0"/>
-  <w15:commentEx w15:paraId="313AF7B0" w15:done="0"/>
-  <w15:commentEx w15:paraId="7692EA60" w15:done="0"/>
-  <w15:commentEx w15:paraId="1501808A" w15:done="0"/>
+  <w15:commentEx w15:paraId="314348E3" w15:done="1"/>
+  <w15:commentEx w15:paraId="313AF7B0" w15:done="1"/>
+  <w15:commentEx w15:paraId="50CB1186" w15:paraIdParent="313AF7B0" w15:done="1"/>
+  <w15:commentEx w15:paraId="7692EA60" w15:done="1"/>
+  <w15:commentEx w15:paraId="479771A2" w15:paraIdParent="7692EA60" w15:done="1"/>
+  <w15:commentEx w15:paraId="1501808A" w15:done="1"/>
+  <w15:commentEx w15:paraId="41696067" w15:paraIdParent="1501808A" w15:done="1"/>
   <w15:commentEx w15:paraId="7B02F40A" w15:done="0"/>
   <w15:commentEx w15:paraId="723D3EB2" w15:done="0"/>
   <w15:commentEx w15:paraId="02376AB2" w15:done="0"/>
   <w15:commentEx w15:paraId="4F2AFC51" w15:done="0"/>
-  <w15:commentEx w15:paraId="796F52D2" w15:done="0"/>
-  <w15:commentEx w15:paraId="3EC93142" w15:done="0"/>
-  <w15:commentEx w15:paraId="47738B44" w15:done="0"/>
-  <w15:commentEx w15:paraId="36B284D3" w15:done="0"/>
-  <w15:commentEx w15:paraId="799E5350" w15:done="0"/>
-  <w15:commentEx w15:paraId="49EF1AE6" w15:done="0"/>
-  <w15:commentEx w15:paraId="74E7C6B0" w15:done="0"/>
-  <w15:commentEx w15:paraId="7ABE45AB" w15:done="0"/>
-  <w15:commentEx w15:paraId="7083BB83" w15:done="0"/>
 </w15:commentsEx>
 </file>
 
@@ -8498,7 +8136,7 @@
           <w:rPr>
             <w:noProof/>
           </w:rPr>
-          <w:t>7</w:t>
+          <w:t>10</w:t>
         </w:r>
         <w:r>
           <w:rPr>
@@ -9803,7 +9441,7 @@
 </file>
 
 <file path=customXml/itemProps1.xml><?xml version="1.0" encoding="utf-8"?>
-<ds:datastoreItem xmlns:ds="http://schemas.openxmlformats.org/officeDocument/2006/customXml" ds:itemID="{7A108609-72A5-4934-AF61-EA7948F0763D}">
+<ds:datastoreItem xmlns:ds="http://schemas.openxmlformats.org/officeDocument/2006/customXml" ds:itemID="{6C87B3F8-A2F0-4536-BB7C-A41B28A51CAA}">
   <ds:schemaRefs>
     <ds:schemaRef ds:uri="http://schemas.openxmlformats.org/officeDocument/2006/bibliography"/>
   </ds:schemaRefs>

</xml_diff>